<commit_message>
Correction des fautes d'orthographe du rapport final.
</commit_message>
<xml_diff>
--- a/TP2.docx
+++ b/TP2.docx
@@ -1,21 +1,988 @@
 
 <file path=word/document.xml><?xml version="1.0" encoding="utf-8"?>
-<w:document xmlns:ve="http://schemas.openxmlformats.org/markup-compatibility/2006" xmlns:o="urn:schemas-microsoft-com:office:office" xmlns:r="http://schemas.openxmlformats.org/officeDocument/2006/relationships" xmlns:m="http://schemas.openxmlformats.org/officeDocument/2006/math" xmlns:v="urn:schemas-microsoft-com:vml" xmlns:wp="http://schemas.openxmlformats.org/drawingml/2006/wordprocessingDrawing" xmlns:w10="urn:schemas-microsoft-com:office:word" xmlns:w="http://schemas.openxmlformats.org/wordprocessingml/2006/main" xmlns:wne="http://schemas.microsoft.com/office/word/2006/wordml">
+<w:document xmlns:wpc="http://schemas.microsoft.com/office/word/2010/wordprocessingCanvas" xmlns:mc="http://schemas.openxmlformats.org/markup-compatibility/2006" xmlns:o="urn:schemas-microsoft-com:office:office" xmlns:r="http://schemas.openxmlformats.org/officeDocument/2006/relationships" xmlns:m="http://schemas.openxmlformats.org/officeDocument/2006/math" xmlns:v="urn:schemas-microsoft-com:vml" xmlns:wp14="http://schemas.microsoft.com/office/word/2010/wordprocessingDrawing" xmlns:wp="http://schemas.openxmlformats.org/drawingml/2006/wordprocessingDrawing" xmlns:w10="urn:schemas-microsoft-com:office:word" xmlns:w="http://schemas.openxmlformats.org/wordprocessingml/2006/main" xmlns:w14="http://schemas.microsoft.com/office/word/2010/wordml" xmlns:w15="http://schemas.microsoft.com/office/word/2012/wordml" xmlns:wpg="http://schemas.microsoft.com/office/word/2010/wordprocessingGroup" xmlns:wpi="http://schemas.microsoft.com/office/word/2010/wordprocessingInk" xmlns:wne="http://schemas.microsoft.com/office/word/2006/wordml" xmlns:wps="http://schemas.microsoft.com/office/word/2010/wordprocessingShape" mc:Ignorable="w14 w15 wp14">
   <w:body>
+    <w:sdt>
+      <w:sdtPr>
+        <w:rPr>
+          <w:lang w:val="fr-CA"/>
+        </w:rPr>
+        <w:id w:val="-1999950187"/>
+        <w:docPartObj>
+          <w:docPartGallery w:val="Cover Pages"/>
+          <w:docPartUnique/>
+        </w:docPartObj>
+      </w:sdtPr>
+      <w:sdtContent>
+        <w:p>
+          <w:pPr>
+            <w:rPr>
+              <w:lang w:val="fr-CA"/>
+            </w:rPr>
+          </w:pPr>
+        </w:p>
+        <w:tbl>
+          <w:tblPr>
+            <w:tblpPr w:leftFromText="187" w:rightFromText="187" w:horzAnchor="margin" w:tblpXSpec="center" w:tblpY="2881"/>
+            <w:tblW w:w="4000" w:type="pct"/>
+            <w:tblBorders>
+              <w:left w:val="single" w:sz="12" w:space="0" w:color="4F81BD" w:themeColor="accent1"/>
+            </w:tblBorders>
+            <w:tblCellMar>
+              <w:left w:w="144" w:type="dxa"/>
+              <w:right w:w="115" w:type="dxa"/>
+            </w:tblCellMar>
+            <w:tblLook w:val="04A0" w:firstRow="1" w:lastRow="0" w:firstColumn="1" w:lastColumn="0" w:noHBand="0" w:noVBand="1"/>
+          </w:tblPr>
+          <w:tblGrid>
+            <w:gridCol w:w="7672"/>
+          </w:tblGrid>
+          <w:tr>
+            <w:sdt>
+              <w:sdtPr>
+                <w:rPr>
+                  <w:rFonts w:asciiTheme="majorHAnsi" w:eastAsiaTheme="majorEastAsia" w:hAnsiTheme="majorHAnsi" w:cstheme="majorBidi"/>
+                  <w:color w:val="365F91" w:themeColor="accent1" w:themeShade="BF"/>
+                  <w:sz w:val="24"/>
+                  <w:lang w:val="fr-CA"/>
+                </w:rPr>
+                <w:alias w:val="Company"/>
+                <w:id w:val="13406915"/>
+                <w:placeholder>
+                  <w:docPart w:val="7BA7C0784E0D4868A3F1C5220E56220A"/>
+                </w:placeholder>
+                <w:dataBinding w:prefixMappings="xmlns:ns0='http://schemas.openxmlformats.org/officeDocument/2006/extended-properties'" w:xpath="/ns0:Properties[1]/ns0:Company[1]" w:storeItemID="{6668398D-A668-4E3E-A5EB-62B293D839F1}"/>
+                <w:text/>
+              </w:sdtPr>
+              <w:sdtEndPr>
+                <w:rPr>
+                  <w:rFonts w:asciiTheme="minorHAnsi" w:eastAsiaTheme="minorEastAsia" w:hAnsiTheme="minorHAnsi" w:cstheme="minorBidi"/>
+                </w:rPr>
+              </w:sdtEndPr>
+              <w:sdtContent>
+                <w:tc>
+                  <w:tcPr>
+                    <w:tcW w:w="7672" w:type="dxa"/>
+                    <w:tcMar>
+                      <w:top w:w="216" w:type="dxa"/>
+                      <w:left w:w="115" w:type="dxa"/>
+                      <w:bottom w:w="216" w:type="dxa"/>
+                      <w:right w:w="115" w:type="dxa"/>
+                    </w:tcMar>
+                  </w:tcPr>
+                  <w:p>
+                    <w:pPr>
+                      <w:pStyle w:val="NoSpacing"/>
+                      <w:rPr>
+                        <w:rFonts w:asciiTheme="majorHAnsi" w:eastAsiaTheme="majorEastAsia" w:hAnsiTheme="majorHAnsi" w:cstheme="majorBidi"/>
+                        <w:color w:val="365F91" w:themeColor="accent1" w:themeShade="BF"/>
+                        <w:sz w:val="24"/>
+                        <w:lang w:val="fr-CA"/>
+                      </w:rPr>
+                    </w:pPr>
+                    <w:r>
+                      <w:rPr>
+                        <w:rFonts w:asciiTheme="majorHAnsi" w:eastAsiaTheme="majorEastAsia" w:hAnsiTheme="majorHAnsi" w:cstheme="majorBidi"/>
+                        <w:color w:val="365F91" w:themeColor="accent1" w:themeShade="BF"/>
+                        <w:sz w:val="24"/>
+                        <w:lang w:val="fr-CA"/>
+                      </w:rPr>
+                      <w:t>LOG515 – TP2</w:t>
+                    </w:r>
+                  </w:p>
+                </w:tc>
+              </w:sdtContent>
+            </w:sdt>
+          </w:tr>
+          <w:tr>
+            <w:tc>
+              <w:tcPr>
+                <w:tcW w:w="7672" w:type="dxa"/>
+              </w:tcPr>
+              <w:sdt>
+                <w:sdtPr>
+                  <w:rPr>
+                    <w:rFonts w:asciiTheme="majorHAnsi" w:eastAsiaTheme="majorEastAsia" w:hAnsiTheme="majorHAnsi" w:cstheme="majorBidi"/>
+                    <w:color w:val="4F81BD" w:themeColor="accent1"/>
+                    <w:sz w:val="88"/>
+                    <w:szCs w:val="88"/>
+                    <w:lang w:val="fr-CA"/>
+                  </w:rPr>
+                  <w:alias w:val="Title"/>
+                  <w:id w:val="13406919"/>
+                  <w:placeholder>
+                    <w:docPart w:val="2A2D156B7BA14517996FB847A0415657"/>
+                  </w:placeholder>
+                  <w:dataBinding w:prefixMappings="xmlns:ns0='http://schemas.openxmlformats.org/package/2006/metadata/core-properties' xmlns:ns1='http://purl.org/dc/elements/1.1/'" w:xpath="/ns0:coreProperties[1]/ns1:title[1]" w:storeItemID="{6C3C8BC8-F283-45AE-878A-BAB7291924A1}"/>
+                  <w:text/>
+                </w:sdtPr>
+                <w:sdtContent>
+                  <w:p>
+                    <w:pPr>
+                      <w:pStyle w:val="NoSpacing"/>
+                      <w:spacing w:line="216" w:lineRule="auto"/>
+                      <w:rPr>
+                        <w:rFonts w:asciiTheme="majorHAnsi" w:eastAsiaTheme="majorEastAsia" w:hAnsiTheme="majorHAnsi" w:cstheme="majorBidi"/>
+                        <w:color w:val="4F81BD" w:themeColor="accent1"/>
+                        <w:sz w:val="88"/>
+                        <w:szCs w:val="88"/>
+                        <w:lang w:val="fr-CA"/>
+                      </w:rPr>
+                    </w:pPr>
+                    <w:r>
+                      <w:rPr>
+                        <w:rFonts w:asciiTheme="majorHAnsi" w:eastAsiaTheme="majorEastAsia" w:hAnsiTheme="majorHAnsi" w:cstheme="majorBidi"/>
+                        <w:color w:val="4F81BD" w:themeColor="accent1"/>
+                        <w:sz w:val="88"/>
+                        <w:szCs w:val="88"/>
+                        <w:lang w:val="fr-CA"/>
+                      </w:rPr>
+                      <w:t>Rapport de laboratoire</w:t>
+                    </w:r>
+                  </w:p>
+                </w:sdtContent>
+              </w:sdt>
+            </w:tc>
+          </w:tr>
+          <w:tr>
+            <w:sdt>
+              <w:sdtPr>
+                <w:rPr>
+                  <w:rFonts w:asciiTheme="majorHAnsi" w:eastAsiaTheme="majorEastAsia" w:hAnsiTheme="majorHAnsi" w:cstheme="majorBidi"/>
+                  <w:color w:val="365F91" w:themeColor="accent1" w:themeShade="BF"/>
+                  <w:sz w:val="24"/>
+                  <w:lang w:val="fr-CA"/>
+                </w:rPr>
+                <w:alias w:val="Subtitle"/>
+                <w:id w:val="13406923"/>
+                <w:placeholder>
+                  <w:docPart w:val="508FAF70A4EE43A8B67E07265161B380"/>
+                </w:placeholder>
+                <w:dataBinding w:prefixMappings="xmlns:ns0='http://schemas.openxmlformats.org/package/2006/metadata/core-properties' xmlns:ns1='http://purl.org/dc/elements/1.1/'" w:xpath="/ns0:coreProperties[1]/ns1:subject[1]" w:storeItemID="{6C3C8BC8-F283-45AE-878A-BAB7291924A1}"/>
+                <w:text/>
+              </w:sdtPr>
+              <w:sdtContent>
+                <w:tc>
+                  <w:tcPr>
+                    <w:tcW w:w="7672" w:type="dxa"/>
+                    <w:tcMar>
+                      <w:top w:w="216" w:type="dxa"/>
+                      <w:left w:w="115" w:type="dxa"/>
+                      <w:bottom w:w="216" w:type="dxa"/>
+                      <w:right w:w="115" w:type="dxa"/>
+                    </w:tcMar>
+                  </w:tcPr>
+                  <w:p>
+                    <w:pPr>
+                      <w:pStyle w:val="NoSpacing"/>
+                      <w:rPr>
+                        <w:rFonts w:asciiTheme="majorHAnsi" w:eastAsiaTheme="majorEastAsia" w:hAnsiTheme="majorHAnsi" w:cstheme="majorBidi"/>
+                        <w:color w:val="365F91" w:themeColor="accent1" w:themeShade="BF"/>
+                        <w:sz w:val="24"/>
+                        <w:lang w:val="fr-CA"/>
+                      </w:rPr>
+                    </w:pPr>
+                    <w:r>
+                      <w:rPr>
+                        <w:rFonts w:asciiTheme="majorHAnsi" w:eastAsiaTheme="majorEastAsia" w:hAnsiTheme="majorHAnsi" w:cstheme="majorBidi"/>
+                        <w:color w:val="365F91" w:themeColor="accent1" w:themeShade="BF"/>
+                        <w:sz w:val="24"/>
+                        <w:lang w:val="fr-CA"/>
+                      </w:rPr>
+                      <w:t xml:space="preserve">Résolveur de </w:t>
+                    </w:r>
+                    <w:proofErr w:type="spellStart"/>
+                    <w:r>
+                      <w:rPr>
+                        <w:rFonts w:asciiTheme="majorHAnsi" w:eastAsiaTheme="majorEastAsia" w:hAnsiTheme="majorHAnsi" w:cstheme="majorBidi"/>
+                        <w:color w:val="365F91" w:themeColor="accent1" w:themeShade="BF"/>
+                        <w:sz w:val="24"/>
+                        <w:lang w:val="fr-CA"/>
+                      </w:rPr>
+                      <w:t>sudoku</w:t>
+                    </w:r>
+                    <w:proofErr w:type="spellEnd"/>
+                  </w:p>
+                </w:tc>
+              </w:sdtContent>
+            </w:sdt>
+          </w:tr>
+        </w:tbl>
+        <w:tbl>
+          <w:tblPr>
+            <w:tblpPr w:leftFromText="187" w:rightFromText="187" w:horzAnchor="margin" w:tblpXSpec="center" w:tblpYSpec="bottom"/>
+            <w:tblW w:w="3857" w:type="pct"/>
+            <w:tblLook w:val="04A0" w:firstRow="1" w:lastRow="0" w:firstColumn="1" w:lastColumn="0" w:noHBand="0" w:noVBand="1"/>
+          </w:tblPr>
+          <w:tblGrid>
+            <w:gridCol w:w="7398"/>
+          </w:tblGrid>
+          <w:tr>
+            <w:tc>
+              <w:tcPr>
+                <w:tcW w:w="7221" w:type="dxa"/>
+                <w:tcMar>
+                  <w:top w:w="216" w:type="dxa"/>
+                  <w:left w:w="115" w:type="dxa"/>
+                  <w:bottom w:w="216" w:type="dxa"/>
+                  <w:right w:w="115" w:type="dxa"/>
+                </w:tcMar>
+              </w:tcPr>
+              <w:sdt>
+                <w:sdtPr>
+                  <w:rPr>
+                    <w:color w:val="4F81BD" w:themeColor="accent1"/>
+                    <w:lang w:val="fr-CA"/>
+                  </w:rPr>
+                  <w:alias w:val="Author"/>
+                  <w:id w:val="13406928"/>
+                  <w:placeholder>
+                    <w:docPart w:val="47BCD764BEE24704B30EB228E12F59A3"/>
+                  </w:placeholder>
+                  <w:dataBinding w:prefixMappings="xmlns:ns0='http://schemas.openxmlformats.org/package/2006/metadata/core-properties' xmlns:ns1='http://purl.org/dc/elements/1.1/'" w:xpath="/ns0:coreProperties[1]/ns1:creator[1]" w:storeItemID="{6C3C8BC8-F283-45AE-878A-BAB7291924A1}"/>
+                  <w:text/>
+                </w:sdtPr>
+                <w:sdtContent>
+                  <w:p>
+                    <w:pPr>
+                      <w:pStyle w:val="NoSpacing"/>
+                      <w:rPr>
+                        <w:color w:val="4F81BD" w:themeColor="accent1"/>
+                        <w:lang w:val="fr-CA"/>
+                      </w:rPr>
+                    </w:pPr>
+                    <w:r>
+                      <w:rPr>
+                        <w:color w:val="4F81BD" w:themeColor="accent1"/>
+                        <w:lang w:val="fr-CA"/>
+                      </w:rPr>
+                      <w:t>Samuel Beauchemin BEAS</w:t>
+                    </w:r>
+                    <w:r>
+                      <w:rPr>
+                        <w:color w:val="4F81BD" w:themeColor="accent1"/>
+                        <w:lang w:val="fr-CA"/>
+                      </w:rPr>
+                      <w:t>26079101</w:t>
+                    </w:r>
+                    <w:r>
+                      <w:rPr>
+                        <w:color w:val="4F81BD" w:themeColor="accent1"/>
+                        <w:lang w:val="fr-CA"/>
+                      </w:rPr>
+                      <w:t xml:space="preserve">, Marc-André </w:t>
+                    </w:r>
+                    <w:proofErr w:type="spellStart"/>
+                    <w:r>
+                      <w:rPr>
+                        <w:color w:val="4F81BD" w:themeColor="accent1"/>
+                        <w:lang w:val="fr-CA"/>
+                      </w:rPr>
+                      <w:t>Destrempes</w:t>
+                    </w:r>
+                    <w:proofErr w:type="spellEnd"/>
+                    <w:r>
+                      <w:rPr>
+                        <w:color w:val="4F81BD" w:themeColor="accent1"/>
+                        <w:lang w:val="fr-CA"/>
+                      </w:rPr>
+                      <w:t xml:space="preserve"> DESM14119009</w:t>
+                    </w:r>
+                  </w:p>
+                </w:sdtContent>
+              </w:sdt>
+              <w:sdt>
+                <w:sdtPr>
+                  <w:rPr>
+                    <w:color w:val="4F81BD" w:themeColor="accent1"/>
+                    <w:lang w:val="fr-CA"/>
+                  </w:rPr>
+                  <w:alias w:val="Date"/>
+                  <w:id w:val="13406932"/>
+                  <w:placeholder>
+                    <w:docPart w:val="051BE9EA1E0548FBAE41936B5FCD0543"/>
+                  </w:placeholder>
+                  <w:dataBinding w:prefixMappings="xmlns:ns0='http://schemas.microsoft.com/office/2006/coverPageProps'" w:xpath="/ns0:CoverPageProperties[1]/ns0:PublishDate[1]" w:storeItemID="{55AF091B-3C7A-41E3-B477-F2FDAA23CFDA}"/>
+                  <w:date w:fullDate="2013-06-12T00:00:00Z">
+                    <w:dateFormat w:val="M/d/yyyy"/>
+                    <w:lid w:val="en-US"/>
+                    <w:storeMappedDataAs w:val="dateTime"/>
+                    <w:calendar w:val="gregorian"/>
+                  </w:date>
+                </w:sdtPr>
+                <w:sdtContent>
+                  <w:p>
+                    <w:pPr>
+                      <w:pStyle w:val="NoSpacing"/>
+                      <w:rPr>
+                        <w:color w:val="4F81BD" w:themeColor="accent1"/>
+                        <w:lang w:val="fr-CA"/>
+                      </w:rPr>
+                    </w:pPr>
+                    <w:r>
+                      <w:rPr>
+                        <w:color w:val="4F81BD" w:themeColor="accent1"/>
+                        <w:lang w:val="fr-CA"/>
+                      </w:rPr>
+                      <w:t>6/12/2013</w:t>
+                    </w:r>
+                  </w:p>
+                </w:sdtContent>
+              </w:sdt>
+              <w:p>
+                <w:pPr>
+                  <w:pStyle w:val="NoSpacing"/>
+                  <w:rPr>
+                    <w:color w:val="4F81BD" w:themeColor="accent1"/>
+                    <w:lang w:val="fr-CA"/>
+                  </w:rPr>
+                </w:pPr>
+              </w:p>
+            </w:tc>
+          </w:tr>
+        </w:tbl>
+        <w:p>
+          <w:pPr>
+            <w:rPr>
+              <w:rFonts w:asciiTheme="majorHAnsi" w:eastAsiaTheme="majorEastAsia" w:hAnsiTheme="majorHAnsi" w:cstheme="majorBidi"/>
+              <w:b/>
+              <w:bCs/>
+              <w:color w:val="365F91" w:themeColor="accent1" w:themeShade="BF"/>
+              <w:sz w:val="28"/>
+              <w:szCs w:val="28"/>
+              <w:lang w:val="fr-CA"/>
+            </w:rPr>
+          </w:pPr>
+          <w:r>
+            <w:rPr>
+              <w:lang w:val="fr-CA"/>
+            </w:rPr>
+            <w:br w:type="page"/>
+          </w:r>
+        </w:p>
+      </w:sdtContent>
+    </w:sdt>
+    <w:sdt>
+      <w:sdtPr>
+        <w:rPr>
+          <w:lang w:val="fr-CA"/>
+        </w:rPr>
+        <w:id w:val="1028919018"/>
+        <w:docPartObj>
+          <w:docPartGallery w:val="Table of Contents"/>
+          <w:docPartUnique/>
+        </w:docPartObj>
+      </w:sdtPr>
+      <w:sdtEndPr>
+        <w:rPr>
+          <w:rFonts w:asciiTheme="minorHAnsi" w:eastAsiaTheme="minorHAnsi" w:hAnsiTheme="minorHAnsi" w:cstheme="minorBidi"/>
+          <w:noProof/>
+          <w:color w:val="auto"/>
+          <w:sz w:val="22"/>
+          <w:szCs w:val="22"/>
+        </w:rPr>
+      </w:sdtEndPr>
+      <w:sdtContent>
+        <w:p>
+          <w:pPr>
+            <w:pStyle w:val="TOCHeading"/>
+            <w:rPr>
+              <w:lang w:val="fr-CA"/>
+            </w:rPr>
+          </w:pPr>
+          <w:r>
+            <w:rPr>
+              <w:lang w:val="fr-CA"/>
+            </w:rPr>
+            <w:t>Table des matières</w:t>
+          </w:r>
+        </w:p>
+        <w:p>
+          <w:pPr>
+            <w:pStyle w:val="TOC2"/>
+            <w:tabs>
+              <w:tab w:val="right" w:leader="dot" w:pos="9350"/>
+            </w:tabs>
+            <w:rPr>
+              <w:noProof/>
+              <w:lang w:val="fr-CA"/>
+            </w:rPr>
+          </w:pPr>
+          <w:r>
+            <w:rPr>
+              <w:lang w:val="fr-CA"/>
+            </w:rPr>
+            <w:fldChar w:fldCharType="begin"/>
+          </w:r>
+          <w:r>
+            <w:rPr>
+              <w:lang w:val="fr-CA"/>
+            </w:rPr>
+            <w:instrText xml:space="preserve"> TOC \o "1-3" \h \z \u </w:instrText>
+          </w:r>
+          <w:r>
+            <w:rPr>
+              <w:lang w:val="fr-CA"/>
+            </w:rPr>
+            <w:fldChar w:fldCharType="separate"/>
+          </w:r>
+          <w:hyperlink w:anchor="_Toc358835365" w:history="1">
+            <w:r>
+              <w:rPr>
+                <w:rStyle w:val="Hyperlink"/>
+                <w:noProof/>
+                <w:lang w:val="fr-CA"/>
+              </w:rPr>
+              <w:t>Description de l’algorithme</w:t>
+            </w:r>
+            <w:r>
+              <w:rPr>
+                <w:noProof/>
+                <w:webHidden/>
+                <w:lang w:val="fr-CA"/>
+              </w:rPr>
+              <w:tab/>
+            </w:r>
+            <w:r>
+              <w:rPr>
+                <w:noProof/>
+                <w:webHidden/>
+                <w:lang w:val="fr-CA"/>
+              </w:rPr>
+              <w:fldChar w:fldCharType="begin"/>
+            </w:r>
+            <w:r>
+              <w:rPr>
+                <w:noProof/>
+                <w:webHidden/>
+                <w:lang w:val="fr-CA"/>
+              </w:rPr>
+              <w:instrText xml:space="preserve"> PAGEREF _Toc358835365 \h </w:instrText>
+            </w:r>
+            <w:r>
+              <w:rPr>
+                <w:noProof/>
+                <w:webHidden/>
+                <w:lang w:val="fr-CA"/>
+              </w:rPr>
+            </w:r>
+            <w:r>
+              <w:rPr>
+                <w:noProof/>
+                <w:webHidden/>
+                <w:lang w:val="fr-CA"/>
+              </w:rPr>
+              <w:fldChar w:fldCharType="separate"/>
+            </w:r>
+            <w:r>
+              <w:rPr>
+                <w:noProof/>
+                <w:webHidden/>
+                <w:lang w:val="fr-CA"/>
+              </w:rPr>
+              <w:t>2</w:t>
+            </w:r>
+            <w:r>
+              <w:rPr>
+                <w:noProof/>
+                <w:webHidden/>
+                <w:lang w:val="fr-CA"/>
+              </w:rPr>
+              <w:fldChar w:fldCharType="end"/>
+            </w:r>
+          </w:hyperlink>
+        </w:p>
+        <w:p>
+          <w:pPr>
+            <w:pStyle w:val="TOC2"/>
+            <w:tabs>
+              <w:tab w:val="right" w:leader="dot" w:pos="9350"/>
+            </w:tabs>
+            <w:rPr>
+              <w:noProof/>
+              <w:lang w:val="fr-CA"/>
+            </w:rPr>
+          </w:pPr>
+          <w:hyperlink w:anchor="_Toc358835366" w:history="1">
+            <w:r>
+              <w:rPr>
+                <w:rStyle w:val="Hyperlink"/>
+                <w:noProof/>
+                <w:lang w:val="fr-CA"/>
+              </w:rPr>
+              <w:t>Description des problèmes rencontrés</w:t>
+            </w:r>
+            <w:r>
+              <w:rPr>
+                <w:noProof/>
+                <w:webHidden/>
+                <w:lang w:val="fr-CA"/>
+              </w:rPr>
+              <w:tab/>
+            </w:r>
+            <w:r>
+              <w:rPr>
+                <w:noProof/>
+                <w:webHidden/>
+                <w:lang w:val="fr-CA"/>
+              </w:rPr>
+              <w:fldChar w:fldCharType="begin"/>
+            </w:r>
+            <w:r>
+              <w:rPr>
+                <w:noProof/>
+                <w:webHidden/>
+                <w:lang w:val="fr-CA"/>
+              </w:rPr>
+              <w:instrText xml:space="preserve"> PAGEREF _Toc358835366 \h </w:instrText>
+            </w:r>
+            <w:r>
+              <w:rPr>
+                <w:noProof/>
+                <w:webHidden/>
+                <w:lang w:val="fr-CA"/>
+              </w:rPr>
+            </w:r>
+            <w:r>
+              <w:rPr>
+                <w:noProof/>
+                <w:webHidden/>
+                <w:lang w:val="fr-CA"/>
+              </w:rPr>
+              <w:fldChar w:fldCharType="separate"/>
+            </w:r>
+            <w:r>
+              <w:rPr>
+                <w:noProof/>
+                <w:webHidden/>
+                <w:lang w:val="fr-CA"/>
+              </w:rPr>
+              <w:t>3</w:t>
+            </w:r>
+            <w:r>
+              <w:rPr>
+                <w:noProof/>
+                <w:webHidden/>
+                <w:lang w:val="fr-CA"/>
+              </w:rPr>
+              <w:fldChar w:fldCharType="end"/>
+            </w:r>
+          </w:hyperlink>
+        </w:p>
+        <w:p>
+          <w:pPr>
+            <w:pStyle w:val="TOC2"/>
+            <w:tabs>
+              <w:tab w:val="right" w:leader="dot" w:pos="9350"/>
+            </w:tabs>
+            <w:rPr>
+              <w:noProof/>
+              <w:lang w:val="fr-CA"/>
+            </w:rPr>
+          </w:pPr>
+          <w:hyperlink w:anchor="_Toc358835367" w:history="1">
+            <w:r>
+              <w:rPr>
+                <w:rStyle w:val="Hyperlink"/>
+                <w:noProof/>
+                <w:lang w:val="fr-CA"/>
+              </w:rPr>
+              <w:t>Description des améliorations que vous avez implémentées</w:t>
+            </w:r>
+            <w:r>
+              <w:rPr>
+                <w:noProof/>
+                <w:webHidden/>
+                <w:lang w:val="fr-CA"/>
+              </w:rPr>
+              <w:tab/>
+            </w:r>
+            <w:r>
+              <w:rPr>
+                <w:noProof/>
+                <w:webHidden/>
+                <w:lang w:val="fr-CA"/>
+              </w:rPr>
+              <w:fldChar w:fldCharType="begin"/>
+            </w:r>
+            <w:r>
+              <w:rPr>
+                <w:noProof/>
+                <w:webHidden/>
+                <w:lang w:val="fr-CA"/>
+              </w:rPr>
+              <w:instrText xml:space="preserve"> PAGEREF _Toc358835367 \h </w:instrText>
+            </w:r>
+            <w:r>
+              <w:rPr>
+                <w:noProof/>
+                <w:webHidden/>
+                <w:lang w:val="fr-CA"/>
+              </w:rPr>
+            </w:r>
+            <w:r>
+              <w:rPr>
+                <w:noProof/>
+                <w:webHidden/>
+                <w:lang w:val="fr-CA"/>
+              </w:rPr>
+              <w:fldChar w:fldCharType="separate"/>
+            </w:r>
+            <w:r>
+              <w:rPr>
+                <w:noProof/>
+                <w:webHidden/>
+                <w:lang w:val="fr-CA"/>
+              </w:rPr>
+              <w:t>3</w:t>
+            </w:r>
+            <w:r>
+              <w:rPr>
+                <w:noProof/>
+                <w:webHidden/>
+                <w:lang w:val="fr-CA"/>
+              </w:rPr>
+              <w:fldChar w:fldCharType="end"/>
+            </w:r>
+          </w:hyperlink>
+        </w:p>
+        <w:p>
+          <w:pPr>
+            <w:pStyle w:val="TOC2"/>
+            <w:tabs>
+              <w:tab w:val="right" w:leader="dot" w:pos="9350"/>
+            </w:tabs>
+            <w:rPr>
+              <w:noProof/>
+              <w:lang w:val="fr-CA"/>
+            </w:rPr>
+          </w:pPr>
+          <w:hyperlink w:anchor="_Toc358835368" w:history="1">
+            <w:r>
+              <w:rPr>
+                <w:rStyle w:val="Hyperlink"/>
+                <w:noProof/>
+                <w:lang w:val="fr-CA"/>
+              </w:rPr>
+              <w:t>Autres éléments que vous jugez importants</w:t>
+            </w:r>
+            <w:r>
+              <w:rPr>
+                <w:noProof/>
+                <w:webHidden/>
+                <w:lang w:val="fr-CA"/>
+              </w:rPr>
+              <w:tab/>
+            </w:r>
+            <w:r>
+              <w:rPr>
+                <w:noProof/>
+                <w:webHidden/>
+                <w:lang w:val="fr-CA"/>
+              </w:rPr>
+              <w:fldChar w:fldCharType="begin"/>
+            </w:r>
+            <w:r>
+              <w:rPr>
+                <w:noProof/>
+                <w:webHidden/>
+                <w:lang w:val="fr-CA"/>
+              </w:rPr>
+              <w:instrText xml:space="preserve"> PAGEREF _Toc358835368 \h </w:instrText>
+            </w:r>
+            <w:r>
+              <w:rPr>
+                <w:noProof/>
+                <w:webHidden/>
+                <w:lang w:val="fr-CA"/>
+              </w:rPr>
+            </w:r>
+            <w:r>
+              <w:rPr>
+                <w:noProof/>
+                <w:webHidden/>
+                <w:lang w:val="fr-CA"/>
+              </w:rPr>
+              <w:fldChar w:fldCharType="separate"/>
+            </w:r>
+            <w:r>
+              <w:rPr>
+                <w:noProof/>
+                <w:webHidden/>
+                <w:lang w:val="fr-CA"/>
+              </w:rPr>
+              <w:t>3</w:t>
+            </w:r>
+            <w:r>
+              <w:rPr>
+                <w:noProof/>
+                <w:webHidden/>
+                <w:lang w:val="fr-CA"/>
+              </w:rPr>
+              <w:fldChar w:fldCharType="end"/>
+            </w:r>
+          </w:hyperlink>
+        </w:p>
+        <w:p>
+          <w:pPr>
+            <w:pStyle w:val="TOC2"/>
+            <w:tabs>
+              <w:tab w:val="right" w:leader="dot" w:pos="9350"/>
+            </w:tabs>
+            <w:rPr>
+              <w:noProof/>
+              <w:lang w:val="fr-CA"/>
+            </w:rPr>
+          </w:pPr>
+          <w:hyperlink w:anchor="_Toc358835369" w:history="1">
+            <w:r>
+              <w:rPr>
+                <w:rStyle w:val="Hyperlink"/>
+                <w:noProof/>
+                <w:lang w:val="fr-CA"/>
+              </w:rPr>
+              <w:t>Références</w:t>
+            </w:r>
+            <w:r>
+              <w:rPr>
+                <w:noProof/>
+                <w:webHidden/>
+                <w:lang w:val="fr-CA"/>
+              </w:rPr>
+              <w:tab/>
+            </w:r>
+            <w:r>
+              <w:rPr>
+                <w:noProof/>
+                <w:webHidden/>
+                <w:lang w:val="fr-CA"/>
+              </w:rPr>
+              <w:fldChar w:fldCharType="begin"/>
+            </w:r>
+            <w:r>
+              <w:rPr>
+                <w:noProof/>
+                <w:webHidden/>
+                <w:lang w:val="fr-CA"/>
+              </w:rPr>
+              <w:instrText xml:space="preserve"> PAGEREF _Toc358835369 \h </w:instrText>
+            </w:r>
+            <w:r>
+              <w:rPr>
+                <w:noProof/>
+                <w:webHidden/>
+                <w:lang w:val="fr-CA"/>
+              </w:rPr>
+            </w:r>
+            <w:r>
+              <w:rPr>
+                <w:noProof/>
+                <w:webHidden/>
+                <w:lang w:val="fr-CA"/>
+              </w:rPr>
+              <w:fldChar w:fldCharType="separate"/>
+            </w:r>
+            <w:r>
+              <w:rPr>
+                <w:noProof/>
+                <w:webHidden/>
+                <w:lang w:val="fr-CA"/>
+              </w:rPr>
+              <w:t>3</w:t>
+            </w:r>
+            <w:r>
+              <w:rPr>
+                <w:noProof/>
+                <w:webHidden/>
+                <w:lang w:val="fr-CA"/>
+              </w:rPr>
+              <w:fldChar w:fldCharType="end"/>
+            </w:r>
+          </w:hyperlink>
+        </w:p>
+        <w:p>
+          <w:pPr>
+            <w:rPr>
+              <w:lang w:val="fr-CA"/>
+            </w:rPr>
+          </w:pPr>
+          <w:r>
+            <w:rPr>
+              <w:b/>
+              <w:bCs/>
+              <w:noProof/>
+              <w:lang w:val="fr-CA"/>
+            </w:rPr>
+            <w:fldChar w:fldCharType="end"/>
+          </w:r>
+        </w:p>
+      </w:sdtContent>
+    </w:sdt>
     <w:p>
       <w:pPr>
-        <w:pStyle w:val="Titre2"/>
+        <w:pStyle w:val="TOCHeading"/>
+        <w:rPr>
+          <w:lang w:val="fr-CA"/>
+        </w:rPr>
+      </w:pPr>
+      <w:r>
+        <w:rPr>
+          <w:lang w:val="fr-CA"/>
+        </w:rPr>
+        <w:t>Table d</w:t>
+      </w:r>
+      <w:r>
+        <w:rPr>
+          <w:lang w:val="fr-CA"/>
+        </w:rPr>
+        <w:t>es figures</w:t>
+      </w:r>
+    </w:p>
+    <w:p>
+      <w:pPr>
+        <w:pStyle w:val="TableofFigures"/>
+        <w:tabs>
+          <w:tab w:val="right" w:leader="dot" w:pos="9350"/>
+        </w:tabs>
+        <w:rPr>
+          <w:noProof/>
+          <w:lang w:val="fr-CA"/>
+        </w:rPr>
+      </w:pPr>
+      <w:r>
+        <w:rPr>
+          <w:lang w:val="fr-CA"/>
+        </w:rPr>
+        <w:fldChar w:fldCharType="begin"/>
+      </w:r>
+      <w:r>
+        <w:rPr>
+          <w:lang w:val="fr-CA"/>
+        </w:rPr>
+        <w:instrText xml:space="preserve"> TOC \h \z \c "Figure" </w:instrText>
+      </w:r>
+      <w:r>
+        <w:rPr>
+          <w:lang w:val="fr-CA"/>
+        </w:rPr>
+        <w:fldChar w:fldCharType="separate"/>
+      </w:r>
+      <w:hyperlink r:id="rId7" w:anchor="_Toc358835380" w:history="1">
+        <w:r>
+          <w:rPr>
+            <w:rStyle w:val="Hyperlink"/>
+            <w:noProof/>
+            <w:lang w:val="fr-CA"/>
+          </w:rPr>
+          <w:t>Figure 1 – Résolution d’un problème de couverture exacte</w:t>
+        </w:r>
+        <w:r>
+          <w:rPr>
+            <w:noProof/>
+            <w:webHidden/>
+            <w:lang w:val="fr-CA"/>
+          </w:rPr>
+          <w:tab/>
+        </w:r>
+        <w:r>
+          <w:rPr>
+            <w:noProof/>
+            <w:webHidden/>
+            <w:lang w:val="fr-CA"/>
+          </w:rPr>
+          <w:fldChar w:fldCharType="begin"/>
+        </w:r>
+        <w:r>
+          <w:rPr>
+            <w:noProof/>
+            <w:webHidden/>
+            <w:lang w:val="fr-CA"/>
+          </w:rPr>
+          <w:instrText xml:space="preserve"> PAGEREF _Toc358835380 \h </w:instrText>
+        </w:r>
+        <w:r>
+          <w:rPr>
+            <w:noProof/>
+            <w:webHidden/>
+            <w:lang w:val="fr-CA"/>
+          </w:rPr>
+        </w:r>
+        <w:r>
+          <w:rPr>
+            <w:noProof/>
+            <w:webHidden/>
+            <w:lang w:val="fr-CA"/>
+          </w:rPr>
+          <w:fldChar w:fldCharType="separate"/>
+        </w:r>
+        <w:r>
+          <w:rPr>
+            <w:noProof/>
+            <w:webHidden/>
+            <w:lang w:val="fr-CA"/>
+          </w:rPr>
+          <w:t>2</w:t>
+        </w:r>
+        <w:r>
+          <w:rPr>
+            <w:noProof/>
+            <w:webHidden/>
+            <w:lang w:val="fr-CA"/>
+          </w:rPr>
+          <w:fldChar w:fldCharType="end"/>
+        </w:r>
+      </w:hyperlink>
+    </w:p>
+    <w:p>
+      <w:pPr>
+        <w:rPr>
+          <w:rFonts w:asciiTheme="majorHAnsi" w:eastAsiaTheme="majorEastAsia" w:hAnsiTheme="majorHAnsi" w:cstheme="majorBidi"/>
+          <w:b/>
+          <w:bCs/>
+          <w:color w:val="4F81BD" w:themeColor="accent1"/>
+          <w:sz w:val="26"/>
+          <w:szCs w:val="26"/>
+          <w:lang w:val="fr-CA"/>
+        </w:rPr>
+      </w:pPr>
+      <w:r>
+        <w:rPr>
+          <w:lang w:val="fr-CA"/>
+        </w:rPr>
+        <w:fldChar w:fldCharType="end"/>
+      </w:r>
+      <w:r>
+        <w:rPr>
+          <w:lang w:val="fr-CA"/>
+        </w:rPr>
+        <w:br w:type="page"/>
+      </w:r>
+    </w:p>
+    <w:p>
+      <w:pPr>
+        <w:pStyle w:val="Heading2"/>
         <w:jc w:val="both"/>
         <w:rPr>
           <w:lang w:val="fr-CA"/>
         </w:rPr>
       </w:pPr>
-      <w:r>
-        <w:rPr>
-          <w:lang w:val="fr-CA"/>
-        </w:rPr>
-        <w:t>Description de l’algorithme</w:t>
-      </w:r>
+      <w:bookmarkStart w:id="0" w:name="_Toc358835365"/>
+      <w:r>
+        <w:rPr>
+          <w:lang w:val="fr-CA"/>
+        </w:rPr>
+        <w:lastRenderedPageBreak/>
+        <w:t>Description de l’algorithm</w:t>
+      </w:r>
+      <w:bookmarkStart w:id="1" w:name="_GoBack"/>
+      <w:bookmarkEnd w:id="1"/>
+      <w:r>
+        <w:rPr>
+          <w:lang w:val="fr-CA"/>
+        </w:rPr>
+        <w:t>e</w:t>
+      </w:r>
+      <w:bookmarkEnd w:id="0"/>
     </w:p>
     <w:p>
       <w:pPr>
@@ -28,13 +995,7 @@
         <w:rPr>
           <w:lang w:val="fr-CA"/>
         </w:rPr>
-        <w:t xml:space="preserve">L’algorithme </w:t>
-      </w:r>
-      <w:r>
-        <w:rPr>
-          <w:lang w:val="fr-CA"/>
-        </w:rPr>
-        <w:t>utilisé a été l’</w:t>
+        <w:t>L’algorithme utilisé a été l’</w:t>
       </w:r>
       <w:r>
         <w:rPr>
@@ -58,7 +1019,47 @@
         <w:rPr>
           <w:lang w:val="fr-CA"/>
         </w:rPr>
-        <w:t>de Donald Knuth. Cet algorithme sert à résoudre efficacement un problème de couverture exacte (« Exact Cover »)</w:t>
+        <w:t>de Donald</w:t>
+      </w:r>
+      <w:r>
+        <w:rPr>
+          <w:lang w:val="fr-CA"/>
+        </w:rPr>
+        <w:t xml:space="preserve"> E.</w:t>
+      </w:r>
+      <w:r>
+        <w:rPr>
+          <w:lang w:val="fr-CA"/>
+        </w:rPr>
+        <w:t xml:space="preserve"> </w:t>
+      </w:r>
+      <w:proofErr w:type="spellStart"/>
+      <w:r>
+        <w:rPr>
+          <w:lang w:val="fr-CA"/>
+        </w:rPr>
+        <w:t>Knuth</w:t>
+      </w:r>
+      <w:proofErr w:type="spellEnd"/>
+      <w:r>
+        <w:rPr>
+          <w:lang w:val="fr-CA"/>
+        </w:rPr>
+        <w:t xml:space="preserve">. Cet algorithme sert à résoudre efficacement un problème de couverture exacte (« Exact </w:t>
+      </w:r>
+      <w:proofErr w:type="spellStart"/>
+      <w:r>
+        <w:rPr>
+          <w:lang w:val="fr-CA"/>
+        </w:rPr>
+        <w:t>Cover</w:t>
+      </w:r>
+      <w:proofErr w:type="spellEnd"/>
+      <w:r>
+        <w:rPr>
+          <w:lang w:val="fr-CA"/>
+        </w:rPr>
+        <w:t> »)</w:t>
       </w:r>
       <w:r>
         <w:rPr>
@@ -77,10 +1078,10 @@
       <w:r>
         <w:rPr>
           <w:noProof/>
-          <w:lang w:eastAsia="en-CA"/>
+          <w:lang w:val="fr-CA" w:eastAsia="en-CA"/>
         </w:rPr>
         <w:drawing>
-          <wp:anchor distT="0" distB="0" distL="114300" distR="114300" simplePos="0" relativeHeight="251658240" behindDoc="1" locked="0" layoutInCell="1" allowOverlap="1">
+          <wp:anchor distT="0" distB="0" distL="114300" distR="114300" simplePos="0" relativeHeight="251658752" behindDoc="1" locked="0" layoutInCell="1" allowOverlap="1">
             <wp:simplePos x="0" y="0"/>
             <wp:positionH relativeFrom="column">
               <wp:posOffset>3519170</wp:posOffset>
@@ -113,7 +1114,7 @@
                     </pic:cNvPicPr>
                   </pic:nvPicPr>
                   <pic:blipFill>
-                    <a:blip r:embed="rId6" cstate="print"/>
+                    <a:blip r:embed="rId8" cstate="print"/>
                     <a:srcRect/>
                     <a:stretch>
                       <a:fillRect/>
@@ -158,6 +1159,7 @@
       <w:r>
         <w:rPr>
           <w:noProof/>
+          <w:lang w:val="fr-CA"/>
         </w:rPr>
         <w:pict>
           <v:shapetype id="_x0000_t202" coordsize="21600,21600" o:spt="202" path="m,l,21600r21600,l21600,xe">
@@ -169,12 +1171,13 @@
               <w:txbxContent>
                 <w:p>
                   <w:pPr>
-                    <w:pStyle w:val="Lgende"/>
+                    <w:pStyle w:val="Caption"/>
                     <w:rPr>
                       <w:noProof/>
                       <w:lang w:val="fr-CA"/>
                     </w:rPr>
                   </w:pPr>
+                  <w:bookmarkStart w:id="2" w:name="_Toc358835380"/>
                   <w:r>
                     <w:rPr>
                       <w:lang w:val="fr-CA"/>
@@ -233,6 +1236,7 @@
                     </w:rPr>
                     <w:t xml:space="preserve"> de couverture exacte</w:t>
                   </w:r>
+                  <w:bookmarkEnd w:id="2"/>
                 </w:p>
               </w:txbxContent>
             </v:textbox>
@@ -250,7 +1254,25 @@
         <w:rPr>
           <w:lang w:val="fr-CA"/>
         </w:rPr>
-        <w:t>figure 1, il est possible de voir la résolution d’un problème de couverture exacte. Il s’agit de prendre une colonne et de vérifier les lignes contenant la valeur de cette colonne. Dans l’exemple, la première colonne a d’abord été sélectionnée et les lignes à observer sont les lignes « A » et « E ». Ensuite, pour chacune des lignes choisies, la ligne est gardée comme faisant partie de la solution. Toutes autres lignes contenant les mêmes éléments que la ligne gardée en solution ainsi que cette dernière sont retirées de la matrice. Ce processus est répéter jusqu’à ce que la matrice soit vide (solution trouvée) ou qu’</w:t>
+        <w:t>figure </w:t>
+      </w:r>
+      <w:r>
+        <w:rPr>
+          <w:lang w:val="fr-CA"/>
+        </w:rPr>
+        <w:t xml:space="preserve">1, il est possible de voir la résolution d’un problème de couverture exacte. Il s’agit de prendre une colonne et de vérifier les lignes contenant la valeur de cette colonne. Dans l’exemple, la première colonne a d’abord été sélectionnée et les lignes à observer sont les lignes « A » et « E ». Ensuite, pour chacune des lignes choisies, la ligne est gardée comme faisant partie de la solution. Toutes autres lignes contenant les mêmes éléments que la ligne gardée en solution ainsi que cette dernière sont retirées de la matrice. Ce processus est </w:t>
+      </w:r>
+      <w:r>
+        <w:rPr>
+          <w:lang w:val="fr-CA"/>
+        </w:rPr>
+        <w:t>répété</w:t>
+      </w:r>
+      <w:r>
+        <w:rPr>
+          <w:lang w:val="fr-CA"/>
+        </w:rPr>
+        <w:t xml:space="preserve"> jusqu’à ce que la matrice soit vide (solution trouvée) ou qu’</w:t>
       </w:r>
       <w:r>
         <w:rPr>
@@ -270,19 +1292,59 @@
         <w:rPr>
           <w:lang w:val="fr-CA"/>
         </w:rPr>
-        <w:t xml:space="preserve">Ainsi, il a été possible d’associer ce type de problème à la résolution de grilles de Sudoku. </w:t>
-      </w:r>
-      <w:r>
-        <w:rPr>
-          <w:lang w:val="fr-CA"/>
-        </w:rPr>
-        <w:t>La matrice pour résoudre une grille de Sudoku a une taille de 324 de longueur par 729 de hauteur. Chacune</w:t>
-      </w:r>
-      <w:r>
-        <w:rPr>
-          <w:lang w:val="fr-CA"/>
-        </w:rPr>
-        <w:t xml:space="preserve"> des 729 lignes représente un des neufs différents chiffres pour chacune des cases (ligne et colonne) (9x9x9</w:t>
+        <w:t xml:space="preserve">Ainsi, il a été possible d’associer ce type de problème à la résolution de grilles de </w:t>
+      </w:r>
+      <w:proofErr w:type="spellStart"/>
+      <w:r>
+        <w:rPr>
+          <w:lang w:val="fr-CA"/>
+        </w:rPr>
+        <w:t>Sudoku</w:t>
+      </w:r>
+      <w:proofErr w:type="spellEnd"/>
+      <w:r>
+        <w:rPr>
+          <w:lang w:val="fr-CA"/>
+        </w:rPr>
+        <w:t xml:space="preserve">. </w:t>
+      </w:r>
+      <w:r>
+        <w:rPr>
+          <w:lang w:val="fr-CA"/>
+        </w:rPr>
+        <w:t xml:space="preserve">La matrice pour résoudre une grille de </w:t>
+      </w:r>
+      <w:proofErr w:type="spellStart"/>
+      <w:r>
+        <w:rPr>
+          <w:lang w:val="fr-CA"/>
+        </w:rPr>
+        <w:t>Sudoku</w:t>
+      </w:r>
+      <w:proofErr w:type="spellEnd"/>
+      <w:r>
+        <w:rPr>
+          <w:lang w:val="fr-CA"/>
+        </w:rPr>
+        <w:t xml:space="preserve"> a une taille de 324 de longueur par 729 de hauteur. Chacune</w:t>
+      </w:r>
+      <w:r>
+        <w:rPr>
+          <w:lang w:val="fr-CA"/>
+        </w:rPr>
+        <w:t xml:space="preserve"> des 729 lignes représente un des </w:t>
+      </w:r>
+      <w:r>
+        <w:rPr>
+          <w:lang w:val="fr-CA"/>
+        </w:rPr>
+        <w:t>neuf</w:t>
+      </w:r>
+      <w:r>
+        <w:rPr>
+          <w:lang w:val="fr-CA"/>
+        </w:rPr>
+        <w:t xml:space="preserve"> différents chiffres pour chacune des cases (ligne et colonne) (9x9x9</w:t>
       </w:r>
       <w:r>
         <w:rPr>
@@ -294,13 +1356,67 @@
         <w:rPr>
           <w:lang w:val="fr-CA"/>
         </w:rPr>
-        <w:t>729). La largeur de 324 représente les quatre contraintes présentes dans une grille de Sudoku, soit qu’il n’y a qu’un seul chiffre par case (9 colonnes x 9 lignes), qu’un chiffre ne revient qu’une fois par colonne (9 chiffres x 9 colonnes), qu’un chiffre ne revient qu’une fois par ligne (9 chiffres x 9 lignes) et qu’un chiffre ne revient qu’une fois par région (9 chiffres x 9 régions) (9x9 + 9x9 + 9x9 + 9x9 = 324).</w:t>
-      </w:r>
-      <w:r>
-        <w:rPr>
-          <w:lang w:val="fr-CA"/>
-        </w:rPr>
-        <w:t xml:space="preserve"> Il y a donc quatre bits d’activés par ligne dans la matrice. Il faut toutefois retirer l’information superflue pour que la matrice représente la grille de Sudoku à résoudre. Une fois que la matrice est créée, il ne suffit que de la résoudre avec l’algorithme de Donald Knuth.</w:t>
+        <w:t xml:space="preserve">729). La largeur de 324 représente les quatre contraintes présentes dans une grille de </w:t>
+      </w:r>
+      <w:proofErr w:type="spellStart"/>
+      <w:r>
+        <w:rPr>
+          <w:lang w:val="fr-CA"/>
+        </w:rPr>
+        <w:t>Sudoku</w:t>
+      </w:r>
+      <w:proofErr w:type="spellEnd"/>
+      <w:r>
+        <w:rPr>
+          <w:lang w:val="fr-CA"/>
+        </w:rPr>
+        <w:t>, soit qu’il n’y a qu’un seul chiffre par case (9 colonnes x 9 lignes), qu’un chiffre ne revient qu’une fois par colonne (9 chiffres x 9 colonnes), qu’un chiffre ne revient qu’une fois par ligne (9 chiffres x 9 lignes) et qu’un chiffre ne revient qu’une fois par région (9 chiffres x 9 régions) (9x9 + 9x9 + 9x9 + 9x9 = 324).</w:t>
+      </w:r>
+      <w:r>
+        <w:rPr>
+          <w:lang w:val="fr-CA"/>
+        </w:rPr>
+        <w:t xml:space="preserve"> Il y a donc quatre bits d’activés par ligne dans la matrice. Il faut toutefois retirer l’information superflue pour que la matrice représente la grille de </w:t>
+      </w:r>
+      <w:proofErr w:type="spellStart"/>
+      <w:r>
+        <w:rPr>
+          <w:lang w:val="fr-CA"/>
+        </w:rPr>
+        <w:t>Sudoku</w:t>
+      </w:r>
+      <w:proofErr w:type="spellEnd"/>
+      <w:r>
+        <w:rPr>
+          <w:lang w:val="fr-CA"/>
+        </w:rPr>
+        <w:t xml:space="preserve"> à résoudre. Une fois que la matrice est créée, il ne suffit que de la résoudre avec l’algorithme de Donald</w:t>
+      </w:r>
+      <w:r>
+        <w:rPr>
+          <w:lang w:val="fr-CA"/>
+        </w:rPr>
+        <w:t xml:space="preserve"> E.</w:t>
+      </w:r>
+      <w:r>
+        <w:rPr>
+          <w:lang w:val="fr-CA"/>
+        </w:rPr>
+        <w:t xml:space="preserve"> </w:t>
+      </w:r>
+      <w:proofErr w:type="spellStart"/>
+      <w:r>
+        <w:rPr>
+          <w:lang w:val="fr-CA"/>
+        </w:rPr>
+        <w:t>Knuth</w:t>
+      </w:r>
+      <w:proofErr w:type="spellEnd"/>
+      <w:r>
+        <w:rPr>
+          <w:lang w:val="fr-CA"/>
+        </w:rPr>
+        <w:t>.</w:t>
       </w:r>
       <w:r>
         <w:rPr>
@@ -311,12 +1427,13 @@
     </w:p>
     <w:p>
       <w:pPr>
-        <w:pStyle w:val="Titre2"/>
+        <w:pStyle w:val="Heading2"/>
         <w:jc w:val="both"/>
         <w:rPr>
           <w:lang w:val="fr-CA"/>
         </w:rPr>
       </w:pPr>
+      <w:bookmarkStart w:id="3" w:name="_Toc358835366"/>
       <w:r>
         <w:rPr>
           <w:lang w:val="fr-CA"/>
@@ -324,6 +1441,7 @@
         <w:lastRenderedPageBreak/>
         <w:t>Description des problèmes rencontrés</w:t>
       </w:r>
+      <w:bookmarkEnd w:id="3"/>
     </w:p>
     <w:p>
       <w:pPr>
@@ -336,7 +1454,21 @@
         <w:rPr>
           <w:lang w:val="fr-CA"/>
         </w:rPr>
-        <w:t>D’abord, il a été décidé en premier d’implémenter des méthodes de résolution de grilles de Sudoku utilisées par des humains. Toutefois, lorsque l’implémentation a été terminée, la résolution était loin d’être optimale.</w:t>
+        <w:t xml:space="preserve">D’abord, il a été décidé en premier d’implémenter des méthodes de résolution de grilles de </w:t>
+      </w:r>
+      <w:proofErr w:type="spellStart"/>
+      <w:r>
+        <w:rPr>
+          <w:lang w:val="fr-CA"/>
+        </w:rPr>
+        <w:t>Sudoku</w:t>
+      </w:r>
+      <w:proofErr w:type="spellEnd"/>
+      <w:r>
+        <w:rPr>
+          <w:lang w:val="fr-CA"/>
+        </w:rPr>
+        <w:t xml:space="preserve"> utilisées par des humains. Toutefois, lorsque l’implémentation a été terminée, la résolution était loin d’être optimale.</w:t>
       </w:r>
     </w:p>
     <w:p>
@@ -350,7 +1482,33 @@
         <w:rPr>
           <w:lang w:val="fr-CA"/>
         </w:rPr>
-        <w:t>De plus, lorsque l’algorithme de Donald Knuth a été adopté pour faire le résolveur, la compréhension de la matrice à construire</w:t>
+        <w:t>De plus, lorsque l’algorithme de Donald</w:t>
+      </w:r>
+      <w:r>
+        <w:rPr>
+          <w:lang w:val="fr-CA"/>
+        </w:rPr>
+        <w:t xml:space="preserve"> E.</w:t>
+      </w:r>
+      <w:r>
+        <w:rPr>
+          <w:lang w:val="fr-CA"/>
+        </w:rPr>
+        <w:t xml:space="preserve"> </w:t>
+      </w:r>
+      <w:proofErr w:type="spellStart"/>
+      <w:r>
+        <w:rPr>
+          <w:lang w:val="fr-CA"/>
+        </w:rPr>
+        <w:t>Knuth</w:t>
+      </w:r>
+      <w:proofErr w:type="spellEnd"/>
+      <w:r>
+        <w:rPr>
+          <w:lang w:val="fr-CA"/>
+        </w:rPr>
+        <w:t xml:space="preserve"> a été adopté pour faire le résolveur, la compréhension de la matrice à construire</w:t>
       </w:r>
       <w:r>
         <w:rPr>
@@ -362,35 +1520,49 @@
         <w:rPr>
           <w:lang w:val="fr-CA"/>
         </w:rPr>
-        <w:t xml:space="preserve"> a prise beaucoup de temps. </w:t>
+        <w:t xml:space="preserve"> </w:t>
+      </w:r>
+      <w:r>
+        <w:rPr>
+          <w:lang w:val="fr-CA"/>
+        </w:rPr>
+        <w:t>ont</w:t>
+      </w:r>
+      <w:r>
+        <w:rPr>
+          <w:lang w:val="fr-CA"/>
+        </w:rPr>
+        <w:t xml:space="preserve"> </w:t>
+      </w:r>
+      <w:r>
+        <w:rPr>
+          <w:lang w:val="fr-CA"/>
+        </w:rPr>
+        <w:t>pris</w:t>
+      </w:r>
+      <w:r>
+        <w:rPr>
+          <w:lang w:val="fr-CA"/>
+        </w:rPr>
+        <w:t xml:space="preserve"> beaucoup de temps. </w:t>
       </w:r>
     </w:p>
     <w:p>
       <w:pPr>
-        <w:pStyle w:val="Titre2"/>
+        <w:pStyle w:val="Heading2"/>
         <w:jc w:val="both"/>
         <w:rPr>
           <w:lang w:val="fr-CA"/>
         </w:rPr>
       </w:pPr>
-      <w:r>
-        <w:rPr>
-          <w:lang w:val="fr-CA"/>
-        </w:rPr>
-        <w:t xml:space="preserve">Description des </w:t>
-      </w:r>
-      <w:r>
-        <w:rPr>
-          <w:lang w:val="fr-CA"/>
-        </w:rPr>
-        <w:t>amé</w:t>
-      </w:r>
-      <w:r>
-        <w:rPr>
-          <w:lang w:val="fr-CA"/>
-        </w:rPr>
-        <w:t>liorations que vous avez implémentées</w:t>
-      </w:r>
+      <w:bookmarkStart w:id="4" w:name="_Toc358835367"/>
+      <w:r>
+        <w:rPr>
+          <w:lang w:val="fr-CA"/>
+        </w:rPr>
+        <w:t>Description des améliorations que vous avez implémentées</w:t>
+      </w:r>
+      <w:bookmarkEnd w:id="4"/>
     </w:p>
     <w:p>
       <w:pPr>
@@ -403,7 +1575,45 @@
         <w:rPr>
           <w:lang w:val="fr-CA"/>
         </w:rPr>
-        <w:t>Après avoir utilisé la méthode d’implémentation de l’« Algorithme X » de Donald Knuth (« Dancing Links »), le résultat n’était pas plus performant que l’algorithme non-optimisé. Des améliorations ont dû être apportées afin d’augmenter l’efficacité du résolveur.</w:t>
+        <w:t>Après avoir utilisé la méthode d’implémentation de l’« Algorithme X » de Donald</w:t>
+      </w:r>
+      <w:r>
+        <w:rPr>
+          <w:lang w:val="fr-CA"/>
+        </w:rPr>
+        <w:t xml:space="preserve"> E.</w:t>
+      </w:r>
+      <w:r>
+        <w:rPr>
+          <w:lang w:val="fr-CA"/>
+        </w:rPr>
+        <w:t xml:space="preserve"> </w:t>
+      </w:r>
+      <w:proofErr w:type="spellStart"/>
+      <w:r>
+        <w:rPr>
+          <w:lang w:val="fr-CA"/>
+        </w:rPr>
+        <w:t>Knuth</w:t>
+      </w:r>
+      <w:proofErr w:type="spellEnd"/>
+      <w:r>
+        <w:rPr>
+          <w:lang w:val="fr-CA"/>
+        </w:rPr>
+        <w:t xml:space="preserve"> (« Dancing Links »), le résultat n’était pas plus performant que l’algorithme </w:t>
+      </w:r>
+      <w:r>
+        <w:rPr>
+          <w:lang w:val="fr-CA"/>
+        </w:rPr>
+        <w:t>non optimisé</w:t>
+      </w:r>
+      <w:r>
+        <w:rPr>
+          <w:lang w:val="fr-CA"/>
+        </w:rPr>
+        <w:t>. Des améliorations ont dû être apportées afin d’augmenter l’efficacité du résolveur.</w:t>
       </w:r>
     </w:p>
     <w:p>
@@ -429,7 +1639,19 @@
         <w:rPr>
           <w:lang w:val="fr-CA"/>
         </w:rPr>
-        <w:t>. Cet ajout a amélioré l’efficacité du résolveur, mais ce n’était toujours pas plus efficace que le résolveur non-optimisé.</w:t>
+        <w:t xml:space="preserve">. Cet ajout a amélioré l’efficacité du résolveur, mais ce n’était toujours pas plus efficace que le résolveur </w:t>
+      </w:r>
+      <w:r>
+        <w:rPr>
+          <w:lang w:val="fr-CA"/>
+        </w:rPr>
+        <w:t>non optimisé</w:t>
+      </w:r>
+      <w:r>
+        <w:rPr>
+          <w:lang w:val="fr-CA"/>
+        </w:rPr>
+        <w:t>.</w:t>
       </w:r>
     </w:p>
     <w:p>
@@ -449,23 +1671,37 @@
         <w:rPr>
           <w:lang w:val="fr-CA"/>
         </w:rPr>
-        <w:t>Ainsi, au lieu de prendre la colonne la plus à gauche de la matrice à chaque itération, la colonne avec le moins d’élément est choisie et diminue grandement le temps d’exécution du résolveur.</w:t>
+        <w:t>Ainsi, au lieu de prendre la colonne la plus à gauche de la matrice à chaque itération, la colonne avec le moins d’</w:t>
+      </w:r>
+      <w:r>
+        <w:rPr>
+          <w:lang w:val="fr-CA"/>
+        </w:rPr>
+        <w:t>éléments</w:t>
+      </w:r>
+      <w:r>
+        <w:rPr>
+          <w:lang w:val="fr-CA"/>
+        </w:rPr>
+        <w:t xml:space="preserve"> est choisie et diminue grandement le temps d’exécution du résolveur.</w:t>
       </w:r>
     </w:p>
     <w:p>
       <w:pPr>
-        <w:pStyle w:val="Titre2"/>
+        <w:pStyle w:val="Heading2"/>
         <w:jc w:val="both"/>
         <w:rPr>
           <w:lang w:val="fr-CA"/>
         </w:rPr>
       </w:pPr>
+      <w:bookmarkStart w:id="5" w:name="_Toc358835368"/>
       <w:r>
         <w:rPr>
           <w:lang w:val="fr-CA"/>
         </w:rPr>
         <w:t>Autres éléments que vous jugez importants</w:t>
       </w:r>
+      <w:bookmarkEnd w:id="5"/>
     </w:p>
     <w:p>
       <w:pPr>
@@ -496,26 +1732,42 @@
         <w:rPr>
           <w:lang w:val="fr-CA"/>
         </w:rPr>
-        <w:t xml:space="preserve"> plus rapide en changeant plusieurs types de variables, tel que changer des « Integer » par des « Byte ».</w:t>
+        <w:t xml:space="preserve"> plus rapide en changeant plusieurs types de variables, tel que changer des « </w:t>
+      </w:r>
+      <w:proofErr w:type="spellStart"/>
+      <w:r>
+        <w:rPr>
+          <w:lang w:val="fr-CA"/>
+        </w:rPr>
+        <w:t>Integer</w:t>
+      </w:r>
+      <w:proofErr w:type="spellEnd"/>
+      <w:r>
+        <w:rPr>
+          <w:lang w:val="fr-CA"/>
+        </w:rPr>
+        <w:t> » par des « Byte ».</w:t>
       </w:r>
     </w:p>
     <w:p>
       <w:pPr>
-        <w:pStyle w:val="Titre2"/>
+        <w:pStyle w:val="Heading2"/>
         <w:rPr>
           <w:lang w:val="fr-CA"/>
         </w:rPr>
       </w:pPr>
+      <w:bookmarkStart w:id="6" w:name="_Toc358835369"/>
       <w:r>
         <w:rPr>
           <w:lang w:val="fr-CA"/>
         </w:rPr>
         <w:t>Références</w:t>
       </w:r>
+      <w:bookmarkEnd w:id="6"/>
     </w:p>
     <w:p>
       <w:pPr>
-        <w:pStyle w:val="Paragraphedeliste"/>
+        <w:pStyle w:val="ListParagraph"/>
         <w:numPr>
           <w:ilvl w:val="0"/>
           <w:numId w:val="1"/>
@@ -528,10 +1780,10 @@
           <w:lang w:val="fr-CA"/>
         </w:rPr>
       </w:pPr>
-      <w:hyperlink r:id="rId7" w:history="1">
+      <w:hyperlink r:id="rId9" w:anchor="Sudoku" w:history="1">
         <w:r>
           <w:rPr>
-            <w:rStyle w:val="Lienhypertexte"/>
+            <w:rStyle w:val="Hyperlink"/>
             <w:lang w:val="fr-CA"/>
           </w:rPr>
           <w:t>http://en.wikipedia.org/wiki/Exact_cover#Sudoku</w:t>
@@ -546,7 +1798,7 @@
     </w:p>
     <w:p>
       <w:pPr>
-        <w:pStyle w:val="Paragraphedeliste"/>
+        <w:pStyle w:val="ListParagraph"/>
         <w:numPr>
           <w:ilvl w:val="0"/>
           <w:numId w:val="1"/>
@@ -559,10 +1811,10 @@
           <w:lang w:val="fr-CA"/>
         </w:rPr>
       </w:pPr>
-      <w:hyperlink r:id="rId8" w:history="1">
+      <w:hyperlink r:id="rId10" w:history="1">
         <w:r>
           <w:rPr>
-            <w:rStyle w:val="Lienhypertexte"/>
+            <w:rStyle w:val="Hyperlink"/>
             <w:lang w:val="fr-CA"/>
           </w:rPr>
           <w:t>http://www.ocf.berkeley.edu/~jchu/publicportal/sudoku/0011047.pdf</w:t>
@@ -577,7 +1829,7 @@
     </w:p>
     <w:p>
       <w:pPr>
-        <w:pStyle w:val="Paragraphedeliste"/>
+        <w:pStyle w:val="ListParagraph"/>
         <w:numPr>
           <w:ilvl w:val="0"/>
           <w:numId w:val="1"/>
@@ -590,10 +1842,10 @@
           <w:lang w:val="fr-CA"/>
         </w:rPr>
       </w:pPr>
-      <w:hyperlink r:id="rId9" w:history="1">
+      <w:hyperlink r:id="rId11" w:history="1">
         <w:r>
           <w:rPr>
-            <w:rStyle w:val="Lienhypertexte"/>
+            <w:rStyle w:val="Hyperlink"/>
             <w:lang w:val="fr-CA"/>
           </w:rPr>
           <w:t>http://www.ocf.berkeley.edu/~jchu/publicportal/sudoku/sudoku.paper.html</w:t>
@@ -608,7 +1860,7 @@
     </w:p>
     <w:p>
       <w:pPr>
-        <w:pStyle w:val="Paragraphedeliste"/>
+        <w:pStyle w:val="ListParagraph"/>
         <w:numPr>
           <w:ilvl w:val="0"/>
           <w:numId w:val="1"/>
@@ -621,10 +1873,10 @@
           <w:lang w:val="fr-CA"/>
         </w:rPr>
       </w:pPr>
-      <w:hyperlink r:id="rId10" w:history="1">
+      <w:hyperlink r:id="rId12" w:history="1">
         <w:r>
           <w:rPr>
-            <w:rStyle w:val="Lienhypertexte"/>
+            <w:rStyle w:val="Hyperlink"/>
             <w:lang w:val="fr-CA"/>
           </w:rPr>
           <w:t>http://cgi.cse.unsw.edu.au/~xche635/dlx_sodoku/</w:t>
@@ -639,7 +1891,7 @@
     </w:p>
     <w:p>
       <w:pPr>
-        <w:pStyle w:val="Paragraphedeliste"/>
+        <w:pStyle w:val="ListParagraph"/>
         <w:numPr>
           <w:ilvl w:val="0"/>
           <w:numId w:val="1"/>
@@ -652,10 +1904,10 @@
           <w:lang w:val="fr-CA"/>
         </w:rPr>
       </w:pPr>
-      <w:hyperlink r:id="rId11" w:history="1">
+      <w:hyperlink r:id="rId13" w:history="1">
         <w:r>
           <w:rPr>
-            <w:rStyle w:val="Lienhypertexte"/>
+            <w:rStyle w:val="Hyperlink"/>
             <w:lang w:val="fr-CA"/>
           </w:rPr>
           <w:t>http://www.ocf.berkeley.edu/~jchu/publicportal/sudoku/presentationboard.pdf</w:t>
@@ -670,7 +1922,7 @@
     </w:p>
     <w:p>
       <w:pPr>
-        <w:pStyle w:val="Paragraphedeliste"/>
+        <w:pStyle w:val="ListParagraph"/>
         <w:numPr>
           <w:ilvl w:val="0"/>
           <w:numId w:val="1"/>
@@ -683,10 +1935,10 @@
           <w:lang w:val="fr-CA"/>
         </w:rPr>
       </w:pPr>
-      <w:hyperlink r:id="rId12" w:history="1">
+      <w:hyperlink r:id="rId14" w:history="1">
         <w:r>
           <w:rPr>
-            <w:rStyle w:val="Lienhypertexte"/>
+            <w:rStyle w:val="Hyperlink"/>
             <w:lang w:val="fr-CA"/>
           </w:rPr>
           <w:t>http://www.stolaf.edu/people/hansonr/sudoku/exactcovermatrix.htm</w:t>
@@ -701,7 +1953,7 @@
     </w:p>
     <w:p>
       <w:pPr>
-        <w:pStyle w:val="Paragraphedeliste"/>
+        <w:pStyle w:val="ListParagraph"/>
         <w:numPr>
           <w:ilvl w:val="0"/>
           <w:numId w:val="1"/>
@@ -714,10 +1966,10 @@
           <w:lang w:val="fr-CA"/>
         </w:rPr>
       </w:pPr>
-      <w:hyperlink r:id="rId13" w:history="1">
+      <w:hyperlink r:id="rId15" w:history="1">
         <w:r>
           <w:rPr>
-            <w:rStyle w:val="Lienhypertexte"/>
+            <w:rStyle w:val="Hyperlink"/>
             <w:lang w:val="fr-CA"/>
           </w:rPr>
           <w:t>http://www.ams.org/samplings/feature-column/fcarc-kanoodle</w:t>
@@ -732,7 +1984,7 @@
     </w:p>
     <w:p>
       <w:pPr>
-        <w:pStyle w:val="Paragraphedeliste"/>
+        <w:pStyle w:val="ListParagraph"/>
         <w:numPr>
           <w:ilvl w:val="0"/>
           <w:numId w:val="1"/>
@@ -741,10 +1993,10 @@
           <w:lang w:val="fr-CA"/>
         </w:rPr>
       </w:pPr>
-      <w:hyperlink r:id="rId14" w:history="1">
+      <w:hyperlink r:id="rId16" w:history="1">
         <w:r>
           <w:rPr>
-            <w:rStyle w:val="Lienhypertexte"/>
+            <w:rStyle w:val="Hyperlink"/>
             <w:lang w:val="fr-CA"/>
           </w:rPr>
           <w:t>http://stackoverflow.com/questions/1935120/representing-a-100k-x-100k-matrix-in-java</w:t>
@@ -760,7 +2012,9 @@
     <w:sectPr>
       <w:pgSz w:w="12240" w:h="15840"/>
       <w:pgMar w:top="1440" w:right="1440" w:bottom="1440" w:left="1440" w:header="708" w:footer="708" w:gutter="0"/>
+      <w:pgNumType w:start="0"/>
       <w:cols w:space="708"/>
+      <w:titlePg/>
       <w:docGrid w:linePitch="360"/>
     </w:sectPr>
   </w:body>
@@ -768,7 +2022,7 @@
 </file>
 
 <file path=word/numbering.xml><?xml version="1.0" encoding="utf-8"?>
-<w:numbering xmlns:ve="http://schemas.openxmlformats.org/markup-compatibility/2006" xmlns:o="urn:schemas-microsoft-com:office:office" xmlns:r="http://schemas.openxmlformats.org/officeDocument/2006/relationships" xmlns:m="http://schemas.openxmlformats.org/officeDocument/2006/math" xmlns:v="urn:schemas-microsoft-com:vml" xmlns:wp="http://schemas.openxmlformats.org/drawingml/2006/wordprocessingDrawing" xmlns:w10="urn:schemas-microsoft-com:office:word" xmlns:w="http://schemas.openxmlformats.org/wordprocessingml/2006/main" xmlns:wne="http://schemas.microsoft.com/office/word/2006/wordml">
+<w:numbering xmlns:wpc="http://schemas.microsoft.com/office/word/2010/wordprocessingCanvas" xmlns:mc="http://schemas.openxmlformats.org/markup-compatibility/2006" xmlns:o="urn:schemas-microsoft-com:office:office" xmlns:r="http://schemas.openxmlformats.org/officeDocument/2006/relationships" xmlns:m="http://schemas.openxmlformats.org/officeDocument/2006/math" xmlns:v="urn:schemas-microsoft-com:vml" xmlns:wp14="http://schemas.microsoft.com/office/word/2010/wordprocessingDrawing" xmlns:wp="http://schemas.openxmlformats.org/drawingml/2006/wordprocessingDrawing" xmlns:w10="urn:schemas-microsoft-com:office:word" xmlns:w="http://schemas.openxmlformats.org/wordprocessingml/2006/main" xmlns:w14="http://schemas.microsoft.com/office/word/2010/wordml" xmlns:w15="http://schemas.microsoft.com/office/word/2012/wordml" xmlns:wpg="http://schemas.microsoft.com/office/word/2010/wordprocessingGroup" xmlns:wpi="http://schemas.microsoft.com/office/word/2010/wordprocessingInk" xmlns:wne="http://schemas.microsoft.com/office/word/2006/wordml" xmlns:wps="http://schemas.microsoft.com/office/word/2010/wordprocessingShape" mc:Ignorable="w14 w15 wp14">
   <w:abstractNum w:abstractNumId="0">
     <w:nsid w:val="3B086D03"/>
     <w:multiLevelType w:val="hybridMultilevel"/>
@@ -889,7 +2143,7 @@
 </file>
 
 <file path=word/styles.xml><?xml version="1.0" encoding="utf-8"?>
-<w:styles xmlns:r="http://schemas.openxmlformats.org/officeDocument/2006/relationships" xmlns:w="http://schemas.openxmlformats.org/wordprocessingml/2006/main">
+<w:styles xmlns:mc="http://schemas.openxmlformats.org/markup-compatibility/2006" xmlns:r="http://schemas.openxmlformats.org/officeDocument/2006/relationships" xmlns:w="http://schemas.openxmlformats.org/wordprocessingml/2006/main" xmlns:w14="http://schemas.microsoft.com/office/word/2010/wordml" xmlns:w15="http://schemas.microsoft.com/office/word/2012/wordml" mc:Ignorable="w14 w15">
   <w:docDefaults>
     <w:rPrDefault>
       <w:rPr>
@@ -905,155 +2159,389 @@
       </w:pPr>
     </w:pPrDefault>
   </w:docDefaults>
-  <w:latentStyles w:defLockedState="0" w:defUIPriority="99" w:defSemiHidden="1" w:defUnhideWhenUsed="1" w:defQFormat="0" w:count="267">
-    <w:lsdException w:name="Normal" w:semiHidden="0" w:uiPriority="0" w:unhideWhenUsed="0" w:qFormat="1"/>
-    <w:lsdException w:name="heading 1" w:semiHidden="0" w:uiPriority="9" w:unhideWhenUsed="0" w:qFormat="1"/>
-    <w:lsdException w:name="heading 2" w:uiPriority="9" w:qFormat="1"/>
-    <w:lsdException w:name="heading 3" w:uiPriority="9" w:qFormat="1"/>
-    <w:lsdException w:name="heading 4" w:uiPriority="9" w:qFormat="1"/>
-    <w:lsdException w:name="heading 5" w:uiPriority="9" w:qFormat="1"/>
-    <w:lsdException w:name="heading 6" w:uiPriority="9" w:qFormat="1"/>
-    <w:lsdException w:name="heading 7" w:uiPriority="9" w:qFormat="1"/>
-    <w:lsdException w:name="heading 8" w:uiPriority="9" w:qFormat="1"/>
-    <w:lsdException w:name="heading 9" w:uiPriority="9" w:qFormat="1"/>
-    <w:lsdException w:name="toc 1" w:uiPriority="39"/>
-    <w:lsdException w:name="toc 2" w:uiPriority="39"/>
-    <w:lsdException w:name="toc 3" w:uiPriority="39"/>
-    <w:lsdException w:name="toc 4" w:uiPriority="39"/>
-    <w:lsdException w:name="toc 5" w:uiPriority="39"/>
-    <w:lsdException w:name="toc 6" w:uiPriority="39"/>
-    <w:lsdException w:name="toc 7" w:uiPriority="39"/>
-    <w:lsdException w:name="toc 8" w:uiPriority="39"/>
-    <w:lsdException w:name="toc 9" w:uiPriority="39"/>
-    <w:lsdException w:name="caption" w:uiPriority="35" w:qFormat="1"/>
-    <w:lsdException w:name="Title" w:semiHidden="0" w:uiPriority="10" w:unhideWhenUsed="0" w:qFormat="1"/>
-    <w:lsdException w:name="Default Paragraph Font" w:uiPriority="1"/>
-    <w:lsdException w:name="Subtitle" w:semiHidden="0" w:uiPriority="11" w:unhideWhenUsed="0" w:qFormat="1"/>
-    <w:lsdException w:name="Strong" w:semiHidden="0" w:uiPriority="22" w:unhideWhenUsed="0" w:qFormat="1"/>
-    <w:lsdException w:name="Emphasis" w:semiHidden="0" w:uiPriority="20" w:unhideWhenUsed="0" w:qFormat="1"/>
-    <w:lsdException w:name="Table Grid" w:semiHidden="0" w:uiPriority="59" w:unhideWhenUsed="0"/>
-    <w:lsdException w:name="Placeholder Text" w:unhideWhenUsed="0"/>
-    <w:lsdException w:name="No Spacing" w:semiHidden="0" w:uiPriority="1" w:unhideWhenUsed="0" w:qFormat="1"/>
-    <w:lsdException w:name="Light Shading" w:semiHidden="0" w:uiPriority="60" w:unhideWhenUsed="0"/>
-    <w:lsdException w:name="Light List" w:semiHidden="0" w:uiPriority="61" w:unhideWhenUsed="0"/>
-    <w:lsdException w:name="Light Grid" w:semiHidden="0" w:uiPriority="62" w:unhideWhenUsed="0"/>
-    <w:lsdException w:name="Medium Shading 1" w:semiHidden="0" w:uiPriority="63" w:unhideWhenUsed="0"/>
-    <w:lsdException w:name="Medium Shading 2" w:semiHidden="0" w:uiPriority="64" w:unhideWhenUsed="0"/>
-    <w:lsdException w:name="Medium List 1" w:semiHidden="0" w:uiPriority="65" w:unhideWhenUsed="0"/>
-    <w:lsdException w:name="Medium List 2" w:semiHidden="0" w:uiPriority="66" w:unhideWhenUsed="0"/>
-    <w:lsdException w:name="Medium Grid 1" w:semiHidden="0" w:uiPriority="67" w:unhideWhenUsed="0"/>
-    <w:lsdException w:name="Medium Grid 2" w:semiHidden="0" w:uiPriority="68" w:unhideWhenUsed="0"/>
-    <w:lsdException w:name="Medium Grid 3" w:semiHidden="0" w:uiPriority="69" w:unhideWhenUsed="0"/>
-    <w:lsdException w:name="Dark List" w:semiHidden="0" w:uiPriority="70" w:unhideWhenUsed="0"/>
-    <w:lsdException w:name="Colorful Shading" w:semiHidden="0" w:uiPriority="71" w:unhideWhenUsed="0"/>
-    <w:lsdException w:name="Colorful List" w:semiHidden="0" w:uiPriority="72" w:unhideWhenUsed="0"/>
-    <w:lsdException w:name="Colorful Grid" w:semiHidden="0" w:uiPriority="73" w:unhideWhenUsed="0"/>
-    <w:lsdException w:name="Light Shading Accent 1" w:semiHidden="0" w:uiPriority="60" w:unhideWhenUsed="0"/>
-    <w:lsdException w:name="Light List Accent 1" w:semiHidden="0" w:uiPriority="61" w:unhideWhenUsed="0"/>
-    <w:lsdException w:name="Light Grid Accent 1" w:semiHidden="0" w:uiPriority="62" w:unhideWhenUsed="0"/>
-    <w:lsdException w:name="Medium Shading 1 Accent 1" w:semiHidden="0" w:uiPriority="63" w:unhideWhenUsed="0"/>
-    <w:lsdException w:name="Medium Shading 2 Accent 1" w:semiHidden="0" w:uiPriority="64" w:unhideWhenUsed="0"/>
-    <w:lsdException w:name="Medium List 1 Accent 1" w:semiHidden="0" w:uiPriority="65" w:unhideWhenUsed="0"/>
-    <w:lsdException w:name="Revision" w:unhideWhenUsed="0"/>
-    <w:lsdException w:name="List Paragraph" w:semiHidden="0" w:uiPriority="34" w:unhideWhenUsed="0" w:qFormat="1"/>
-    <w:lsdException w:name="Quote" w:semiHidden="0" w:uiPriority="29" w:unhideWhenUsed="0" w:qFormat="1"/>
-    <w:lsdException w:name="Intense Quote" w:semiHidden="0" w:uiPriority="30" w:unhideWhenUsed="0" w:qFormat="1"/>
-    <w:lsdException w:name="Medium List 2 Accent 1" w:semiHidden="0" w:uiPriority="66" w:unhideWhenUsed="0"/>
-    <w:lsdException w:name="Medium Grid 1 Accent 1" w:semiHidden="0" w:uiPriority="67" w:unhideWhenUsed="0"/>
-    <w:lsdException w:name="Medium Grid 2 Accent 1" w:semiHidden="0" w:uiPriority="68" w:unhideWhenUsed="0"/>
-    <w:lsdException w:name="Medium Grid 3 Accent 1" w:semiHidden="0" w:uiPriority="69" w:unhideWhenUsed="0"/>
-    <w:lsdException w:name="Dark List Accent 1" w:semiHidden="0" w:uiPriority="70" w:unhideWhenUsed="0"/>
-    <w:lsdException w:name="Colorful Shading Accent 1" w:semiHidden="0" w:uiPriority="71" w:unhideWhenUsed="0"/>
-    <w:lsdException w:name="Colorful List Accent 1" w:semiHidden="0" w:uiPriority="72" w:unhideWhenUsed="0"/>
-    <w:lsdException w:name="Colorful Grid Accent 1" w:semiHidden="0" w:uiPriority="73" w:unhideWhenUsed="0"/>
-    <w:lsdException w:name="Light Shading Accent 2" w:semiHidden="0" w:uiPriority="60" w:unhideWhenUsed="0"/>
-    <w:lsdException w:name="Light List Accent 2" w:semiHidden="0" w:uiPriority="61" w:unhideWhenUsed="0"/>
-    <w:lsdException w:name="Light Grid Accent 2" w:semiHidden="0" w:uiPriority="62" w:unhideWhenUsed="0"/>
-    <w:lsdException w:name="Medium Shading 1 Accent 2" w:semiHidden="0" w:uiPriority="63" w:unhideWhenUsed="0"/>
-    <w:lsdException w:name="Medium Shading 2 Accent 2" w:semiHidden="0" w:uiPriority="64" w:unhideWhenUsed="0"/>
-    <w:lsdException w:name="Medium List 1 Accent 2" w:semiHidden="0" w:uiPriority="65" w:unhideWhenUsed="0"/>
-    <w:lsdException w:name="Medium List 2 Accent 2" w:semiHidden="0" w:uiPriority="66" w:unhideWhenUsed="0"/>
-    <w:lsdException w:name="Medium Grid 1 Accent 2" w:semiHidden="0" w:uiPriority="67" w:unhideWhenUsed="0"/>
-    <w:lsdException w:name="Medium Grid 2 Accent 2" w:semiHidden="0" w:uiPriority="68" w:unhideWhenUsed="0"/>
-    <w:lsdException w:name="Medium Grid 3 Accent 2" w:semiHidden="0" w:uiPriority="69" w:unhideWhenUsed="0"/>
-    <w:lsdException w:name="Dark List Accent 2" w:semiHidden="0" w:uiPriority="70" w:unhideWhenUsed="0"/>
-    <w:lsdException w:name="Colorful Shading Accent 2" w:semiHidden="0" w:uiPriority="71" w:unhideWhenUsed="0"/>
-    <w:lsdException w:name="Colorful List Accent 2" w:semiHidden="0" w:uiPriority="72" w:unhideWhenUsed="0"/>
-    <w:lsdException w:name="Colorful Grid Accent 2" w:semiHidden="0" w:uiPriority="73" w:unhideWhenUsed="0"/>
-    <w:lsdException w:name="Light Shading Accent 3" w:semiHidden="0" w:uiPriority="60" w:unhideWhenUsed="0"/>
-    <w:lsdException w:name="Light List Accent 3" w:semiHidden="0" w:uiPriority="61" w:unhideWhenUsed="0"/>
-    <w:lsdException w:name="Light Grid Accent 3" w:semiHidden="0" w:uiPriority="62" w:unhideWhenUsed="0"/>
-    <w:lsdException w:name="Medium Shading 1 Accent 3" w:semiHidden="0" w:uiPriority="63" w:unhideWhenUsed="0"/>
-    <w:lsdException w:name="Medium Shading 2 Accent 3" w:semiHidden="0" w:uiPriority="64" w:unhideWhenUsed="0"/>
-    <w:lsdException w:name="Medium List 1 Accent 3" w:semiHidden="0" w:uiPriority="65" w:unhideWhenUsed="0"/>
-    <w:lsdException w:name="Medium List 2 Accent 3" w:semiHidden="0" w:uiPriority="66" w:unhideWhenUsed="0"/>
-    <w:lsdException w:name="Medium Grid 1 Accent 3" w:semiHidden="0" w:uiPriority="67" w:unhideWhenUsed="0"/>
-    <w:lsdException w:name="Medium Grid 2 Accent 3" w:semiHidden="0" w:uiPriority="68" w:unhideWhenUsed="0"/>
-    <w:lsdException w:name="Medium Grid 3 Accent 3" w:semiHidden="0" w:uiPriority="69" w:unhideWhenUsed="0"/>
-    <w:lsdException w:name="Dark List Accent 3" w:semiHidden="0" w:uiPriority="70" w:unhideWhenUsed="0"/>
-    <w:lsdException w:name="Colorful Shading Accent 3" w:semiHidden="0" w:uiPriority="71" w:unhideWhenUsed="0"/>
-    <w:lsdException w:name="Colorful List Accent 3" w:semiHidden="0" w:uiPriority="72" w:unhideWhenUsed="0"/>
-    <w:lsdException w:name="Colorful Grid Accent 3" w:semiHidden="0" w:uiPriority="73" w:unhideWhenUsed="0"/>
-    <w:lsdException w:name="Light Shading Accent 4" w:semiHidden="0" w:uiPriority="60" w:unhideWhenUsed="0"/>
-    <w:lsdException w:name="Light List Accent 4" w:semiHidden="0" w:uiPriority="61" w:unhideWhenUsed="0"/>
-    <w:lsdException w:name="Light Grid Accent 4" w:semiHidden="0" w:uiPriority="62" w:unhideWhenUsed="0"/>
-    <w:lsdException w:name="Medium Shading 1 Accent 4" w:semiHidden="0" w:uiPriority="63" w:unhideWhenUsed="0"/>
-    <w:lsdException w:name="Medium Shading 2 Accent 4" w:semiHidden="0" w:uiPriority="64" w:unhideWhenUsed="0"/>
-    <w:lsdException w:name="Medium List 1 Accent 4" w:semiHidden="0" w:uiPriority="65" w:unhideWhenUsed="0"/>
-    <w:lsdException w:name="Medium List 2 Accent 4" w:semiHidden="0" w:uiPriority="66" w:unhideWhenUsed="0"/>
-    <w:lsdException w:name="Medium Grid 1 Accent 4" w:semiHidden="0" w:uiPriority="67" w:unhideWhenUsed="0"/>
-    <w:lsdException w:name="Medium Grid 2 Accent 4" w:semiHidden="0" w:uiPriority="68" w:unhideWhenUsed="0"/>
-    <w:lsdException w:name="Medium Grid 3 Accent 4" w:semiHidden="0" w:uiPriority="69" w:unhideWhenUsed="0"/>
-    <w:lsdException w:name="Dark List Accent 4" w:semiHidden="0" w:uiPriority="70" w:unhideWhenUsed="0"/>
-    <w:lsdException w:name="Colorful Shading Accent 4" w:semiHidden="0" w:uiPriority="71" w:unhideWhenUsed="0"/>
-    <w:lsdException w:name="Colorful List Accent 4" w:semiHidden="0" w:uiPriority="72" w:unhideWhenUsed="0"/>
-    <w:lsdException w:name="Colorful Grid Accent 4" w:semiHidden="0" w:uiPriority="73" w:unhideWhenUsed="0"/>
-    <w:lsdException w:name="Light Shading Accent 5" w:semiHidden="0" w:uiPriority="60" w:unhideWhenUsed="0"/>
-    <w:lsdException w:name="Light List Accent 5" w:semiHidden="0" w:uiPriority="61" w:unhideWhenUsed="0"/>
-    <w:lsdException w:name="Light Grid Accent 5" w:semiHidden="0" w:uiPriority="62" w:unhideWhenUsed="0"/>
-    <w:lsdException w:name="Medium Shading 1 Accent 5" w:semiHidden="0" w:uiPriority="63" w:unhideWhenUsed="0"/>
-    <w:lsdException w:name="Medium Shading 2 Accent 5" w:semiHidden="0" w:uiPriority="64" w:unhideWhenUsed="0"/>
-    <w:lsdException w:name="Medium List 1 Accent 5" w:semiHidden="0" w:uiPriority="65" w:unhideWhenUsed="0"/>
-    <w:lsdException w:name="Medium List 2 Accent 5" w:semiHidden="0" w:uiPriority="66" w:unhideWhenUsed="0"/>
-    <w:lsdException w:name="Medium Grid 1 Accent 5" w:semiHidden="0" w:uiPriority="67" w:unhideWhenUsed="0"/>
-    <w:lsdException w:name="Medium Grid 2 Accent 5" w:semiHidden="0" w:uiPriority="68" w:unhideWhenUsed="0"/>
-    <w:lsdException w:name="Medium Grid 3 Accent 5" w:semiHidden="0" w:uiPriority="69" w:unhideWhenUsed="0"/>
-    <w:lsdException w:name="Dark List Accent 5" w:semiHidden="0" w:uiPriority="70" w:unhideWhenUsed="0"/>
-    <w:lsdException w:name="Colorful Shading Accent 5" w:semiHidden="0" w:uiPriority="71" w:unhideWhenUsed="0"/>
-    <w:lsdException w:name="Colorful List Accent 5" w:semiHidden="0" w:uiPriority="72" w:unhideWhenUsed="0"/>
-    <w:lsdException w:name="Colorful Grid Accent 5" w:semiHidden="0" w:uiPriority="73" w:unhideWhenUsed="0"/>
-    <w:lsdException w:name="Light Shading Accent 6" w:semiHidden="0" w:uiPriority="60" w:unhideWhenUsed="0"/>
-    <w:lsdException w:name="Light List Accent 6" w:semiHidden="0" w:uiPriority="61" w:unhideWhenUsed="0"/>
-    <w:lsdException w:name="Light Grid Accent 6" w:semiHidden="0" w:uiPriority="62" w:unhideWhenUsed="0"/>
-    <w:lsdException w:name="Medium Shading 1 Accent 6" w:semiHidden="0" w:uiPriority="63" w:unhideWhenUsed="0"/>
-    <w:lsdException w:name="Medium Shading 2 Accent 6" w:semiHidden="0" w:uiPriority="64" w:unhideWhenUsed="0"/>
-    <w:lsdException w:name="Medium List 1 Accent 6" w:semiHidden="0" w:uiPriority="65" w:unhideWhenUsed="0"/>
-    <w:lsdException w:name="Medium List 2 Accent 6" w:semiHidden="0" w:uiPriority="66" w:unhideWhenUsed="0"/>
-    <w:lsdException w:name="Medium Grid 1 Accent 6" w:semiHidden="0" w:uiPriority="67" w:unhideWhenUsed="0"/>
-    <w:lsdException w:name="Medium Grid 2 Accent 6" w:semiHidden="0" w:uiPriority="68" w:unhideWhenUsed="0"/>
-    <w:lsdException w:name="Medium Grid 3 Accent 6" w:semiHidden="0" w:uiPriority="69" w:unhideWhenUsed="0"/>
-    <w:lsdException w:name="Dark List Accent 6" w:semiHidden="0" w:uiPriority="70" w:unhideWhenUsed="0"/>
-    <w:lsdException w:name="Colorful Shading Accent 6" w:semiHidden="0" w:uiPriority="71" w:unhideWhenUsed="0"/>
-    <w:lsdException w:name="Colorful List Accent 6" w:semiHidden="0" w:uiPriority="72" w:unhideWhenUsed="0"/>
-    <w:lsdException w:name="Colorful Grid Accent 6" w:semiHidden="0" w:uiPriority="73" w:unhideWhenUsed="0"/>
-    <w:lsdException w:name="Subtle Emphasis" w:semiHidden="0" w:uiPriority="19" w:unhideWhenUsed="0" w:qFormat="1"/>
-    <w:lsdException w:name="Intense Emphasis" w:semiHidden="0" w:uiPriority="21" w:unhideWhenUsed="0" w:qFormat="1"/>
-    <w:lsdException w:name="Subtle Reference" w:semiHidden="0" w:uiPriority="31" w:unhideWhenUsed="0" w:qFormat="1"/>
-    <w:lsdException w:name="Intense Reference" w:semiHidden="0" w:uiPriority="32" w:unhideWhenUsed="0" w:qFormat="1"/>
-    <w:lsdException w:name="Book Title" w:semiHidden="0" w:uiPriority="33" w:unhideWhenUsed="0" w:qFormat="1"/>
-    <w:lsdException w:name="Bibliography" w:uiPriority="37"/>
-    <w:lsdException w:name="TOC Heading" w:uiPriority="39" w:qFormat="1"/>
+  <w:latentStyles w:defLockedState="0" w:defUIPriority="99" w:defSemiHidden="0" w:defUnhideWhenUsed="0" w:defQFormat="0" w:count="371">
+    <w:lsdException w:name="Normal" w:uiPriority="0" w:qFormat="1"/>
+    <w:lsdException w:name="heading 1" w:uiPriority="9" w:qFormat="1"/>
+    <w:lsdException w:name="heading 2" w:semiHidden="1" w:uiPriority="9" w:unhideWhenUsed="1" w:qFormat="1"/>
+    <w:lsdException w:name="heading 3" w:semiHidden="1" w:uiPriority="9" w:unhideWhenUsed="1" w:qFormat="1"/>
+    <w:lsdException w:name="heading 4" w:semiHidden="1" w:uiPriority="9" w:unhideWhenUsed="1" w:qFormat="1"/>
+    <w:lsdException w:name="heading 5" w:semiHidden="1" w:uiPriority="9" w:unhideWhenUsed="1" w:qFormat="1"/>
+    <w:lsdException w:name="heading 6" w:semiHidden="1" w:uiPriority="9" w:unhideWhenUsed="1" w:qFormat="1"/>
+    <w:lsdException w:name="heading 7" w:semiHidden="1" w:uiPriority="9" w:unhideWhenUsed="1" w:qFormat="1"/>
+    <w:lsdException w:name="heading 8" w:semiHidden="1" w:uiPriority="9" w:unhideWhenUsed="1" w:qFormat="1"/>
+    <w:lsdException w:name="heading 9" w:semiHidden="1" w:uiPriority="9" w:unhideWhenUsed="1" w:qFormat="1"/>
+    <w:lsdException w:name="index 1" w:semiHidden="1" w:unhideWhenUsed="1"/>
+    <w:lsdException w:name="index 2" w:semiHidden="1" w:unhideWhenUsed="1"/>
+    <w:lsdException w:name="index 3" w:semiHidden="1" w:unhideWhenUsed="1"/>
+    <w:lsdException w:name="index 4" w:semiHidden="1" w:unhideWhenUsed="1"/>
+    <w:lsdException w:name="index 5" w:semiHidden="1" w:unhideWhenUsed="1"/>
+    <w:lsdException w:name="index 6" w:semiHidden="1" w:unhideWhenUsed="1"/>
+    <w:lsdException w:name="index 7" w:semiHidden="1" w:unhideWhenUsed="1"/>
+    <w:lsdException w:name="index 8" w:semiHidden="1" w:unhideWhenUsed="1"/>
+    <w:lsdException w:name="index 9" w:semiHidden="1" w:unhideWhenUsed="1"/>
+    <w:lsdException w:name="toc 1" w:semiHidden="1" w:uiPriority="39" w:unhideWhenUsed="1"/>
+    <w:lsdException w:name="toc 2" w:semiHidden="1" w:uiPriority="39" w:unhideWhenUsed="1"/>
+    <w:lsdException w:name="toc 3" w:semiHidden="1" w:uiPriority="39" w:unhideWhenUsed="1"/>
+    <w:lsdException w:name="toc 4" w:semiHidden="1" w:uiPriority="39" w:unhideWhenUsed="1"/>
+    <w:lsdException w:name="toc 5" w:semiHidden="1" w:uiPriority="39" w:unhideWhenUsed="1"/>
+    <w:lsdException w:name="toc 6" w:semiHidden="1" w:uiPriority="39" w:unhideWhenUsed="1"/>
+    <w:lsdException w:name="toc 7" w:semiHidden="1" w:uiPriority="39" w:unhideWhenUsed="1"/>
+    <w:lsdException w:name="toc 8" w:semiHidden="1" w:uiPriority="39" w:unhideWhenUsed="1"/>
+    <w:lsdException w:name="toc 9" w:semiHidden="1" w:uiPriority="39" w:unhideWhenUsed="1"/>
+    <w:lsdException w:name="Normal Indent" w:semiHidden="1" w:unhideWhenUsed="1"/>
+    <w:lsdException w:name="footnote text" w:semiHidden="1" w:unhideWhenUsed="1"/>
+    <w:lsdException w:name="annotation text" w:semiHidden="1" w:unhideWhenUsed="1"/>
+    <w:lsdException w:name="header" w:semiHidden="1" w:unhideWhenUsed="1"/>
+    <w:lsdException w:name="footer" w:semiHidden="1" w:unhideWhenUsed="1"/>
+    <w:lsdException w:name="index heading" w:semiHidden="1" w:unhideWhenUsed="1"/>
+    <w:lsdException w:name="caption" w:semiHidden="1" w:uiPriority="35" w:unhideWhenUsed="1" w:qFormat="1"/>
+    <w:lsdException w:name="table of figures" w:semiHidden="1" w:unhideWhenUsed="1"/>
+    <w:lsdException w:name="envelope address" w:semiHidden="1" w:unhideWhenUsed="1"/>
+    <w:lsdException w:name="envelope return" w:semiHidden="1" w:unhideWhenUsed="1"/>
+    <w:lsdException w:name="footnote reference" w:semiHidden="1" w:unhideWhenUsed="1"/>
+    <w:lsdException w:name="annotation reference" w:semiHidden="1" w:unhideWhenUsed="1"/>
+    <w:lsdException w:name="line number" w:semiHidden="1" w:unhideWhenUsed="1"/>
+    <w:lsdException w:name="page number" w:semiHidden="1" w:unhideWhenUsed="1"/>
+    <w:lsdException w:name="endnote reference" w:semiHidden="1" w:unhideWhenUsed="1"/>
+    <w:lsdException w:name="endnote text" w:semiHidden="1" w:unhideWhenUsed="1"/>
+    <w:lsdException w:name="table of authorities" w:semiHidden="1" w:unhideWhenUsed="1"/>
+    <w:lsdException w:name="macro" w:semiHidden="1" w:unhideWhenUsed="1"/>
+    <w:lsdException w:name="toa heading" w:semiHidden="1" w:unhideWhenUsed="1"/>
+    <w:lsdException w:name="List" w:semiHidden="1" w:unhideWhenUsed="1"/>
+    <w:lsdException w:name="List Bullet" w:semiHidden="1" w:unhideWhenUsed="1"/>
+    <w:lsdException w:name="List Number" w:semiHidden="1" w:unhideWhenUsed="1"/>
+    <w:lsdException w:name="List 2" w:semiHidden="1" w:unhideWhenUsed="1"/>
+    <w:lsdException w:name="List 3" w:semiHidden="1" w:unhideWhenUsed="1"/>
+    <w:lsdException w:name="List 4" w:semiHidden="1" w:unhideWhenUsed="1"/>
+    <w:lsdException w:name="List 5" w:semiHidden="1" w:unhideWhenUsed="1"/>
+    <w:lsdException w:name="List Bullet 2" w:semiHidden="1" w:unhideWhenUsed="1"/>
+    <w:lsdException w:name="List Bullet 3" w:semiHidden="1" w:unhideWhenUsed="1"/>
+    <w:lsdException w:name="List Bullet 4" w:semiHidden="1" w:unhideWhenUsed="1"/>
+    <w:lsdException w:name="List Bullet 5" w:semiHidden="1" w:unhideWhenUsed="1"/>
+    <w:lsdException w:name="List Number 2" w:semiHidden="1" w:unhideWhenUsed="1"/>
+    <w:lsdException w:name="List Number 3" w:semiHidden="1" w:unhideWhenUsed="1"/>
+    <w:lsdException w:name="List Number 4" w:semiHidden="1" w:unhideWhenUsed="1"/>
+    <w:lsdException w:name="List Number 5" w:semiHidden="1" w:unhideWhenUsed="1"/>
+    <w:lsdException w:name="Title" w:uiPriority="10" w:qFormat="1"/>
+    <w:lsdException w:name="Closing" w:semiHidden="1" w:unhideWhenUsed="1"/>
+    <w:lsdException w:name="Signature" w:semiHidden="1" w:unhideWhenUsed="1"/>
+    <w:lsdException w:name="Default Paragraph Font" w:semiHidden="1" w:uiPriority="1" w:unhideWhenUsed="1"/>
+    <w:lsdException w:name="Body Text" w:semiHidden="1" w:unhideWhenUsed="1"/>
+    <w:lsdException w:name="Body Text Indent" w:semiHidden="1" w:unhideWhenUsed="1"/>
+    <w:lsdException w:name="List Continue" w:semiHidden="1" w:unhideWhenUsed="1"/>
+    <w:lsdException w:name="List Continue 2" w:semiHidden="1" w:unhideWhenUsed="1"/>
+    <w:lsdException w:name="List Continue 3" w:semiHidden="1" w:unhideWhenUsed="1"/>
+    <w:lsdException w:name="List Continue 4" w:semiHidden="1" w:unhideWhenUsed="1"/>
+    <w:lsdException w:name="List Continue 5" w:semiHidden="1" w:unhideWhenUsed="1"/>
+    <w:lsdException w:name="Message Header" w:semiHidden="1" w:unhideWhenUsed="1"/>
+    <w:lsdException w:name="Subtitle" w:uiPriority="11" w:qFormat="1"/>
+    <w:lsdException w:name="Salutation" w:semiHidden="1" w:unhideWhenUsed="1"/>
+    <w:lsdException w:name="Date" w:semiHidden="1" w:unhideWhenUsed="1"/>
+    <w:lsdException w:name="Body Text First Indent" w:semiHidden="1" w:unhideWhenUsed="1"/>
+    <w:lsdException w:name="Body Text First Indent 2" w:semiHidden="1" w:unhideWhenUsed="1"/>
+    <w:lsdException w:name="Note Heading" w:semiHidden="1" w:unhideWhenUsed="1"/>
+    <w:lsdException w:name="Body Text 2" w:semiHidden="1" w:unhideWhenUsed="1"/>
+    <w:lsdException w:name="Body Text 3" w:semiHidden="1" w:unhideWhenUsed="1"/>
+    <w:lsdException w:name="Body Text Indent 2" w:semiHidden="1" w:unhideWhenUsed="1"/>
+    <w:lsdException w:name="Body Text Indent 3" w:semiHidden="1" w:unhideWhenUsed="1"/>
+    <w:lsdException w:name="Block Text" w:semiHidden="1" w:unhideWhenUsed="1"/>
+    <w:lsdException w:name="Hyperlink" w:semiHidden="1" w:unhideWhenUsed="1"/>
+    <w:lsdException w:name="FollowedHyperlink" w:semiHidden="1" w:unhideWhenUsed="1"/>
+    <w:lsdException w:name="Strong" w:uiPriority="22" w:qFormat="1"/>
+    <w:lsdException w:name="Emphasis" w:uiPriority="20" w:qFormat="1"/>
+    <w:lsdException w:name="Document Map" w:semiHidden="1" w:unhideWhenUsed="1"/>
+    <w:lsdException w:name="Plain Text" w:semiHidden="1" w:unhideWhenUsed="1"/>
+    <w:lsdException w:name="E-mail Signature" w:semiHidden="1" w:unhideWhenUsed="1"/>
+    <w:lsdException w:name="HTML Top of Form" w:semiHidden="1" w:unhideWhenUsed="1"/>
+    <w:lsdException w:name="HTML Bottom of Form" w:semiHidden="1" w:unhideWhenUsed="1"/>
+    <w:lsdException w:name="Normal (Web)" w:semiHidden="1" w:unhideWhenUsed="1"/>
+    <w:lsdException w:name="HTML Acronym" w:semiHidden="1" w:unhideWhenUsed="1"/>
+    <w:lsdException w:name="HTML Address" w:semiHidden="1" w:unhideWhenUsed="1"/>
+    <w:lsdException w:name="HTML Cite" w:semiHidden="1" w:unhideWhenUsed="1"/>
+    <w:lsdException w:name="HTML Code" w:semiHidden="1" w:unhideWhenUsed="1"/>
+    <w:lsdException w:name="HTML Definition" w:semiHidden="1" w:unhideWhenUsed="1"/>
+    <w:lsdException w:name="HTML Keyboard" w:semiHidden="1" w:unhideWhenUsed="1"/>
+    <w:lsdException w:name="HTML Preformatted" w:semiHidden="1" w:unhideWhenUsed="1"/>
+    <w:lsdException w:name="HTML Sample" w:semiHidden="1" w:unhideWhenUsed="1"/>
+    <w:lsdException w:name="HTML Typewriter" w:semiHidden="1" w:unhideWhenUsed="1"/>
+    <w:lsdException w:name="HTML Variable" w:semiHidden="1" w:unhideWhenUsed="1"/>
+    <w:lsdException w:name="Normal Table" w:semiHidden="1" w:unhideWhenUsed="1"/>
+    <w:lsdException w:name="annotation subject" w:semiHidden="1" w:unhideWhenUsed="1"/>
+    <w:lsdException w:name="No List" w:semiHidden="1" w:unhideWhenUsed="1"/>
+    <w:lsdException w:name="Outline List 1" w:semiHidden="1" w:unhideWhenUsed="1"/>
+    <w:lsdException w:name="Outline List 2" w:semiHidden="1" w:unhideWhenUsed="1"/>
+    <w:lsdException w:name="Outline List 3" w:semiHidden="1" w:unhideWhenUsed="1"/>
+    <w:lsdException w:name="Table Simple 1" w:semiHidden="1" w:unhideWhenUsed="1"/>
+    <w:lsdException w:name="Table Simple 2" w:semiHidden="1" w:unhideWhenUsed="1"/>
+    <w:lsdException w:name="Table Simple 3" w:semiHidden="1" w:unhideWhenUsed="1"/>
+    <w:lsdException w:name="Table Classic 1" w:semiHidden="1" w:unhideWhenUsed="1"/>
+    <w:lsdException w:name="Table Classic 2" w:semiHidden="1" w:unhideWhenUsed="1"/>
+    <w:lsdException w:name="Table Classic 3" w:semiHidden="1" w:unhideWhenUsed="1"/>
+    <w:lsdException w:name="Table Classic 4" w:semiHidden="1" w:unhideWhenUsed="1"/>
+    <w:lsdException w:name="Table Colorful 1" w:semiHidden="1" w:unhideWhenUsed="1"/>
+    <w:lsdException w:name="Table Colorful 2" w:semiHidden="1" w:unhideWhenUsed="1"/>
+    <w:lsdException w:name="Table Colorful 3" w:semiHidden="1" w:unhideWhenUsed="1"/>
+    <w:lsdException w:name="Table Columns 1" w:semiHidden="1" w:unhideWhenUsed="1"/>
+    <w:lsdException w:name="Table Columns 2" w:semiHidden="1" w:unhideWhenUsed="1"/>
+    <w:lsdException w:name="Table Columns 3" w:semiHidden="1" w:unhideWhenUsed="1"/>
+    <w:lsdException w:name="Table Columns 4" w:semiHidden="1" w:unhideWhenUsed="1"/>
+    <w:lsdException w:name="Table Columns 5" w:semiHidden="1" w:unhideWhenUsed="1"/>
+    <w:lsdException w:name="Table Grid 1" w:semiHidden="1" w:unhideWhenUsed="1"/>
+    <w:lsdException w:name="Table Grid 2" w:semiHidden="1" w:unhideWhenUsed="1"/>
+    <w:lsdException w:name="Table Grid 3" w:semiHidden="1" w:unhideWhenUsed="1"/>
+    <w:lsdException w:name="Table Grid 4" w:semiHidden="1" w:unhideWhenUsed="1"/>
+    <w:lsdException w:name="Table Grid 5" w:semiHidden="1" w:unhideWhenUsed="1"/>
+    <w:lsdException w:name="Table Grid 6" w:semiHidden="1" w:unhideWhenUsed="1"/>
+    <w:lsdException w:name="Table Grid 7" w:semiHidden="1" w:unhideWhenUsed="1"/>
+    <w:lsdException w:name="Table Grid 8" w:semiHidden="1" w:unhideWhenUsed="1"/>
+    <w:lsdException w:name="Table List 1" w:semiHidden="1" w:unhideWhenUsed="1"/>
+    <w:lsdException w:name="Table List 2" w:semiHidden="1" w:unhideWhenUsed="1"/>
+    <w:lsdException w:name="Table List 3" w:semiHidden="1" w:unhideWhenUsed="1"/>
+    <w:lsdException w:name="Table List 4" w:semiHidden="1" w:unhideWhenUsed="1"/>
+    <w:lsdException w:name="Table List 5" w:semiHidden="1" w:unhideWhenUsed="1"/>
+    <w:lsdException w:name="Table List 6" w:semiHidden="1" w:unhideWhenUsed="1"/>
+    <w:lsdException w:name="Table List 7" w:semiHidden="1" w:unhideWhenUsed="1"/>
+    <w:lsdException w:name="Table List 8" w:semiHidden="1" w:unhideWhenUsed="1"/>
+    <w:lsdException w:name="Table 3D effects 1" w:semiHidden="1" w:unhideWhenUsed="1"/>
+    <w:lsdException w:name="Table 3D effects 2" w:semiHidden="1" w:unhideWhenUsed="1"/>
+    <w:lsdException w:name="Table 3D effects 3" w:semiHidden="1" w:unhideWhenUsed="1"/>
+    <w:lsdException w:name="Table Contemporary" w:semiHidden="1" w:unhideWhenUsed="1"/>
+    <w:lsdException w:name="Table Elegant" w:semiHidden="1" w:unhideWhenUsed="1"/>
+    <w:lsdException w:name="Table Professional" w:semiHidden="1" w:unhideWhenUsed="1"/>
+    <w:lsdException w:name="Table Subtle 1" w:semiHidden="1" w:unhideWhenUsed="1"/>
+    <w:lsdException w:name="Table Subtle 2" w:semiHidden="1" w:unhideWhenUsed="1"/>
+    <w:lsdException w:name="Table Web 1" w:semiHidden="1" w:unhideWhenUsed="1"/>
+    <w:lsdException w:name="Table Web 2" w:semiHidden="1" w:unhideWhenUsed="1"/>
+    <w:lsdException w:name="Table Web 3" w:semiHidden="1" w:unhideWhenUsed="1"/>
+    <w:lsdException w:name="Balloon Text" w:semiHidden="1" w:unhideWhenUsed="1"/>
+    <w:lsdException w:name="Table Grid" w:uiPriority="59"/>
+    <w:lsdException w:name="Table Theme" w:semiHidden="1" w:unhideWhenUsed="1"/>
+    <w:lsdException w:name="Placeholder Text" w:semiHidden="1"/>
+    <w:lsdException w:name="No Spacing" w:uiPriority="1" w:qFormat="1"/>
+    <w:lsdException w:name="Light Shading" w:uiPriority="60"/>
+    <w:lsdException w:name="Light List" w:uiPriority="61"/>
+    <w:lsdException w:name="Light Grid" w:uiPriority="62"/>
+    <w:lsdException w:name="Medium Shading 1" w:uiPriority="63"/>
+    <w:lsdException w:name="Medium Shading 2" w:uiPriority="64"/>
+    <w:lsdException w:name="Medium List 1" w:uiPriority="65"/>
+    <w:lsdException w:name="Medium List 2" w:uiPriority="66"/>
+    <w:lsdException w:name="Medium Grid 1" w:uiPriority="67"/>
+    <w:lsdException w:name="Medium Grid 2" w:uiPriority="68"/>
+    <w:lsdException w:name="Medium Grid 3" w:uiPriority="69"/>
+    <w:lsdException w:name="Dark List" w:uiPriority="70"/>
+    <w:lsdException w:name="Colorful Shading" w:uiPriority="71"/>
+    <w:lsdException w:name="Colorful List" w:uiPriority="72"/>
+    <w:lsdException w:name="Colorful Grid" w:uiPriority="73"/>
+    <w:lsdException w:name="Light Shading Accent 1" w:uiPriority="60"/>
+    <w:lsdException w:name="Light List Accent 1" w:uiPriority="61"/>
+    <w:lsdException w:name="Light Grid Accent 1" w:uiPriority="62"/>
+    <w:lsdException w:name="Medium Shading 1 Accent 1" w:uiPriority="63"/>
+    <w:lsdException w:name="Medium Shading 2 Accent 1" w:uiPriority="64"/>
+    <w:lsdException w:name="Medium List 1 Accent 1" w:uiPriority="65"/>
+    <w:lsdException w:name="Revision" w:semiHidden="1"/>
+    <w:lsdException w:name="List Paragraph" w:uiPriority="34" w:qFormat="1"/>
+    <w:lsdException w:name="Quote" w:uiPriority="29" w:qFormat="1"/>
+    <w:lsdException w:name="Intense Quote" w:uiPriority="30" w:qFormat="1"/>
+    <w:lsdException w:name="Medium List 2 Accent 1" w:uiPriority="66"/>
+    <w:lsdException w:name="Medium Grid 1 Accent 1" w:uiPriority="67"/>
+    <w:lsdException w:name="Medium Grid 2 Accent 1" w:uiPriority="68"/>
+    <w:lsdException w:name="Medium Grid 3 Accent 1" w:uiPriority="69"/>
+    <w:lsdException w:name="Dark List Accent 1" w:uiPriority="70"/>
+    <w:lsdException w:name="Colorful Shading Accent 1" w:uiPriority="71"/>
+    <w:lsdException w:name="Colorful List Accent 1" w:uiPriority="72"/>
+    <w:lsdException w:name="Colorful Grid Accent 1" w:uiPriority="73"/>
+    <w:lsdException w:name="Light Shading Accent 2" w:uiPriority="60"/>
+    <w:lsdException w:name="Light List Accent 2" w:uiPriority="61"/>
+    <w:lsdException w:name="Light Grid Accent 2" w:uiPriority="62"/>
+    <w:lsdException w:name="Medium Shading 1 Accent 2" w:uiPriority="63"/>
+    <w:lsdException w:name="Medium Shading 2 Accent 2" w:uiPriority="64"/>
+    <w:lsdException w:name="Medium List 1 Accent 2" w:uiPriority="65"/>
+    <w:lsdException w:name="Medium List 2 Accent 2" w:uiPriority="66"/>
+    <w:lsdException w:name="Medium Grid 1 Accent 2" w:uiPriority="67"/>
+    <w:lsdException w:name="Medium Grid 2 Accent 2" w:uiPriority="68"/>
+    <w:lsdException w:name="Medium Grid 3 Accent 2" w:uiPriority="69"/>
+    <w:lsdException w:name="Dark List Accent 2" w:uiPriority="70"/>
+    <w:lsdException w:name="Colorful Shading Accent 2" w:uiPriority="71"/>
+    <w:lsdException w:name="Colorful List Accent 2" w:uiPriority="72"/>
+    <w:lsdException w:name="Colorful Grid Accent 2" w:uiPriority="73"/>
+    <w:lsdException w:name="Light Shading Accent 3" w:uiPriority="60"/>
+    <w:lsdException w:name="Light List Accent 3" w:uiPriority="61"/>
+    <w:lsdException w:name="Light Grid Accent 3" w:uiPriority="62"/>
+    <w:lsdException w:name="Medium Shading 1 Accent 3" w:uiPriority="63"/>
+    <w:lsdException w:name="Medium Shading 2 Accent 3" w:uiPriority="64"/>
+    <w:lsdException w:name="Medium List 1 Accent 3" w:uiPriority="65"/>
+    <w:lsdException w:name="Medium List 2 Accent 3" w:uiPriority="66"/>
+    <w:lsdException w:name="Medium Grid 1 Accent 3" w:uiPriority="67"/>
+    <w:lsdException w:name="Medium Grid 2 Accent 3" w:uiPriority="68"/>
+    <w:lsdException w:name="Medium Grid 3 Accent 3" w:uiPriority="69"/>
+    <w:lsdException w:name="Dark List Accent 3" w:uiPriority="70"/>
+    <w:lsdException w:name="Colorful Shading Accent 3" w:uiPriority="71"/>
+    <w:lsdException w:name="Colorful List Accent 3" w:uiPriority="72"/>
+    <w:lsdException w:name="Colorful Grid Accent 3" w:uiPriority="73"/>
+    <w:lsdException w:name="Light Shading Accent 4" w:uiPriority="60"/>
+    <w:lsdException w:name="Light List Accent 4" w:uiPriority="61"/>
+    <w:lsdException w:name="Light Grid Accent 4" w:uiPriority="62"/>
+    <w:lsdException w:name="Medium Shading 1 Accent 4" w:uiPriority="63"/>
+    <w:lsdException w:name="Medium Shading 2 Accent 4" w:uiPriority="64"/>
+    <w:lsdException w:name="Medium List 1 Accent 4" w:uiPriority="65"/>
+    <w:lsdException w:name="Medium List 2 Accent 4" w:uiPriority="66"/>
+    <w:lsdException w:name="Medium Grid 1 Accent 4" w:uiPriority="67"/>
+    <w:lsdException w:name="Medium Grid 2 Accent 4" w:uiPriority="68"/>
+    <w:lsdException w:name="Medium Grid 3 Accent 4" w:uiPriority="69"/>
+    <w:lsdException w:name="Dark List Accent 4" w:uiPriority="70"/>
+    <w:lsdException w:name="Colorful Shading Accent 4" w:uiPriority="71"/>
+    <w:lsdException w:name="Colorful List Accent 4" w:uiPriority="72"/>
+    <w:lsdException w:name="Colorful Grid Accent 4" w:uiPriority="73"/>
+    <w:lsdException w:name="Light Shading Accent 5" w:uiPriority="60"/>
+    <w:lsdException w:name="Light List Accent 5" w:uiPriority="61"/>
+    <w:lsdException w:name="Light Grid Accent 5" w:uiPriority="62"/>
+    <w:lsdException w:name="Medium Shading 1 Accent 5" w:uiPriority="63"/>
+    <w:lsdException w:name="Medium Shading 2 Accent 5" w:uiPriority="64"/>
+    <w:lsdException w:name="Medium List 1 Accent 5" w:uiPriority="65"/>
+    <w:lsdException w:name="Medium List 2 Accent 5" w:uiPriority="66"/>
+    <w:lsdException w:name="Medium Grid 1 Accent 5" w:uiPriority="67"/>
+    <w:lsdException w:name="Medium Grid 2 Accent 5" w:uiPriority="68"/>
+    <w:lsdException w:name="Medium Grid 3 Accent 5" w:uiPriority="69"/>
+    <w:lsdException w:name="Dark List Accent 5" w:uiPriority="70"/>
+    <w:lsdException w:name="Colorful Shading Accent 5" w:uiPriority="71"/>
+    <w:lsdException w:name="Colorful List Accent 5" w:uiPriority="72"/>
+    <w:lsdException w:name="Colorful Grid Accent 5" w:uiPriority="73"/>
+    <w:lsdException w:name="Light Shading Accent 6" w:uiPriority="60"/>
+    <w:lsdException w:name="Light List Accent 6" w:uiPriority="61"/>
+    <w:lsdException w:name="Light Grid Accent 6" w:uiPriority="62"/>
+    <w:lsdException w:name="Medium Shading 1 Accent 6" w:uiPriority="63"/>
+    <w:lsdException w:name="Medium Shading 2 Accent 6" w:uiPriority="64"/>
+    <w:lsdException w:name="Medium List 1 Accent 6" w:uiPriority="65"/>
+    <w:lsdException w:name="Medium List 2 Accent 6" w:uiPriority="66"/>
+    <w:lsdException w:name="Medium Grid 1 Accent 6" w:uiPriority="67"/>
+    <w:lsdException w:name="Medium Grid 2 Accent 6" w:uiPriority="68"/>
+    <w:lsdException w:name="Medium Grid 3 Accent 6" w:uiPriority="69"/>
+    <w:lsdException w:name="Dark List Accent 6" w:uiPriority="70"/>
+    <w:lsdException w:name="Colorful Shading Accent 6" w:uiPriority="71"/>
+    <w:lsdException w:name="Colorful List Accent 6" w:uiPriority="72"/>
+    <w:lsdException w:name="Colorful Grid Accent 6" w:uiPriority="73"/>
+    <w:lsdException w:name="Subtle Emphasis" w:uiPriority="19" w:qFormat="1"/>
+    <w:lsdException w:name="Intense Emphasis" w:uiPriority="21" w:qFormat="1"/>
+    <w:lsdException w:name="Subtle Reference" w:uiPriority="31" w:qFormat="1"/>
+    <w:lsdException w:name="Intense Reference" w:uiPriority="32" w:qFormat="1"/>
+    <w:lsdException w:name="Book Title" w:uiPriority="33" w:qFormat="1"/>
+    <w:lsdException w:name="Bibliography" w:semiHidden="1" w:uiPriority="37" w:unhideWhenUsed="1"/>
+    <w:lsdException w:name="TOC Heading" w:semiHidden="1" w:uiPriority="39" w:unhideWhenUsed="1" w:qFormat="1"/>
+    <w:lsdException w:name="Plain Table 1" w:uiPriority="41"/>
+    <w:lsdException w:name="Plain Table 2" w:uiPriority="42"/>
+    <w:lsdException w:name="Plain Table 3" w:uiPriority="43"/>
+    <w:lsdException w:name="Plain Table 4" w:uiPriority="44"/>
+    <w:lsdException w:name="Plain Table 5" w:uiPriority="45"/>
+    <w:lsdException w:name="Grid Table Light" w:uiPriority="40"/>
+    <w:lsdException w:name="Grid Table 1 Light" w:uiPriority="46"/>
+    <w:lsdException w:name="Grid Table 2" w:uiPriority="47"/>
+    <w:lsdException w:name="Grid Table 3" w:uiPriority="48"/>
+    <w:lsdException w:name="Grid Table 4" w:uiPriority="49"/>
+    <w:lsdException w:name="Grid Table 5 Dark" w:uiPriority="50"/>
+    <w:lsdException w:name="Grid Table 6 Colorful" w:uiPriority="51"/>
+    <w:lsdException w:name="Grid Table 7 Colorful" w:uiPriority="52"/>
+    <w:lsdException w:name="Grid Table 1 Light Accent 1" w:uiPriority="46"/>
+    <w:lsdException w:name="Grid Table 2 Accent 1" w:uiPriority="47"/>
+    <w:lsdException w:name="Grid Table 3 Accent 1" w:uiPriority="48"/>
+    <w:lsdException w:name="Grid Table 4 Accent 1" w:uiPriority="49"/>
+    <w:lsdException w:name="Grid Table 5 Dark Accent 1" w:uiPriority="50"/>
+    <w:lsdException w:name="Grid Table 6 Colorful Accent 1" w:uiPriority="51"/>
+    <w:lsdException w:name="Grid Table 7 Colorful Accent 1" w:uiPriority="52"/>
+    <w:lsdException w:name="Grid Table 1 Light Accent 2" w:uiPriority="46"/>
+    <w:lsdException w:name="Grid Table 2 Accent 2" w:uiPriority="47"/>
+    <w:lsdException w:name="Grid Table 3 Accent 2" w:uiPriority="48"/>
+    <w:lsdException w:name="Grid Table 4 Accent 2" w:uiPriority="49"/>
+    <w:lsdException w:name="Grid Table 5 Dark Accent 2" w:uiPriority="50"/>
+    <w:lsdException w:name="Grid Table 6 Colorful Accent 2" w:uiPriority="51"/>
+    <w:lsdException w:name="Grid Table 7 Colorful Accent 2" w:uiPriority="52"/>
+    <w:lsdException w:name="Grid Table 1 Light Accent 3" w:uiPriority="46"/>
+    <w:lsdException w:name="Grid Table 2 Accent 3" w:uiPriority="47"/>
+    <w:lsdException w:name="Grid Table 3 Accent 3" w:uiPriority="48"/>
+    <w:lsdException w:name="Grid Table 4 Accent 3" w:uiPriority="49"/>
+    <w:lsdException w:name="Grid Table 5 Dark Accent 3" w:uiPriority="50"/>
+    <w:lsdException w:name="Grid Table 6 Colorful Accent 3" w:uiPriority="51"/>
+    <w:lsdException w:name="Grid Table 7 Colorful Accent 3" w:uiPriority="52"/>
+    <w:lsdException w:name="Grid Table 1 Light Accent 4" w:uiPriority="46"/>
+    <w:lsdException w:name="Grid Table 2 Accent 4" w:uiPriority="47"/>
+    <w:lsdException w:name="Grid Table 3 Accent 4" w:uiPriority="48"/>
+    <w:lsdException w:name="Grid Table 4 Accent 4" w:uiPriority="49"/>
+    <w:lsdException w:name="Grid Table 5 Dark Accent 4" w:uiPriority="50"/>
+    <w:lsdException w:name="Grid Table 6 Colorful Accent 4" w:uiPriority="51"/>
+    <w:lsdException w:name="Grid Table 7 Colorful Accent 4" w:uiPriority="52"/>
+    <w:lsdException w:name="Grid Table 1 Light Accent 5" w:uiPriority="46"/>
+    <w:lsdException w:name="Grid Table 2 Accent 5" w:uiPriority="47"/>
+    <w:lsdException w:name="Grid Table 3 Accent 5" w:uiPriority="48"/>
+    <w:lsdException w:name="Grid Table 4 Accent 5" w:uiPriority="49"/>
+    <w:lsdException w:name="Grid Table 5 Dark Accent 5" w:uiPriority="50"/>
+    <w:lsdException w:name="Grid Table 6 Colorful Accent 5" w:uiPriority="51"/>
+    <w:lsdException w:name="Grid Table 7 Colorful Accent 5" w:uiPriority="52"/>
+    <w:lsdException w:name="Grid Table 1 Light Accent 6" w:uiPriority="46"/>
+    <w:lsdException w:name="Grid Table 2 Accent 6" w:uiPriority="47"/>
+    <w:lsdException w:name="Grid Table 3 Accent 6" w:uiPriority="48"/>
+    <w:lsdException w:name="Grid Table 4 Accent 6" w:uiPriority="49"/>
+    <w:lsdException w:name="Grid Table 5 Dark Accent 6" w:uiPriority="50"/>
+    <w:lsdException w:name="Grid Table 6 Colorful Accent 6" w:uiPriority="51"/>
+    <w:lsdException w:name="Grid Table 7 Colorful Accent 6" w:uiPriority="52"/>
+    <w:lsdException w:name="List Table 1 Light" w:uiPriority="46"/>
+    <w:lsdException w:name="List Table 2" w:uiPriority="47"/>
+    <w:lsdException w:name="List Table 3" w:uiPriority="48"/>
+    <w:lsdException w:name="List Table 4" w:uiPriority="49"/>
+    <w:lsdException w:name="List Table 5 Dark" w:uiPriority="50"/>
+    <w:lsdException w:name="List Table 6 Colorful" w:uiPriority="51"/>
+    <w:lsdException w:name="List Table 7 Colorful" w:uiPriority="52"/>
+    <w:lsdException w:name="List Table 1 Light Accent 1" w:uiPriority="46"/>
+    <w:lsdException w:name="List Table 2 Accent 1" w:uiPriority="47"/>
+    <w:lsdException w:name="List Table 3 Accent 1" w:uiPriority="48"/>
+    <w:lsdException w:name="List Table 4 Accent 1" w:uiPriority="49"/>
+    <w:lsdException w:name="List Table 5 Dark Accent 1" w:uiPriority="50"/>
+    <w:lsdException w:name="List Table 6 Colorful Accent 1" w:uiPriority="51"/>
+    <w:lsdException w:name="List Table 7 Colorful Accent 1" w:uiPriority="52"/>
+    <w:lsdException w:name="List Table 1 Light Accent 2" w:uiPriority="46"/>
+    <w:lsdException w:name="List Table 2 Accent 2" w:uiPriority="47"/>
+    <w:lsdException w:name="List Table 3 Accent 2" w:uiPriority="48"/>
+    <w:lsdException w:name="List Table 4 Accent 2" w:uiPriority="49"/>
+    <w:lsdException w:name="List Table 5 Dark Accent 2" w:uiPriority="50"/>
+    <w:lsdException w:name="List Table 6 Colorful Accent 2" w:uiPriority="51"/>
+    <w:lsdException w:name="List Table 7 Colorful Accent 2" w:uiPriority="52"/>
+    <w:lsdException w:name="List Table 1 Light Accent 3" w:uiPriority="46"/>
+    <w:lsdException w:name="List Table 2 Accent 3" w:uiPriority="47"/>
+    <w:lsdException w:name="List Table 3 Accent 3" w:uiPriority="48"/>
+    <w:lsdException w:name="List Table 4 Accent 3" w:uiPriority="49"/>
+    <w:lsdException w:name="List Table 5 Dark Accent 3" w:uiPriority="50"/>
+    <w:lsdException w:name="List Table 6 Colorful Accent 3" w:uiPriority="51"/>
+    <w:lsdException w:name="List Table 7 Colorful Accent 3" w:uiPriority="52"/>
+    <w:lsdException w:name="List Table 1 Light Accent 4" w:uiPriority="46"/>
+    <w:lsdException w:name="List Table 2 Accent 4" w:uiPriority="47"/>
+    <w:lsdException w:name="List Table 3 Accent 4" w:uiPriority="48"/>
+    <w:lsdException w:name="List Table 4 Accent 4" w:uiPriority="49"/>
+    <w:lsdException w:name="List Table 5 Dark Accent 4" w:uiPriority="50"/>
+    <w:lsdException w:name="List Table 6 Colorful Accent 4" w:uiPriority="51"/>
+    <w:lsdException w:name="List Table 7 Colorful Accent 4" w:uiPriority="52"/>
+    <w:lsdException w:name="List Table 1 Light Accent 5" w:uiPriority="46"/>
+    <w:lsdException w:name="List Table 2 Accent 5" w:uiPriority="47"/>
+    <w:lsdException w:name="List Table 3 Accent 5" w:uiPriority="48"/>
+    <w:lsdException w:name="List Table 4 Accent 5" w:uiPriority="49"/>
+    <w:lsdException w:name="List Table 5 Dark Accent 5" w:uiPriority="50"/>
+    <w:lsdException w:name="List Table 6 Colorful Accent 5" w:uiPriority="51"/>
+    <w:lsdException w:name="List Table 7 Colorful Accent 5" w:uiPriority="52"/>
+    <w:lsdException w:name="List Table 1 Light Accent 6" w:uiPriority="46"/>
+    <w:lsdException w:name="List Table 2 Accent 6" w:uiPriority="47"/>
+    <w:lsdException w:name="List Table 3 Accent 6" w:uiPriority="48"/>
+    <w:lsdException w:name="List Table 4 Accent 6" w:uiPriority="49"/>
+    <w:lsdException w:name="List Table 5 Dark Accent 6" w:uiPriority="50"/>
+    <w:lsdException w:name="List Table 6 Colorful Accent 6" w:uiPriority="51"/>
+    <w:lsdException w:name="List Table 7 Colorful Accent 6" w:uiPriority="52"/>
   </w:latentStyles>
   <w:style w:type="paragraph" w:default="1" w:styleId="Normal">
     <w:name w:val="Normal"/>
     <w:qFormat/>
     <w:rsid w:val="00F73967"/>
   </w:style>
-  <w:style w:type="paragraph" w:styleId="Titre1">
+  <w:style w:type="paragraph" w:styleId="Heading1">
     <w:name w:val="heading 1"/>
     <w:basedOn w:val="Normal"/>
     <w:next w:val="Normal"/>
-    <w:link w:val="Titre1Car"/>
+    <w:link w:val="Heading1Char"/>
     <w:uiPriority w:val="9"/>
     <w:qFormat/>
     <w:rsid w:val="00F70EF9"/>
@@ -1072,11 +2560,11 @@
       <w:szCs w:val="28"/>
     </w:rPr>
   </w:style>
-  <w:style w:type="paragraph" w:styleId="Titre2">
+  <w:style w:type="paragraph" w:styleId="Heading2">
     <w:name w:val="heading 2"/>
     <w:basedOn w:val="Normal"/>
     <w:next w:val="Normal"/>
-    <w:link w:val="Titre2Car"/>
+    <w:link w:val="Heading2Char"/>
     <w:uiPriority w:val="9"/>
     <w:unhideWhenUsed/>
     <w:qFormat/>
@@ -1096,18 +2584,17 @@
       <w:szCs w:val="26"/>
     </w:rPr>
   </w:style>
-  <w:style w:type="character" w:default="1" w:styleId="Policepardfaut">
+  <w:style w:type="character" w:default="1" w:styleId="DefaultParagraphFont">
     <w:name w:val="Default Paragraph Font"/>
     <w:uiPriority w:val="1"/>
     <w:semiHidden/>
     <w:unhideWhenUsed/>
   </w:style>
-  <w:style w:type="table" w:default="1" w:styleId="TableauNormal">
+  <w:style w:type="table" w:default="1" w:styleId="TableNormal">
     <w:name w:val="Normal Table"/>
     <w:uiPriority w:val="99"/>
     <w:semiHidden/>
     <w:unhideWhenUsed/>
-    <w:qFormat/>
     <w:tblPr>
       <w:tblInd w:w="0" w:type="dxa"/>
       <w:tblCellMar>
@@ -1118,17 +2605,17 @@
       </w:tblCellMar>
     </w:tblPr>
   </w:style>
-  <w:style w:type="numbering" w:default="1" w:styleId="Aucuneliste">
+  <w:style w:type="numbering" w:default="1" w:styleId="NoList">
     <w:name w:val="No List"/>
     <w:uiPriority w:val="99"/>
     <w:semiHidden/>
     <w:unhideWhenUsed/>
   </w:style>
-  <w:style w:type="paragraph" w:styleId="Sous-titre">
+  <w:style w:type="paragraph" w:styleId="Subtitle">
     <w:name w:val="Subtitle"/>
     <w:basedOn w:val="Normal"/>
     <w:next w:val="Normal"/>
-    <w:link w:val="Sous-titreCar"/>
+    <w:link w:val="SubtitleChar"/>
     <w:uiPriority w:val="11"/>
     <w:qFormat/>
     <w:rsid w:val="00F70EF9"/>
@@ -1147,10 +2634,10 @@
       <w:szCs w:val="24"/>
     </w:rPr>
   </w:style>
-  <w:style w:type="character" w:customStyle="1" w:styleId="Sous-titreCar">
-    <w:name w:val="Sous-titre Car"/>
-    <w:basedOn w:val="Policepardfaut"/>
-    <w:link w:val="Sous-titre"/>
+  <w:style w:type="character" w:customStyle="1" w:styleId="SubtitleChar">
+    <w:name w:val="Subtitle Char"/>
+    <w:basedOn w:val="DefaultParagraphFont"/>
+    <w:link w:val="Subtitle"/>
     <w:uiPriority w:val="11"/>
     <w:rsid w:val="00F70EF9"/>
     <w:rPr>
@@ -1163,10 +2650,10 @@
       <w:szCs w:val="24"/>
     </w:rPr>
   </w:style>
-  <w:style w:type="character" w:customStyle="1" w:styleId="Titre1Car">
-    <w:name w:val="Titre 1 Car"/>
-    <w:basedOn w:val="Policepardfaut"/>
-    <w:link w:val="Titre1"/>
+  <w:style w:type="character" w:customStyle="1" w:styleId="Heading1Char">
+    <w:name w:val="Heading 1 Char"/>
+    <w:basedOn w:val="DefaultParagraphFont"/>
+    <w:link w:val="Heading1"/>
     <w:uiPriority w:val="9"/>
     <w:rsid w:val="00F70EF9"/>
     <w:rPr>
@@ -1178,10 +2665,10 @@
       <w:szCs w:val="28"/>
     </w:rPr>
   </w:style>
-  <w:style w:type="character" w:customStyle="1" w:styleId="Titre2Car">
-    <w:name w:val="Titre 2 Car"/>
-    <w:basedOn w:val="Policepardfaut"/>
-    <w:link w:val="Titre2"/>
+  <w:style w:type="character" w:customStyle="1" w:styleId="Heading2Char">
+    <w:name w:val="Heading 2 Char"/>
+    <w:basedOn w:val="DefaultParagraphFont"/>
+    <w:link w:val="Heading2"/>
     <w:uiPriority w:val="9"/>
     <w:rsid w:val="00F70EF9"/>
     <w:rPr>
@@ -1193,10 +2680,10 @@
       <w:szCs w:val="26"/>
     </w:rPr>
   </w:style>
-  <w:style w:type="paragraph" w:styleId="Textedebulles">
+  <w:style w:type="paragraph" w:styleId="BalloonText">
     <w:name w:val="Balloon Text"/>
     <w:basedOn w:val="Normal"/>
-    <w:link w:val="TextedebullesCar"/>
+    <w:link w:val="BalloonTextChar"/>
     <w:uiPriority w:val="99"/>
     <w:semiHidden/>
     <w:unhideWhenUsed/>
@@ -1210,10 +2697,10 @@
       <w:szCs w:val="16"/>
     </w:rPr>
   </w:style>
-  <w:style w:type="character" w:customStyle="1" w:styleId="TextedebullesCar">
-    <w:name w:val="Texte de bulles Car"/>
-    <w:basedOn w:val="Policepardfaut"/>
-    <w:link w:val="Textedebulles"/>
+  <w:style w:type="character" w:customStyle="1" w:styleId="BalloonTextChar">
+    <w:name w:val="Balloon Text Char"/>
+    <w:basedOn w:val="DefaultParagraphFont"/>
+    <w:link w:val="BalloonText"/>
     <w:uiPriority w:val="99"/>
     <w:semiHidden/>
     <w:rsid w:val="00BC433B"/>
@@ -1223,7 +2710,7 @@
       <w:szCs w:val="16"/>
     </w:rPr>
   </w:style>
-  <w:style w:type="paragraph" w:styleId="Lgende">
+  <w:style w:type="paragraph" w:styleId="Caption">
     <w:name w:val="caption"/>
     <w:basedOn w:val="Normal"/>
     <w:next w:val="Normal"/>
@@ -1242,7 +2729,7 @@
       <w:szCs w:val="18"/>
     </w:rPr>
   </w:style>
-  <w:style w:type="paragraph" w:styleId="Paragraphedeliste">
+  <w:style w:type="paragraph" w:styleId="ListParagraph">
     <w:name w:val="List Paragraph"/>
     <w:basedOn w:val="Normal"/>
     <w:uiPriority w:val="34"/>
@@ -1253,9 +2740,9 @@
       <w:contextualSpacing/>
     </w:pPr>
   </w:style>
-  <w:style w:type="character" w:styleId="Lienhypertexte">
+  <w:style w:type="character" w:styleId="Hyperlink">
     <w:name w:val="Hyperlink"/>
-    <w:basedOn w:val="Policepardfaut"/>
+    <w:basedOn w:val="DefaultParagraphFont"/>
     <w:uiPriority w:val="99"/>
     <w:unhideWhenUsed/>
     <w:rsid w:val="00603932"/>
@@ -1264,7 +2751,783 @@
       <w:u w:val="single"/>
     </w:rPr>
   </w:style>
+  <w:style w:type="paragraph" w:styleId="TOCHeading">
+    <w:name w:val="TOC Heading"/>
+    <w:aliases w:val="Sidebar Heading"/>
+    <w:basedOn w:val="Heading1"/>
+    <w:next w:val="Normal"/>
+    <w:uiPriority w:val="39"/>
+    <w:unhideWhenUsed/>
+    <w:qFormat/>
+    <w:rsid w:val="00051A15"/>
+    <w:pPr>
+      <w:outlineLvl w:val="9"/>
+    </w:pPr>
+    <w:rPr>
+      <w:lang w:val="en-US"/>
+    </w:rPr>
+  </w:style>
+  <w:style w:type="paragraph" w:styleId="TOC2">
+    <w:name w:val="toc 2"/>
+    <w:basedOn w:val="Normal"/>
+    <w:next w:val="Normal"/>
+    <w:autoRedefine/>
+    <w:uiPriority w:val="39"/>
+    <w:unhideWhenUsed/>
+    <w:rsid w:val="00051A15"/>
+    <w:pPr>
+      <w:spacing w:after="100"/>
+      <w:ind w:left="220"/>
+    </w:pPr>
+  </w:style>
+  <w:style w:type="paragraph" w:styleId="TableofFigures">
+    <w:name w:val="table of figures"/>
+    <w:basedOn w:val="Normal"/>
+    <w:next w:val="Normal"/>
+    <w:uiPriority w:val="99"/>
+    <w:unhideWhenUsed/>
+    <w:rsid w:val="00051A15"/>
+    <w:pPr>
+      <w:spacing w:after="0"/>
+    </w:pPr>
+  </w:style>
+  <w:style w:type="paragraph" w:styleId="NoSpacing">
+    <w:name w:val="No Spacing"/>
+    <w:link w:val="NoSpacingChar"/>
+    <w:uiPriority w:val="1"/>
+    <w:qFormat/>
+    <w:rsid w:val="00051A15"/>
+    <w:pPr>
+      <w:spacing w:after="0" w:line="240" w:lineRule="auto"/>
+    </w:pPr>
+    <w:rPr>
+      <w:rFonts w:eastAsiaTheme="minorEastAsia"/>
+      <w:lang w:val="en-US"/>
+    </w:rPr>
+  </w:style>
+  <w:style w:type="character" w:customStyle="1" w:styleId="NoSpacingChar">
+    <w:name w:val="No Spacing Char"/>
+    <w:basedOn w:val="DefaultParagraphFont"/>
+    <w:link w:val="NoSpacing"/>
+    <w:uiPriority w:val="1"/>
+    <w:rsid w:val="00051A15"/>
+    <w:rPr>
+      <w:rFonts w:eastAsiaTheme="minorEastAsia"/>
+      <w:lang w:val="en-US"/>
+    </w:rPr>
+  </w:style>
 </w:styles>
+</file>
+
+<file path=word/glossary/document.xml><?xml version="1.0" encoding="utf-8"?>
+<w:glossaryDocument xmlns:wpc="http://schemas.microsoft.com/office/word/2010/wordprocessingCanvas" xmlns:mc="http://schemas.openxmlformats.org/markup-compatibility/2006" xmlns:o="urn:schemas-microsoft-com:office:office" xmlns:r="http://schemas.openxmlformats.org/officeDocument/2006/relationships" xmlns:m="http://schemas.openxmlformats.org/officeDocument/2006/math" xmlns:v="urn:schemas-microsoft-com:vml" xmlns:wp14="http://schemas.microsoft.com/office/word/2010/wordprocessingDrawing" xmlns:wp="http://schemas.openxmlformats.org/drawingml/2006/wordprocessingDrawing" xmlns:w10="urn:schemas-microsoft-com:office:word" xmlns:w="http://schemas.openxmlformats.org/wordprocessingml/2006/main" xmlns:w14="http://schemas.microsoft.com/office/word/2010/wordml" xmlns:w15="http://schemas.microsoft.com/office/word/2012/wordml" xmlns:wpg="http://schemas.microsoft.com/office/word/2010/wordprocessingGroup" xmlns:wpi="http://schemas.microsoft.com/office/word/2010/wordprocessingInk" xmlns:wne="http://schemas.microsoft.com/office/word/2006/wordml" xmlns:wps="http://schemas.microsoft.com/office/word/2010/wordprocessingShape" mc:Ignorable="w14 w15 wp14">
+  <w:docParts>
+    <w:docPart>
+      <w:docPartPr>
+        <w:name w:val="7BA7C0784E0D4868A3F1C5220E56220A"/>
+        <w:category>
+          <w:name w:val="General"/>
+          <w:gallery w:val="placeholder"/>
+        </w:category>
+        <w:types>
+          <w:type w:val="bbPlcHdr"/>
+        </w:types>
+        <w:behaviors>
+          <w:behavior w:val="content"/>
+        </w:behaviors>
+        <w:guid w:val="{5126CCE4-0B57-4C4E-B677-9E245BDB5395}"/>
+      </w:docPartPr>
+      <w:docPartBody>
+        <w:p>
+          <w:pPr>
+            <w:pStyle w:val="7BA7C0784E0D4868A3F1C5220E56220A"/>
+          </w:pPr>
+          <w:r>
+            <w:rPr>
+              <w:color w:val="2E74B5" w:themeColor="accent1" w:themeShade="BF"/>
+              <w:sz w:val="24"/>
+            </w:rPr>
+            <w:t>[Company name]</w:t>
+          </w:r>
+        </w:p>
+      </w:docPartBody>
+    </w:docPart>
+    <w:docPart>
+      <w:docPartPr>
+        <w:name w:val="2A2D156B7BA14517996FB847A0415657"/>
+        <w:category>
+          <w:name w:val="General"/>
+          <w:gallery w:val="placeholder"/>
+        </w:category>
+        <w:types>
+          <w:type w:val="bbPlcHdr"/>
+        </w:types>
+        <w:behaviors>
+          <w:behavior w:val="content"/>
+        </w:behaviors>
+        <w:guid w:val="{1508EF44-A874-42A1-9742-9D075B64AE54}"/>
+      </w:docPartPr>
+      <w:docPartBody>
+        <w:p>
+          <w:pPr>
+            <w:pStyle w:val="2A2D156B7BA14517996FB847A0415657"/>
+          </w:pPr>
+          <w:r>
+            <w:rPr>
+              <w:rFonts w:asciiTheme="majorHAnsi" w:eastAsiaTheme="majorEastAsia" w:hAnsiTheme="majorHAnsi" w:cstheme="majorBidi"/>
+              <w:color w:val="5B9BD5" w:themeColor="accent1"/>
+              <w:sz w:val="88"/>
+              <w:szCs w:val="88"/>
+            </w:rPr>
+            <w:t>[Document title]</w:t>
+          </w:r>
+        </w:p>
+      </w:docPartBody>
+    </w:docPart>
+    <w:docPart>
+      <w:docPartPr>
+        <w:name w:val="508FAF70A4EE43A8B67E07265161B380"/>
+        <w:category>
+          <w:name w:val="General"/>
+          <w:gallery w:val="placeholder"/>
+        </w:category>
+        <w:types>
+          <w:type w:val="bbPlcHdr"/>
+        </w:types>
+        <w:behaviors>
+          <w:behavior w:val="content"/>
+        </w:behaviors>
+        <w:guid w:val="{AF022A91-E66F-4FE3-A832-812D5F698ECB}"/>
+      </w:docPartPr>
+      <w:docPartBody>
+        <w:p>
+          <w:pPr>
+            <w:pStyle w:val="508FAF70A4EE43A8B67E07265161B380"/>
+          </w:pPr>
+          <w:r>
+            <w:rPr>
+              <w:rFonts w:asciiTheme="majorHAnsi" w:eastAsiaTheme="majorEastAsia" w:hAnsiTheme="majorHAnsi" w:cstheme="majorBidi"/>
+              <w:color w:val="2E74B5" w:themeColor="accent1" w:themeShade="BF"/>
+              <w:sz w:val="24"/>
+            </w:rPr>
+            <w:t>[Document subtitle]</w:t>
+          </w:r>
+        </w:p>
+      </w:docPartBody>
+    </w:docPart>
+    <w:docPart>
+      <w:docPartPr>
+        <w:name w:val="47BCD764BEE24704B30EB228E12F59A3"/>
+        <w:category>
+          <w:name w:val="General"/>
+          <w:gallery w:val="placeholder"/>
+        </w:category>
+        <w:types>
+          <w:type w:val="bbPlcHdr"/>
+        </w:types>
+        <w:behaviors>
+          <w:behavior w:val="content"/>
+        </w:behaviors>
+        <w:guid w:val="{100F5596-458C-4C07-904E-164F20D4F86B}"/>
+      </w:docPartPr>
+      <w:docPartBody>
+        <w:p>
+          <w:pPr>
+            <w:pStyle w:val="47BCD764BEE24704B30EB228E12F59A3"/>
+          </w:pPr>
+          <w:r>
+            <w:rPr>
+              <w:color w:val="5B9BD5" w:themeColor="accent1"/>
+            </w:rPr>
+            <w:t>[Author name]</w:t>
+          </w:r>
+        </w:p>
+      </w:docPartBody>
+    </w:docPart>
+    <w:docPart>
+      <w:docPartPr>
+        <w:name w:val="051BE9EA1E0548FBAE41936B5FCD0543"/>
+        <w:category>
+          <w:name w:val="General"/>
+          <w:gallery w:val="placeholder"/>
+        </w:category>
+        <w:types>
+          <w:type w:val="bbPlcHdr"/>
+        </w:types>
+        <w:behaviors>
+          <w:behavior w:val="content"/>
+        </w:behaviors>
+        <w:guid w:val="{53509675-D62B-423D-B118-FE38E36D67FB}"/>
+      </w:docPartPr>
+      <w:docPartBody>
+        <w:p>
+          <w:pPr>
+            <w:pStyle w:val="051BE9EA1E0548FBAE41936B5FCD0543"/>
+          </w:pPr>
+          <w:r>
+            <w:rPr>
+              <w:color w:val="5B9BD5" w:themeColor="accent1"/>
+            </w:rPr>
+            <w:t>[Date]</w:t>
+          </w:r>
+        </w:p>
+      </w:docPartBody>
+    </w:docPart>
+  </w:docParts>
+</w:glossaryDocument>
+</file>
+
+<file path=word/glossary/fontTable.xml><?xml version="1.0" encoding="utf-8"?>
+<w:fonts xmlns:mc="http://schemas.openxmlformats.org/markup-compatibility/2006" xmlns:r="http://schemas.openxmlformats.org/officeDocument/2006/relationships" xmlns:w="http://schemas.openxmlformats.org/wordprocessingml/2006/main" xmlns:w14="http://schemas.microsoft.com/office/word/2010/wordml" xmlns:w15="http://schemas.microsoft.com/office/word/2012/wordml" mc:Ignorable="w14 w15">
+  <w:font w:name="Symbol">
+    <w:panose1 w:val="05050102010706020507"/>
+    <w:charset w:val="02"/>
+    <w:family w:val="roman"/>
+    <w:pitch w:val="variable"/>
+    <w:sig w:usb0="00000000" w:usb1="10000000" w:usb2="00000000" w:usb3="00000000" w:csb0="80000000" w:csb1="00000000"/>
+  </w:font>
+  <w:font w:name="Times New Roman">
+    <w:panose1 w:val="02020603050405020304"/>
+    <w:charset w:val="00"/>
+    <w:family w:val="roman"/>
+    <w:pitch w:val="variable"/>
+    <w:sig w:usb0="E0002AFF" w:usb1="C0007841" w:usb2="00000009" w:usb3="00000000" w:csb0="000001FF" w:csb1="00000000"/>
+  </w:font>
+  <w:font w:name="Courier New">
+    <w:panose1 w:val="02070309020205020404"/>
+    <w:charset w:val="00"/>
+    <w:family w:val="modern"/>
+    <w:pitch w:val="fixed"/>
+    <w:sig w:usb0="E0002AFF" w:usb1="C0007843" w:usb2="00000009" w:usb3="00000000" w:csb0="000001FF" w:csb1="00000000"/>
+  </w:font>
+  <w:font w:name="Wingdings">
+    <w:panose1 w:val="05000000000000000000"/>
+    <w:charset w:val="02"/>
+    <w:family w:val="auto"/>
+    <w:pitch w:val="variable"/>
+    <w:sig w:usb0="00000000" w:usb1="10000000" w:usb2="00000000" w:usb3="00000000" w:csb0="80000000" w:csb1="00000000"/>
+  </w:font>
+  <w:font w:name="Calibri">
+    <w:panose1 w:val="020F0502020204030204"/>
+    <w:charset w:val="00"/>
+    <w:family w:val="swiss"/>
+    <w:pitch w:val="variable"/>
+    <w:sig w:usb0="E00002FF" w:usb1="4000ACFF" w:usb2="00000001" w:usb3="00000000" w:csb0="0000019F" w:csb1="00000000"/>
+  </w:font>
+  <w:font w:name="Cambria">
+    <w:panose1 w:val="02040503050406030204"/>
+    <w:charset w:val="00"/>
+    <w:family w:val="roman"/>
+    <w:pitch w:val="variable"/>
+    <w:sig w:usb0="E00002FF" w:usb1="400004FF" w:usb2="00000000" w:usb3="00000000" w:csb0="0000019F" w:csb1="00000000"/>
+  </w:font>
+  <w:font w:name="Tahoma">
+    <w:panose1 w:val="020B0604030504040204"/>
+    <w:charset w:val="00"/>
+    <w:family w:val="swiss"/>
+    <w:pitch w:val="variable"/>
+    <w:sig w:usb0="E1002EFF" w:usb1="C000605B" w:usb2="00000029" w:usb3="00000000" w:csb0="000101FF" w:csb1="00000000"/>
+  </w:font>
+  <w:font w:name="Calibri Light">
+    <w:panose1 w:val="020F0302020204030204"/>
+    <w:charset w:val="00"/>
+    <w:family w:val="swiss"/>
+    <w:pitch w:val="variable"/>
+    <w:sig w:usb0="A00002EF" w:usb1="4000207B" w:usb2="00000000" w:usb3="00000000" w:csb0="0000019F" w:csb1="00000000"/>
+  </w:font>
+</w:fonts>
+</file>
+
+<file path=word/glossary/settings.xml><?xml version="1.0" encoding="utf-8"?>
+<w:settings xmlns:mc="http://schemas.openxmlformats.org/markup-compatibility/2006" xmlns:o="urn:schemas-microsoft-com:office:office" xmlns:r="http://schemas.openxmlformats.org/officeDocument/2006/relationships" xmlns:m="http://schemas.openxmlformats.org/officeDocument/2006/math" xmlns:v="urn:schemas-microsoft-com:vml" xmlns:w10="urn:schemas-microsoft-com:office:word" xmlns:w="http://schemas.openxmlformats.org/wordprocessingml/2006/main" xmlns:w14="http://schemas.microsoft.com/office/word/2010/wordml" xmlns:w15="http://schemas.microsoft.com/office/word/2012/wordml" xmlns:sl="http://schemas.openxmlformats.org/schemaLibrary/2006/main" mc:Ignorable="w14 w15">
+  <w:view w:val="normal"/>
+  <w:defaultTabStop w:val="720"/>
+  <w:characterSpacingControl w:val="doNotCompress"/>
+  <w:compat>
+    <w:useFELayout/>
+    <w:compatSetting w:name="compatibilityMode" w:uri="http://schemas.microsoft.com/office/word" w:val="15"/>
+    <w:compatSetting w:name="overrideTableStyleFontSizeAndJustification" w:uri="http://schemas.microsoft.com/office/word" w:val="1"/>
+    <w:compatSetting w:name="enableOpenTypeFeatures" w:uri="http://schemas.microsoft.com/office/word" w:val="1"/>
+    <w:compatSetting w:name="doNotFlipMirrorIndents" w:uri="http://schemas.microsoft.com/office/word" w:val="1"/>
+    <w:compatSetting w:name="differentiateMultirowTableHeaders" w:uri="http://schemas.microsoft.com/office/word" w:val="1"/>
+  </w:compat>
+  <w:rsids>
+    <w:rsidRoot w:val="00180135"/>
+    <w:rsid w:val="00180135"/>
+    <w:rsid w:val="00315286"/>
+  </w:rsids>
+  <m:mathPr>
+    <m:mathFont m:val="Cambria Math"/>
+    <m:brkBin m:val="before"/>
+    <m:brkBinSub m:val="--"/>
+    <m:smallFrac m:val="0"/>
+    <m:dispDef/>
+    <m:lMargin m:val="0"/>
+    <m:rMargin m:val="0"/>
+    <m:defJc m:val="centerGroup"/>
+    <m:wrapIndent m:val="1440"/>
+    <m:intLim m:val="subSup"/>
+    <m:naryLim m:val="undOvr"/>
+  </m:mathPr>
+  <w:themeFontLang w:val="en-CA"/>
+  <w:clrSchemeMapping w:bg1="light1" w:t1="dark1" w:bg2="light2" w:t2="dark2" w:accent1="accent1" w:accent2="accent2" w:accent3="accent3" w:accent4="accent4" w:accent5="accent5" w:accent6="accent6" w:hyperlink="hyperlink" w:followedHyperlink="followedHyperlink"/>
+  <w:decimalSymbol w:val="."/>
+  <w:listSeparator w:val=","/>
+  <w15:chartTrackingRefBased/>
+</w:settings>
+</file>
+
+<file path=word/glossary/styles.xml><?xml version="1.0" encoding="utf-8"?>
+<w:styles xmlns:mc="http://schemas.openxmlformats.org/markup-compatibility/2006" xmlns:r="http://schemas.openxmlformats.org/officeDocument/2006/relationships" xmlns:w="http://schemas.openxmlformats.org/wordprocessingml/2006/main" xmlns:w14="http://schemas.microsoft.com/office/word/2010/wordml" xmlns:w15="http://schemas.microsoft.com/office/word/2012/wordml" mc:Ignorable="w14 w15">
+  <w:docDefaults>
+    <w:rPrDefault>
+      <w:rPr>
+        <w:rFonts w:asciiTheme="minorHAnsi" w:eastAsiaTheme="minorEastAsia" w:hAnsiTheme="minorHAnsi" w:cstheme="minorBidi"/>
+        <w:kern w:val="2"/>
+        <w:sz w:val="22"/>
+        <w:szCs w:val="22"/>
+        <w:lang w:val="en-CA" w:eastAsia="en-CA" w:bidi="ar-SA"/>
+        <w14:ligatures w14:val="standard"/>
+      </w:rPr>
+    </w:rPrDefault>
+    <w:pPrDefault>
+      <w:pPr>
+        <w:spacing w:after="160" w:line="259" w:lineRule="auto"/>
+      </w:pPr>
+    </w:pPrDefault>
+  </w:docDefaults>
+  <w:latentStyles w:defLockedState="0" w:defUIPriority="99" w:defSemiHidden="0" w:defUnhideWhenUsed="0" w:defQFormat="0" w:count="371">
+    <w:lsdException w:name="Normal" w:uiPriority="0" w:qFormat="1"/>
+    <w:lsdException w:name="heading 1" w:uiPriority="9" w:qFormat="1"/>
+    <w:lsdException w:name="heading 2" w:semiHidden="1" w:uiPriority="9" w:unhideWhenUsed="1" w:qFormat="1"/>
+    <w:lsdException w:name="heading 3" w:semiHidden="1" w:uiPriority="9" w:unhideWhenUsed="1" w:qFormat="1"/>
+    <w:lsdException w:name="heading 4" w:semiHidden="1" w:uiPriority="9" w:unhideWhenUsed="1" w:qFormat="1"/>
+    <w:lsdException w:name="heading 5" w:semiHidden="1" w:uiPriority="9" w:unhideWhenUsed="1" w:qFormat="1"/>
+    <w:lsdException w:name="heading 6" w:semiHidden="1" w:uiPriority="9" w:unhideWhenUsed="1" w:qFormat="1"/>
+    <w:lsdException w:name="heading 7" w:semiHidden="1" w:uiPriority="9" w:unhideWhenUsed="1" w:qFormat="1"/>
+    <w:lsdException w:name="heading 8" w:semiHidden="1" w:uiPriority="9" w:unhideWhenUsed="1" w:qFormat="1"/>
+    <w:lsdException w:name="heading 9" w:semiHidden="1" w:uiPriority="9" w:unhideWhenUsed="1" w:qFormat="1"/>
+    <w:lsdException w:name="index 1" w:semiHidden="1" w:unhideWhenUsed="1"/>
+    <w:lsdException w:name="index 2" w:semiHidden="1" w:unhideWhenUsed="1"/>
+    <w:lsdException w:name="index 3" w:semiHidden="1" w:unhideWhenUsed="1"/>
+    <w:lsdException w:name="index 4" w:semiHidden="1" w:unhideWhenUsed="1"/>
+    <w:lsdException w:name="index 5" w:semiHidden="1" w:unhideWhenUsed="1"/>
+    <w:lsdException w:name="index 6" w:semiHidden="1" w:unhideWhenUsed="1"/>
+    <w:lsdException w:name="index 7" w:semiHidden="1" w:unhideWhenUsed="1"/>
+    <w:lsdException w:name="index 8" w:semiHidden="1" w:unhideWhenUsed="1"/>
+    <w:lsdException w:name="index 9" w:semiHidden="1" w:unhideWhenUsed="1"/>
+    <w:lsdException w:name="toc 1" w:semiHidden="1" w:uiPriority="39" w:unhideWhenUsed="1"/>
+    <w:lsdException w:name="toc 2" w:semiHidden="1" w:uiPriority="39" w:unhideWhenUsed="1"/>
+    <w:lsdException w:name="toc 3" w:semiHidden="1" w:uiPriority="39" w:unhideWhenUsed="1"/>
+    <w:lsdException w:name="toc 4" w:semiHidden="1" w:uiPriority="39" w:unhideWhenUsed="1"/>
+    <w:lsdException w:name="toc 5" w:semiHidden="1" w:uiPriority="39" w:unhideWhenUsed="1"/>
+    <w:lsdException w:name="toc 6" w:semiHidden="1" w:uiPriority="39" w:unhideWhenUsed="1"/>
+    <w:lsdException w:name="toc 7" w:semiHidden="1" w:uiPriority="39" w:unhideWhenUsed="1"/>
+    <w:lsdException w:name="toc 8" w:semiHidden="1" w:uiPriority="39" w:unhideWhenUsed="1"/>
+    <w:lsdException w:name="toc 9" w:semiHidden="1" w:uiPriority="39" w:unhideWhenUsed="1"/>
+    <w:lsdException w:name="Normal Indent" w:semiHidden="1" w:unhideWhenUsed="1"/>
+    <w:lsdException w:name="footnote text" w:semiHidden="1" w:unhideWhenUsed="1"/>
+    <w:lsdException w:name="annotation text" w:semiHidden="1" w:unhideWhenUsed="1"/>
+    <w:lsdException w:name="header" w:semiHidden="1" w:unhideWhenUsed="1"/>
+    <w:lsdException w:name="footer" w:semiHidden="1" w:unhideWhenUsed="1"/>
+    <w:lsdException w:name="index heading" w:semiHidden="1" w:unhideWhenUsed="1"/>
+    <w:lsdException w:name="caption" w:semiHidden="1" w:uiPriority="35" w:unhideWhenUsed="1" w:qFormat="1"/>
+    <w:lsdException w:name="table of figures" w:semiHidden="1" w:unhideWhenUsed="1"/>
+    <w:lsdException w:name="envelope address" w:semiHidden="1" w:unhideWhenUsed="1"/>
+    <w:lsdException w:name="envelope return" w:semiHidden="1" w:unhideWhenUsed="1"/>
+    <w:lsdException w:name="footnote reference" w:semiHidden="1" w:unhideWhenUsed="1"/>
+    <w:lsdException w:name="annotation reference" w:semiHidden="1" w:unhideWhenUsed="1"/>
+    <w:lsdException w:name="line number" w:semiHidden="1" w:unhideWhenUsed="1"/>
+    <w:lsdException w:name="page number" w:semiHidden="1" w:unhideWhenUsed="1"/>
+    <w:lsdException w:name="endnote reference" w:semiHidden="1" w:unhideWhenUsed="1"/>
+    <w:lsdException w:name="endnote text" w:semiHidden="1" w:unhideWhenUsed="1"/>
+    <w:lsdException w:name="table of authorities" w:semiHidden="1" w:unhideWhenUsed="1"/>
+    <w:lsdException w:name="macro" w:semiHidden="1" w:unhideWhenUsed="1"/>
+    <w:lsdException w:name="toa heading" w:semiHidden="1" w:unhideWhenUsed="1"/>
+    <w:lsdException w:name="List" w:semiHidden="1" w:unhideWhenUsed="1"/>
+    <w:lsdException w:name="List Bullet" w:semiHidden="1" w:unhideWhenUsed="1"/>
+    <w:lsdException w:name="List Number" w:semiHidden="1" w:unhideWhenUsed="1"/>
+    <w:lsdException w:name="List 2" w:semiHidden="1" w:unhideWhenUsed="1"/>
+    <w:lsdException w:name="List 3" w:semiHidden="1" w:unhideWhenUsed="1"/>
+    <w:lsdException w:name="List 4" w:semiHidden="1" w:unhideWhenUsed="1"/>
+    <w:lsdException w:name="List 5" w:semiHidden="1" w:unhideWhenUsed="1"/>
+    <w:lsdException w:name="List Bullet 2" w:semiHidden="1" w:unhideWhenUsed="1"/>
+    <w:lsdException w:name="List Bullet 3" w:semiHidden="1" w:unhideWhenUsed="1"/>
+    <w:lsdException w:name="List Bullet 4" w:semiHidden="1" w:unhideWhenUsed="1"/>
+    <w:lsdException w:name="List Bullet 5" w:semiHidden="1" w:unhideWhenUsed="1"/>
+    <w:lsdException w:name="List Number 2" w:semiHidden="1" w:unhideWhenUsed="1"/>
+    <w:lsdException w:name="List Number 3" w:semiHidden="1" w:unhideWhenUsed="1"/>
+    <w:lsdException w:name="List Number 4" w:semiHidden="1" w:unhideWhenUsed="1"/>
+    <w:lsdException w:name="List Number 5" w:semiHidden="1" w:unhideWhenUsed="1"/>
+    <w:lsdException w:name="Title" w:uiPriority="10" w:qFormat="1"/>
+    <w:lsdException w:name="Closing" w:semiHidden="1" w:unhideWhenUsed="1"/>
+    <w:lsdException w:name="Signature" w:semiHidden="1" w:unhideWhenUsed="1"/>
+    <w:lsdException w:name="Default Paragraph Font" w:semiHidden="1" w:uiPriority="1" w:unhideWhenUsed="1"/>
+    <w:lsdException w:name="Body Text" w:semiHidden="1" w:unhideWhenUsed="1"/>
+    <w:lsdException w:name="Body Text Indent" w:semiHidden="1" w:unhideWhenUsed="1"/>
+    <w:lsdException w:name="List Continue" w:semiHidden="1" w:unhideWhenUsed="1"/>
+    <w:lsdException w:name="List Continue 2" w:semiHidden="1" w:unhideWhenUsed="1"/>
+    <w:lsdException w:name="List Continue 3" w:semiHidden="1" w:unhideWhenUsed="1"/>
+    <w:lsdException w:name="List Continue 4" w:semiHidden="1" w:unhideWhenUsed="1"/>
+    <w:lsdException w:name="List Continue 5" w:semiHidden="1" w:unhideWhenUsed="1"/>
+    <w:lsdException w:name="Message Header" w:semiHidden="1" w:unhideWhenUsed="1"/>
+    <w:lsdException w:name="Subtitle" w:uiPriority="11" w:qFormat="1"/>
+    <w:lsdException w:name="Salutation" w:semiHidden="1" w:unhideWhenUsed="1"/>
+    <w:lsdException w:name="Date" w:semiHidden="1" w:unhideWhenUsed="1"/>
+    <w:lsdException w:name="Body Text First Indent" w:semiHidden="1" w:unhideWhenUsed="1"/>
+    <w:lsdException w:name="Body Text First Indent 2" w:semiHidden="1" w:unhideWhenUsed="1"/>
+    <w:lsdException w:name="Note Heading" w:semiHidden="1" w:unhideWhenUsed="1"/>
+    <w:lsdException w:name="Body Text 2" w:semiHidden="1" w:unhideWhenUsed="1"/>
+    <w:lsdException w:name="Body Text 3" w:semiHidden="1" w:unhideWhenUsed="1"/>
+    <w:lsdException w:name="Body Text Indent 2" w:semiHidden="1" w:unhideWhenUsed="1"/>
+    <w:lsdException w:name="Body Text Indent 3" w:semiHidden="1" w:unhideWhenUsed="1"/>
+    <w:lsdException w:name="Block Text" w:semiHidden="1" w:unhideWhenUsed="1"/>
+    <w:lsdException w:name="Hyperlink" w:semiHidden="1" w:unhideWhenUsed="1"/>
+    <w:lsdException w:name="FollowedHyperlink" w:semiHidden="1" w:unhideWhenUsed="1"/>
+    <w:lsdException w:name="Strong" w:uiPriority="22" w:qFormat="1"/>
+    <w:lsdException w:name="Emphasis" w:uiPriority="20" w:qFormat="1"/>
+    <w:lsdException w:name="Document Map" w:semiHidden="1" w:unhideWhenUsed="1"/>
+    <w:lsdException w:name="Plain Text" w:semiHidden="1" w:unhideWhenUsed="1"/>
+    <w:lsdException w:name="E-mail Signature" w:semiHidden="1" w:unhideWhenUsed="1"/>
+    <w:lsdException w:name="HTML Top of Form" w:semiHidden="1" w:unhideWhenUsed="1"/>
+    <w:lsdException w:name="HTML Bottom of Form" w:semiHidden="1" w:unhideWhenUsed="1"/>
+    <w:lsdException w:name="Normal (Web)" w:semiHidden="1" w:unhideWhenUsed="1"/>
+    <w:lsdException w:name="HTML Acronym" w:semiHidden="1" w:unhideWhenUsed="1"/>
+    <w:lsdException w:name="HTML Address" w:semiHidden="1" w:unhideWhenUsed="1"/>
+    <w:lsdException w:name="HTML Cite" w:semiHidden="1" w:unhideWhenUsed="1"/>
+    <w:lsdException w:name="HTML Code" w:semiHidden="1" w:unhideWhenUsed="1"/>
+    <w:lsdException w:name="HTML Definition" w:semiHidden="1" w:unhideWhenUsed="1"/>
+    <w:lsdException w:name="HTML Keyboard" w:semiHidden="1" w:unhideWhenUsed="1"/>
+    <w:lsdException w:name="HTML Preformatted" w:semiHidden="1" w:unhideWhenUsed="1"/>
+    <w:lsdException w:name="HTML Sample" w:semiHidden="1" w:unhideWhenUsed="1"/>
+    <w:lsdException w:name="HTML Typewriter" w:semiHidden="1" w:unhideWhenUsed="1"/>
+    <w:lsdException w:name="HTML Variable" w:semiHidden="1" w:unhideWhenUsed="1"/>
+    <w:lsdException w:name="Normal Table" w:semiHidden="1" w:unhideWhenUsed="1"/>
+    <w:lsdException w:name="annotation subject" w:semiHidden="1" w:unhideWhenUsed="1"/>
+    <w:lsdException w:name="No List" w:semiHidden="1" w:unhideWhenUsed="1"/>
+    <w:lsdException w:name="Outline List 1" w:semiHidden="1" w:unhideWhenUsed="1"/>
+    <w:lsdException w:name="Outline List 2" w:semiHidden="1" w:unhideWhenUsed="1"/>
+    <w:lsdException w:name="Outline List 3" w:semiHidden="1" w:unhideWhenUsed="1"/>
+    <w:lsdException w:name="Table Simple 1" w:semiHidden="1" w:unhideWhenUsed="1"/>
+    <w:lsdException w:name="Table Simple 2" w:semiHidden="1" w:unhideWhenUsed="1"/>
+    <w:lsdException w:name="Table Simple 3" w:semiHidden="1" w:unhideWhenUsed="1"/>
+    <w:lsdException w:name="Table Classic 1" w:semiHidden="1" w:unhideWhenUsed="1"/>
+    <w:lsdException w:name="Table Classic 2" w:semiHidden="1" w:unhideWhenUsed="1"/>
+    <w:lsdException w:name="Table Classic 3" w:semiHidden="1" w:unhideWhenUsed="1"/>
+    <w:lsdException w:name="Table Classic 4" w:semiHidden="1" w:unhideWhenUsed="1"/>
+    <w:lsdException w:name="Table Colorful 1" w:semiHidden="1" w:unhideWhenUsed="1"/>
+    <w:lsdException w:name="Table Colorful 2" w:semiHidden="1" w:unhideWhenUsed="1"/>
+    <w:lsdException w:name="Table Colorful 3" w:semiHidden="1" w:unhideWhenUsed="1"/>
+    <w:lsdException w:name="Table Columns 1" w:semiHidden="1" w:unhideWhenUsed="1"/>
+    <w:lsdException w:name="Table Columns 2" w:semiHidden="1" w:unhideWhenUsed="1"/>
+    <w:lsdException w:name="Table Columns 3" w:semiHidden="1" w:unhideWhenUsed="1"/>
+    <w:lsdException w:name="Table Columns 4" w:semiHidden="1" w:unhideWhenUsed="1"/>
+    <w:lsdException w:name="Table Columns 5" w:semiHidden="1" w:unhideWhenUsed="1"/>
+    <w:lsdException w:name="Table Grid 1" w:semiHidden="1" w:unhideWhenUsed="1"/>
+    <w:lsdException w:name="Table Grid 2" w:semiHidden="1" w:unhideWhenUsed="1"/>
+    <w:lsdException w:name="Table Grid 3" w:semiHidden="1" w:unhideWhenUsed="1"/>
+    <w:lsdException w:name="Table Grid 4" w:semiHidden="1" w:unhideWhenUsed="1"/>
+    <w:lsdException w:name="Table Grid 5" w:semiHidden="1" w:unhideWhenUsed="1"/>
+    <w:lsdException w:name="Table Grid 6" w:semiHidden="1" w:unhideWhenUsed="1"/>
+    <w:lsdException w:name="Table Grid 7" w:semiHidden="1" w:unhideWhenUsed="1"/>
+    <w:lsdException w:name="Table Grid 8" w:semiHidden="1" w:unhideWhenUsed="1"/>
+    <w:lsdException w:name="Table List 1" w:semiHidden="1" w:unhideWhenUsed="1"/>
+    <w:lsdException w:name="Table List 2" w:semiHidden="1" w:unhideWhenUsed="1"/>
+    <w:lsdException w:name="Table List 3" w:semiHidden="1" w:unhideWhenUsed="1"/>
+    <w:lsdException w:name="Table List 4" w:semiHidden="1" w:unhideWhenUsed="1"/>
+    <w:lsdException w:name="Table List 5" w:semiHidden="1" w:unhideWhenUsed="1"/>
+    <w:lsdException w:name="Table List 6" w:semiHidden="1" w:unhideWhenUsed="1"/>
+    <w:lsdException w:name="Table List 7" w:semiHidden="1" w:unhideWhenUsed="1"/>
+    <w:lsdException w:name="Table List 8" w:semiHidden="1" w:unhideWhenUsed="1"/>
+    <w:lsdException w:name="Table 3D effects 1" w:semiHidden="1" w:unhideWhenUsed="1"/>
+    <w:lsdException w:name="Table 3D effects 2" w:semiHidden="1" w:unhideWhenUsed="1"/>
+    <w:lsdException w:name="Table 3D effects 3" w:semiHidden="1" w:unhideWhenUsed="1"/>
+    <w:lsdException w:name="Table Contemporary" w:semiHidden="1" w:unhideWhenUsed="1"/>
+    <w:lsdException w:name="Table Elegant" w:semiHidden="1" w:unhideWhenUsed="1"/>
+    <w:lsdException w:name="Table Professional" w:semiHidden="1" w:unhideWhenUsed="1"/>
+    <w:lsdException w:name="Table Subtle 1" w:semiHidden="1" w:unhideWhenUsed="1"/>
+    <w:lsdException w:name="Table Subtle 2" w:semiHidden="1" w:unhideWhenUsed="1"/>
+    <w:lsdException w:name="Table Web 1" w:semiHidden="1" w:unhideWhenUsed="1"/>
+    <w:lsdException w:name="Table Web 2" w:semiHidden="1" w:unhideWhenUsed="1"/>
+    <w:lsdException w:name="Table Web 3" w:semiHidden="1" w:unhideWhenUsed="1"/>
+    <w:lsdException w:name="Balloon Text" w:semiHidden="1" w:unhideWhenUsed="1"/>
+    <w:lsdException w:name="Table Grid" w:uiPriority="39"/>
+    <w:lsdException w:name="Table Theme" w:semiHidden="1" w:unhideWhenUsed="1"/>
+    <w:lsdException w:name="Placeholder Text" w:semiHidden="1"/>
+    <w:lsdException w:name="No Spacing" w:uiPriority="1" w:qFormat="1"/>
+    <w:lsdException w:name="Light Shading" w:uiPriority="60"/>
+    <w:lsdException w:name="Light List" w:uiPriority="61"/>
+    <w:lsdException w:name="Light Grid" w:uiPriority="62"/>
+    <w:lsdException w:name="Medium Shading 1" w:uiPriority="63"/>
+    <w:lsdException w:name="Medium Shading 2" w:uiPriority="64"/>
+    <w:lsdException w:name="Medium List 1" w:uiPriority="65"/>
+    <w:lsdException w:name="Medium List 2" w:uiPriority="66"/>
+    <w:lsdException w:name="Medium Grid 1" w:uiPriority="67"/>
+    <w:lsdException w:name="Medium Grid 2" w:uiPriority="68"/>
+    <w:lsdException w:name="Medium Grid 3" w:uiPriority="69"/>
+    <w:lsdException w:name="Dark List" w:uiPriority="70"/>
+    <w:lsdException w:name="Colorful Shading" w:uiPriority="71"/>
+    <w:lsdException w:name="Colorful List" w:uiPriority="72"/>
+    <w:lsdException w:name="Colorful Grid" w:uiPriority="73"/>
+    <w:lsdException w:name="Light Shading Accent 1" w:uiPriority="60"/>
+    <w:lsdException w:name="Light List Accent 1" w:uiPriority="61"/>
+    <w:lsdException w:name="Light Grid Accent 1" w:uiPriority="62"/>
+    <w:lsdException w:name="Medium Shading 1 Accent 1" w:uiPriority="63"/>
+    <w:lsdException w:name="Medium Shading 2 Accent 1" w:uiPriority="64"/>
+    <w:lsdException w:name="Medium List 1 Accent 1" w:uiPriority="65"/>
+    <w:lsdException w:name="Revision" w:semiHidden="1"/>
+    <w:lsdException w:name="List Paragraph" w:uiPriority="34" w:qFormat="1"/>
+    <w:lsdException w:name="Quote" w:uiPriority="29" w:qFormat="1"/>
+    <w:lsdException w:name="Intense Quote" w:uiPriority="30" w:qFormat="1"/>
+    <w:lsdException w:name="Medium List 2 Accent 1" w:uiPriority="66"/>
+    <w:lsdException w:name="Medium Grid 1 Accent 1" w:uiPriority="67"/>
+    <w:lsdException w:name="Medium Grid 2 Accent 1" w:uiPriority="68"/>
+    <w:lsdException w:name="Medium Grid 3 Accent 1" w:uiPriority="69"/>
+    <w:lsdException w:name="Dark List Accent 1" w:uiPriority="70"/>
+    <w:lsdException w:name="Colorful Shading Accent 1" w:uiPriority="71"/>
+    <w:lsdException w:name="Colorful List Accent 1" w:uiPriority="72"/>
+    <w:lsdException w:name="Colorful Grid Accent 1" w:uiPriority="73"/>
+    <w:lsdException w:name="Light Shading Accent 2" w:uiPriority="60"/>
+    <w:lsdException w:name="Light List Accent 2" w:uiPriority="61"/>
+    <w:lsdException w:name="Light Grid Accent 2" w:uiPriority="62"/>
+    <w:lsdException w:name="Medium Shading 1 Accent 2" w:uiPriority="63"/>
+    <w:lsdException w:name="Medium Shading 2 Accent 2" w:uiPriority="64"/>
+    <w:lsdException w:name="Medium List 1 Accent 2" w:uiPriority="65"/>
+    <w:lsdException w:name="Medium List 2 Accent 2" w:uiPriority="66"/>
+    <w:lsdException w:name="Medium Grid 1 Accent 2" w:uiPriority="67"/>
+    <w:lsdException w:name="Medium Grid 2 Accent 2" w:uiPriority="68"/>
+    <w:lsdException w:name="Medium Grid 3 Accent 2" w:uiPriority="69"/>
+    <w:lsdException w:name="Dark List Accent 2" w:uiPriority="70"/>
+    <w:lsdException w:name="Colorful Shading Accent 2" w:uiPriority="71"/>
+    <w:lsdException w:name="Colorful List Accent 2" w:uiPriority="72"/>
+    <w:lsdException w:name="Colorful Grid Accent 2" w:uiPriority="73"/>
+    <w:lsdException w:name="Light Shading Accent 3" w:uiPriority="60"/>
+    <w:lsdException w:name="Light List Accent 3" w:uiPriority="61"/>
+    <w:lsdException w:name="Light Grid Accent 3" w:uiPriority="62"/>
+    <w:lsdException w:name="Medium Shading 1 Accent 3" w:uiPriority="63"/>
+    <w:lsdException w:name="Medium Shading 2 Accent 3" w:uiPriority="64"/>
+    <w:lsdException w:name="Medium List 1 Accent 3" w:uiPriority="65"/>
+    <w:lsdException w:name="Medium List 2 Accent 3" w:uiPriority="66"/>
+    <w:lsdException w:name="Medium Grid 1 Accent 3" w:uiPriority="67"/>
+    <w:lsdException w:name="Medium Grid 2 Accent 3" w:uiPriority="68"/>
+    <w:lsdException w:name="Medium Grid 3 Accent 3" w:uiPriority="69"/>
+    <w:lsdException w:name="Dark List Accent 3" w:uiPriority="70"/>
+    <w:lsdException w:name="Colorful Shading Accent 3" w:uiPriority="71"/>
+    <w:lsdException w:name="Colorful List Accent 3" w:uiPriority="72"/>
+    <w:lsdException w:name="Colorful Grid Accent 3" w:uiPriority="73"/>
+    <w:lsdException w:name="Light Shading Accent 4" w:uiPriority="60"/>
+    <w:lsdException w:name="Light List Accent 4" w:uiPriority="61"/>
+    <w:lsdException w:name="Light Grid Accent 4" w:uiPriority="62"/>
+    <w:lsdException w:name="Medium Shading 1 Accent 4" w:uiPriority="63"/>
+    <w:lsdException w:name="Medium Shading 2 Accent 4" w:uiPriority="64"/>
+    <w:lsdException w:name="Medium List 1 Accent 4" w:uiPriority="65"/>
+    <w:lsdException w:name="Medium List 2 Accent 4" w:uiPriority="66"/>
+    <w:lsdException w:name="Medium Grid 1 Accent 4" w:uiPriority="67"/>
+    <w:lsdException w:name="Medium Grid 2 Accent 4" w:uiPriority="68"/>
+    <w:lsdException w:name="Medium Grid 3 Accent 4" w:uiPriority="69"/>
+    <w:lsdException w:name="Dark List Accent 4" w:uiPriority="70"/>
+    <w:lsdException w:name="Colorful Shading Accent 4" w:uiPriority="71"/>
+    <w:lsdException w:name="Colorful List Accent 4" w:uiPriority="72"/>
+    <w:lsdException w:name="Colorful Grid Accent 4" w:uiPriority="73"/>
+    <w:lsdException w:name="Light Shading Accent 5" w:uiPriority="60"/>
+    <w:lsdException w:name="Light List Accent 5" w:uiPriority="61"/>
+    <w:lsdException w:name="Light Grid Accent 5" w:uiPriority="62"/>
+    <w:lsdException w:name="Medium Shading 1 Accent 5" w:uiPriority="63"/>
+    <w:lsdException w:name="Medium Shading 2 Accent 5" w:uiPriority="64"/>
+    <w:lsdException w:name="Medium List 1 Accent 5" w:uiPriority="65"/>
+    <w:lsdException w:name="Medium List 2 Accent 5" w:uiPriority="66"/>
+    <w:lsdException w:name="Medium Grid 1 Accent 5" w:uiPriority="67"/>
+    <w:lsdException w:name="Medium Grid 2 Accent 5" w:uiPriority="68"/>
+    <w:lsdException w:name="Medium Grid 3 Accent 5" w:uiPriority="69"/>
+    <w:lsdException w:name="Dark List Accent 5" w:uiPriority="70"/>
+    <w:lsdException w:name="Colorful Shading Accent 5" w:uiPriority="71"/>
+    <w:lsdException w:name="Colorful List Accent 5" w:uiPriority="72"/>
+    <w:lsdException w:name="Colorful Grid Accent 5" w:uiPriority="73"/>
+    <w:lsdException w:name="Light Shading Accent 6" w:uiPriority="60"/>
+    <w:lsdException w:name="Light List Accent 6" w:uiPriority="61"/>
+    <w:lsdException w:name="Light Grid Accent 6" w:uiPriority="62"/>
+    <w:lsdException w:name="Medium Shading 1 Accent 6" w:uiPriority="63"/>
+    <w:lsdException w:name="Medium Shading 2 Accent 6" w:uiPriority="64"/>
+    <w:lsdException w:name="Medium List 1 Accent 6" w:uiPriority="65"/>
+    <w:lsdException w:name="Medium List 2 Accent 6" w:uiPriority="66"/>
+    <w:lsdException w:name="Medium Grid 1 Accent 6" w:uiPriority="67"/>
+    <w:lsdException w:name="Medium Grid 2 Accent 6" w:uiPriority="68"/>
+    <w:lsdException w:name="Medium Grid 3 Accent 6" w:uiPriority="69"/>
+    <w:lsdException w:name="Dark List Accent 6" w:uiPriority="70"/>
+    <w:lsdException w:name="Colorful Shading Accent 6" w:uiPriority="71"/>
+    <w:lsdException w:name="Colorful List Accent 6" w:uiPriority="72"/>
+    <w:lsdException w:name="Colorful Grid Accent 6" w:uiPriority="73"/>
+    <w:lsdException w:name="Subtle Emphasis" w:uiPriority="19" w:qFormat="1"/>
+    <w:lsdException w:name="Intense Emphasis" w:uiPriority="21" w:qFormat="1"/>
+    <w:lsdException w:name="Subtle Reference" w:uiPriority="31" w:qFormat="1"/>
+    <w:lsdException w:name="Intense Reference" w:uiPriority="32" w:qFormat="1"/>
+    <w:lsdException w:name="Book Title" w:uiPriority="33" w:qFormat="1"/>
+    <w:lsdException w:name="Bibliography" w:semiHidden="1" w:uiPriority="37" w:unhideWhenUsed="1"/>
+    <w:lsdException w:name="TOC Heading" w:semiHidden="1" w:uiPriority="39" w:unhideWhenUsed="1" w:qFormat="1"/>
+    <w:lsdException w:name="Plain Table 1" w:uiPriority="41"/>
+    <w:lsdException w:name="Plain Table 2" w:uiPriority="42"/>
+    <w:lsdException w:name="Plain Table 3" w:uiPriority="43"/>
+    <w:lsdException w:name="Plain Table 4" w:uiPriority="44"/>
+    <w:lsdException w:name="Plain Table 5" w:uiPriority="45"/>
+    <w:lsdException w:name="Grid Table Light" w:uiPriority="40"/>
+    <w:lsdException w:name="Grid Table 1 Light" w:uiPriority="46"/>
+    <w:lsdException w:name="Grid Table 2" w:uiPriority="47"/>
+    <w:lsdException w:name="Grid Table 3" w:uiPriority="48"/>
+    <w:lsdException w:name="Grid Table 4" w:uiPriority="49"/>
+    <w:lsdException w:name="Grid Table 5 Dark" w:uiPriority="50"/>
+    <w:lsdException w:name="Grid Table 6 Colorful" w:uiPriority="51"/>
+    <w:lsdException w:name="Grid Table 7 Colorful" w:uiPriority="52"/>
+    <w:lsdException w:name="Grid Table 1 Light Accent 1" w:uiPriority="46"/>
+    <w:lsdException w:name="Grid Table 2 Accent 1" w:uiPriority="47"/>
+    <w:lsdException w:name="Grid Table 3 Accent 1" w:uiPriority="48"/>
+    <w:lsdException w:name="Grid Table 4 Accent 1" w:uiPriority="49"/>
+    <w:lsdException w:name="Grid Table 5 Dark Accent 1" w:uiPriority="50"/>
+    <w:lsdException w:name="Grid Table 6 Colorful Accent 1" w:uiPriority="51"/>
+    <w:lsdException w:name="Grid Table 7 Colorful Accent 1" w:uiPriority="52"/>
+    <w:lsdException w:name="Grid Table 1 Light Accent 2" w:uiPriority="46"/>
+    <w:lsdException w:name="Grid Table 2 Accent 2" w:uiPriority="47"/>
+    <w:lsdException w:name="Grid Table 3 Accent 2" w:uiPriority="48"/>
+    <w:lsdException w:name="Grid Table 4 Accent 2" w:uiPriority="49"/>
+    <w:lsdException w:name="Grid Table 5 Dark Accent 2" w:uiPriority="50"/>
+    <w:lsdException w:name="Grid Table 6 Colorful Accent 2" w:uiPriority="51"/>
+    <w:lsdException w:name="Grid Table 7 Colorful Accent 2" w:uiPriority="52"/>
+    <w:lsdException w:name="Grid Table 1 Light Accent 3" w:uiPriority="46"/>
+    <w:lsdException w:name="Grid Table 2 Accent 3" w:uiPriority="47"/>
+    <w:lsdException w:name="Grid Table 3 Accent 3" w:uiPriority="48"/>
+    <w:lsdException w:name="Grid Table 4 Accent 3" w:uiPriority="49"/>
+    <w:lsdException w:name="Grid Table 5 Dark Accent 3" w:uiPriority="50"/>
+    <w:lsdException w:name="Grid Table 6 Colorful Accent 3" w:uiPriority="51"/>
+    <w:lsdException w:name="Grid Table 7 Colorful Accent 3" w:uiPriority="52"/>
+    <w:lsdException w:name="Grid Table 1 Light Accent 4" w:uiPriority="46"/>
+    <w:lsdException w:name="Grid Table 2 Accent 4" w:uiPriority="47"/>
+    <w:lsdException w:name="Grid Table 3 Accent 4" w:uiPriority="48"/>
+    <w:lsdException w:name="Grid Table 4 Accent 4" w:uiPriority="49"/>
+    <w:lsdException w:name="Grid Table 5 Dark Accent 4" w:uiPriority="50"/>
+    <w:lsdException w:name="Grid Table 6 Colorful Accent 4" w:uiPriority="51"/>
+    <w:lsdException w:name="Grid Table 7 Colorful Accent 4" w:uiPriority="52"/>
+    <w:lsdException w:name="Grid Table 1 Light Accent 5" w:uiPriority="46"/>
+    <w:lsdException w:name="Grid Table 2 Accent 5" w:uiPriority="47"/>
+    <w:lsdException w:name="Grid Table 3 Accent 5" w:uiPriority="48"/>
+    <w:lsdException w:name="Grid Table 4 Accent 5" w:uiPriority="49"/>
+    <w:lsdException w:name="Grid Table 5 Dark Accent 5" w:uiPriority="50"/>
+    <w:lsdException w:name="Grid Table 6 Colorful Accent 5" w:uiPriority="51"/>
+    <w:lsdException w:name="Grid Table 7 Colorful Accent 5" w:uiPriority="52"/>
+    <w:lsdException w:name="Grid Table 1 Light Accent 6" w:uiPriority="46"/>
+    <w:lsdException w:name="Grid Table 2 Accent 6" w:uiPriority="47"/>
+    <w:lsdException w:name="Grid Table 3 Accent 6" w:uiPriority="48"/>
+    <w:lsdException w:name="Grid Table 4 Accent 6" w:uiPriority="49"/>
+    <w:lsdException w:name="Grid Table 5 Dark Accent 6" w:uiPriority="50"/>
+    <w:lsdException w:name="Grid Table 6 Colorful Accent 6" w:uiPriority="51"/>
+    <w:lsdException w:name="Grid Table 7 Colorful Accent 6" w:uiPriority="52"/>
+    <w:lsdException w:name="List Table 1 Light" w:uiPriority="46"/>
+    <w:lsdException w:name="List Table 2" w:uiPriority="47"/>
+    <w:lsdException w:name="List Table 3" w:uiPriority="48"/>
+    <w:lsdException w:name="List Table 4" w:uiPriority="49"/>
+    <w:lsdException w:name="List Table 5 Dark" w:uiPriority="50"/>
+    <w:lsdException w:name="List Table 6 Colorful" w:uiPriority="51"/>
+    <w:lsdException w:name="List Table 7 Colorful" w:uiPriority="52"/>
+    <w:lsdException w:name="List Table 1 Light Accent 1" w:uiPriority="46"/>
+    <w:lsdException w:name="List Table 2 Accent 1" w:uiPriority="47"/>
+    <w:lsdException w:name="List Table 3 Accent 1" w:uiPriority="48"/>
+    <w:lsdException w:name="List Table 4 Accent 1" w:uiPriority="49"/>
+    <w:lsdException w:name="List Table 5 Dark Accent 1" w:uiPriority="50"/>
+    <w:lsdException w:name="List Table 6 Colorful Accent 1" w:uiPriority="51"/>
+    <w:lsdException w:name="List Table 7 Colorful Accent 1" w:uiPriority="52"/>
+    <w:lsdException w:name="List Table 1 Light Accent 2" w:uiPriority="46"/>
+    <w:lsdException w:name="List Table 2 Accent 2" w:uiPriority="47"/>
+    <w:lsdException w:name="List Table 3 Accent 2" w:uiPriority="48"/>
+    <w:lsdException w:name="List Table 4 Accent 2" w:uiPriority="49"/>
+    <w:lsdException w:name="List Table 5 Dark Accent 2" w:uiPriority="50"/>
+    <w:lsdException w:name="List Table 6 Colorful Accent 2" w:uiPriority="51"/>
+    <w:lsdException w:name="List Table 7 Colorful Accent 2" w:uiPriority="52"/>
+    <w:lsdException w:name="List Table 1 Light Accent 3" w:uiPriority="46"/>
+    <w:lsdException w:name="List Table 2 Accent 3" w:uiPriority="47"/>
+    <w:lsdException w:name="List Table 3 Accent 3" w:uiPriority="48"/>
+    <w:lsdException w:name="List Table 4 Accent 3" w:uiPriority="49"/>
+    <w:lsdException w:name="List Table 5 Dark Accent 3" w:uiPriority="50"/>
+    <w:lsdException w:name="List Table 6 Colorful Accent 3" w:uiPriority="51"/>
+    <w:lsdException w:name="List Table 7 Colorful Accent 3" w:uiPriority="52"/>
+    <w:lsdException w:name="List Table 1 Light Accent 4" w:uiPriority="46"/>
+    <w:lsdException w:name="List Table 2 Accent 4" w:uiPriority="47"/>
+    <w:lsdException w:name="List Table 3 Accent 4" w:uiPriority="48"/>
+    <w:lsdException w:name="List Table 4 Accent 4" w:uiPriority="49"/>
+    <w:lsdException w:name="List Table 5 Dark Accent 4" w:uiPriority="50"/>
+    <w:lsdException w:name="List Table 6 Colorful Accent 4" w:uiPriority="51"/>
+    <w:lsdException w:name="List Table 7 Colorful Accent 4" w:uiPriority="52"/>
+    <w:lsdException w:name="List Table 1 Light Accent 5" w:uiPriority="46"/>
+    <w:lsdException w:name="List Table 2 Accent 5" w:uiPriority="47"/>
+    <w:lsdException w:name="List Table 3 Accent 5" w:uiPriority="48"/>
+    <w:lsdException w:name="List Table 4 Accent 5" w:uiPriority="49"/>
+    <w:lsdException w:name="List Table 5 Dark Accent 5" w:uiPriority="50"/>
+    <w:lsdException w:name="List Table 6 Colorful Accent 5" w:uiPriority="51"/>
+    <w:lsdException w:name="List Table 7 Colorful Accent 5" w:uiPriority="52"/>
+    <w:lsdException w:name="List Table 1 Light Accent 6" w:uiPriority="46"/>
+    <w:lsdException w:name="List Table 2 Accent 6" w:uiPriority="47"/>
+    <w:lsdException w:name="List Table 3 Accent 6" w:uiPriority="48"/>
+    <w:lsdException w:name="List Table 4 Accent 6" w:uiPriority="49"/>
+    <w:lsdException w:name="List Table 5 Dark Accent 6" w:uiPriority="50"/>
+    <w:lsdException w:name="List Table 6 Colorful Accent 6" w:uiPriority="51"/>
+    <w:lsdException w:name="List Table 7 Colorful Accent 6" w:uiPriority="52"/>
+  </w:latentStyles>
+  <w:style w:type="paragraph" w:default="1" w:styleId="Normal">
+    <w:name w:val="Normal"/>
+    <w:qFormat/>
+  </w:style>
+  <w:style w:type="character" w:default="1" w:styleId="DefaultParagraphFont">
+    <w:name w:val="Default Paragraph Font"/>
+    <w:uiPriority w:val="1"/>
+    <w:semiHidden/>
+    <w:unhideWhenUsed/>
+  </w:style>
+  <w:style w:type="table" w:default="1" w:styleId="TableNormal">
+    <w:name w:val="Normal Table"/>
+    <w:uiPriority w:val="99"/>
+    <w:semiHidden/>
+    <w:unhideWhenUsed/>
+    <w:tblPr>
+      <w:tblInd w:w="0" w:type="dxa"/>
+      <w:tblCellMar>
+        <w:top w:w="0" w:type="dxa"/>
+        <w:left w:w="108" w:type="dxa"/>
+        <w:bottom w:w="0" w:type="dxa"/>
+        <w:right w:w="108" w:type="dxa"/>
+      </w:tblCellMar>
+    </w:tblPr>
+  </w:style>
+  <w:style w:type="numbering" w:default="1" w:styleId="NoList">
+    <w:name w:val="No List"/>
+    <w:uiPriority w:val="99"/>
+    <w:semiHidden/>
+    <w:unhideWhenUsed/>
+  </w:style>
+  <w:style w:type="paragraph" w:customStyle="1" w:styleId="7BA7C0784E0D4868A3F1C5220E56220A">
+    <w:name w:val="7BA7C0784E0D4868A3F1C5220E56220A"/>
+    <w:rsid w:val="00180135"/>
+  </w:style>
+  <w:style w:type="paragraph" w:customStyle="1" w:styleId="2A2D156B7BA14517996FB847A0415657">
+    <w:name w:val="2A2D156B7BA14517996FB847A0415657"/>
+    <w:rsid w:val="00180135"/>
+  </w:style>
+  <w:style w:type="paragraph" w:customStyle="1" w:styleId="508FAF70A4EE43A8B67E07265161B380">
+    <w:name w:val="508FAF70A4EE43A8B67E07265161B380"/>
+    <w:rsid w:val="00180135"/>
+  </w:style>
+  <w:style w:type="paragraph" w:customStyle="1" w:styleId="47BCD764BEE24704B30EB228E12F59A3">
+    <w:name w:val="47BCD764BEE24704B30EB228E12F59A3"/>
+    <w:rsid w:val="00180135"/>
+  </w:style>
+  <w:style w:type="paragraph" w:customStyle="1" w:styleId="051BE9EA1E0548FBAE41936B5FCD0543">
+    <w:name w:val="051BE9EA1E0548FBAE41936B5FCD0543"/>
+    <w:rsid w:val="00180135"/>
+  </w:style>
+</w:styles>
+</file>
+
+<file path=word/glossary/webSettings.xml><?xml version="1.0" encoding="utf-8"?>
+<w:webSettings xmlns:mc="http://schemas.openxmlformats.org/markup-compatibility/2006" xmlns:r="http://schemas.openxmlformats.org/officeDocument/2006/relationships" xmlns:w="http://schemas.openxmlformats.org/wordprocessingml/2006/main" xmlns:w14="http://schemas.microsoft.com/office/word/2010/wordml" xmlns:w15="http://schemas.microsoft.com/office/word/2012/wordml" mc:Ignorable="w14 w15">
+  <w:optimizeForBrowser/>
+  <w:allowPNG/>
+</w:webSettings>
 </file>
 
 <file path=word/theme/theme1.xml><?xml version="1.0" encoding="utf-8"?>
@@ -1551,11 +3814,30 @@
 </file>
 
 <file path=customXml/item1.xml><?xml version="1.0" encoding="utf-8"?>
+<CoverPageProperties xmlns="http://schemas.microsoft.com/office/2006/coverPageProps">
+  <PublishDate>2013-06-12T00:00:00</PublishDate>
+  <Abstract/>
+  <CompanyAddress/>
+  <CompanyPhone/>
+  <CompanyFax/>
+  <CompanyEmail/>
+</CoverPageProperties>
+</file>
+
+<file path=customXml/item2.xml><?xml version="1.0" encoding="utf-8"?>
 <b:Sources xmlns:b="http://schemas.openxmlformats.org/officeDocument/2006/bibliography" xmlns="http://schemas.openxmlformats.org/officeDocument/2006/bibliography" SelectedStyle="\APA.XSL" StyleName="APA Fifth Edition"/>
 </file>
 
 <file path=customXml/itemProps1.xml><?xml version="1.0" encoding="utf-8"?>
-<ds:datastoreItem xmlns:ds="http://schemas.openxmlformats.org/officeDocument/2006/customXml" ds:itemID="{5F4EDFF0-8CD4-415B-9642-E6B6C50EAC89}">
+<ds:datastoreItem xmlns:ds="http://schemas.openxmlformats.org/officeDocument/2006/customXml" ds:itemID="{55AF091B-3C7A-41E3-B477-F2FDAA23CFDA}">
+  <ds:schemaRefs>
+    <ds:schemaRef ds:uri="http://schemas.microsoft.com/office/2006/coverPageProps"/>
+  </ds:schemaRefs>
+</ds:datastoreItem>
+</file>
+
+<file path=customXml/itemProps2.xml><?xml version="1.0" encoding="utf-8"?>
+<ds:datastoreItem xmlns:ds="http://schemas.openxmlformats.org/officeDocument/2006/customXml" ds:itemID="{5F900274-98A2-4CB2-9D25-2150C5A43B7D}">
   <ds:schemaRefs>
     <ds:schemaRef ds:uri="http://schemas.openxmlformats.org/officeDocument/2006/bibliography"/>
   </ds:schemaRefs>

</xml_diff>